<commit_message>
Doc - bibliography style
</commit_message>
<xml_diff>
--- a/_doc/Kinkor_A16N0040P_DP.docx
+++ b/_doc/Kinkor_A16N0040P_DP.docx
@@ -11,8 +11,6 @@
           <w:sz w:val="40"/>
         </w:rPr>
       </w:pPr>
-      <w:bookmarkStart w:id="0" w:name="_GoBack"/>
-      <w:bookmarkEnd w:id="0"/>
       <w:r>
         <w:rPr>
           <w:b w:val="0"/>
@@ -428,6 +426,7 @@
         <w:pStyle w:val="Nadpis1-bezobsahu"/>
       </w:pPr>
       <w:r>
+        <w:lastRenderedPageBreak/>
         <w:t>Obsah</w:t>
       </w:r>
     </w:p>
@@ -4112,31 +4111,86 @@
       <w:pPr>
         <w:pStyle w:val="Nadpis1"/>
       </w:pPr>
-      <w:bookmarkStart w:id="1" w:name="_Toc510188371"/>
-      <w:r>
+      <w:bookmarkStart w:id="0" w:name="_Toc510188371"/>
+      <w:r>
+        <w:lastRenderedPageBreak/>
         <w:t>Úvod</w:t>
       </w:r>
+      <w:bookmarkEnd w:id="0"/>
+    </w:p>
+    <w:p>
+      <w:pPr>
+        <w:pStyle w:val="Nadpis1"/>
+      </w:pPr>
+      <w:bookmarkStart w:id="1" w:name="_Toc510188372"/>
+      <w:r>
+        <w:lastRenderedPageBreak/>
+        <w:t>Databázový software Microsoft Access</w:t>
+      </w:r>
       <w:bookmarkEnd w:id="1"/>
-    </w:p>
-    <w:p>
-      <w:pPr>
-        <w:pStyle w:val="Nadpis1"/>
-      </w:pPr>
-      <w:bookmarkStart w:id="2" w:name="_Toc510188372"/>
-      <w:r>
-        <w:t>Databázový software Microsoft Access</w:t>
-      </w:r>
-      <w:bookmarkEnd w:id="2"/>
     </w:p>
     <w:p>
       <w:pPr>
         <w:pStyle w:val="Nadpis2"/>
         <w:spacing w:before="0"/>
       </w:pPr>
-      <w:bookmarkStart w:id="3" w:name="_Toc510188373"/>
+      <w:bookmarkStart w:id="2" w:name="_Toc510188373"/>
       <w:r>
         <w:t>Základní informace</w:t>
       </w:r>
+      <w:bookmarkEnd w:id="2"/>
+    </w:p>
+    <w:p>
+      <w:pPr>
+        <w:ind w:firstLine="0"/>
+      </w:pPr>
+      <w:r>
+        <w:t>Microsoft Access</w:t>
+      </w:r>
+      <w:r>
+        <w:t xml:space="preserve"> je nástroj řadící se</w:t>
+      </w:r>
+      <w:r>
+        <w:t xml:space="preserve"> mezi takzvané systémy řízení báze dat (SŘBD či DBMS – </w:t>
+      </w:r>
+      <w:r>
+        <w:rPr>
+          <w:i/>
+        </w:rPr>
+        <w:t>database management systém</w:t>
+      </w:r>
+      <w:r>
+        <w:t>). Jedná se o</w:t>
+      </w:r>
+      <w:r>
+        <w:t xml:space="preserve"> software</w:t>
+      </w:r>
+      <w:r>
+        <w:t>, který umožňuje práci s relačními databázemi.</w:t>
+      </w:r>
+      <w:r>
+        <w:t xml:space="preserve"> Je součástí kancelářského balíku Microsoft Office, případně prodáván i samostatně.</w:t>
+      </w:r>
+    </w:p>
+    <w:p>
+      <w:r>
+        <w:t xml:space="preserve">Aplikace používá pro ukládání dat technologii </w:t>
+      </w:r>
+      <w:r>
+        <w:t>Microsoft Jet Database Engine</w:t>
+      </w:r>
+      <w:r>
+        <w:t>. Jednotlivé databáze jsou typicky uloženy v jediném souboru ve formátu MDB, nebo ACCDB.</w:t>
+      </w:r>
+    </w:p>
+    <w:p>
+      <w:pPr>
+        <w:pStyle w:val="Nadpis2"/>
+      </w:pPr>
+      <w:bookmarkStart w:id="3" w:name="_Toc510188374"/>
+      <w:r>
+        <w:t>Prvky databáze</w:t>
+      </w:r>
       <w:bookmarkEnd w:id="3"/>
     </w:p>
     <w:p>
@@ -4144,71 +4198,18 @@
         <w:ind w:firstLine="0"/>
       </w:pPr>
       <w:r>
-        <w:t>Microsoft Access</w:t>
-      </w:r>
-      <w:r>
-        <w:t xml:space="preserve"> je nástroj řadící se</w:t>
-      </w:r>
-      <w:r>
-        <w:t xml:space="preserve"> mezi takzvané systémy řízení báze dat (SŘBD či DBMS – </w:t>
-      </w:r>
-      <w:r>
-        <w:rPr>
-          <w:i/>
-        </w:rPr>
-        <w:t>database management systém</w:t>
-      </w:r>
-      <w:r>
-        <w:t>). Jedná se o</w:t>
-      </w:r>
-      <w:r>
-        <w:t xml:space="preserve"> software</w:t>
-      </w:r>
-      <w:r>
-        <w:t>, který umožňuje práci s relačními databázemi.</w:t>
-      </w:r>
-      <w:r>
-        <w:t xml:space="preserve"> Je součástí kancelářského balíku Microsoft Office, případně prodáván i samostatně.</w:t>
-      </w:r>
-    </w:p>
-    <w:p>
-      <w:r>
-        <w:t xml:space="preserve">Aplikace používá pro ukládání dat technologii </w:t>
-      </w:r>
-      <w:r>
-        <w:t>Microsoft Jet Database Engine</w:t>
-      </w:r>
-      <w:r>
-        <w:t>. Jednotlivé databáze jsou typicky uloženy v jediném souboru ve formátu MDB, nebo ACCDB.</w:t>
-      </w:r>
-    </w:p>
-    <w:p>
-      <w:pPr>
-        <w:pStyle w:val="Nadpis2"/>
-      </w:pPr>
-      <w:bookmarkStart w:id="4" w:name="_Toc510188374"/>
-      <w:r>
-        <w:t>Prvky databáze</w:t>
+        <w:t>Dále jsou uvedeny různé prvky, které mohou být součástí databáze.</w:t>
+      </w:r>
+    </w:p>
+    <w:p>
+      <w:pPr>
+        <w:pStyle w:val="Nadpis3"/>
+      </w:pPr>
+      <w:bookmarkStart w:id="4" w:name="_Toc510188375"/>
+      <w:r>
+        <w:t>Tabulky</w:t>
       </w:r>
       <w:bookmarkEnd w:id="4"/>
-    </w:p>
-    <w:p>
-      <w:pPr>
-        <w:ind w:firstLine="0"/>
-      </w:pPr>
-      <w:r>
-        <w:t>Dále jsou uvedeny různé prvky, které mohou být součástí databáze.</w:t>
-      </w:r>
-    </w:p>
-    <w:p>
-      <w:pPr>
-        <w:pStyle w:val="Nadpis3"/>
-      </w:pPr>
-      <w:bookmarkStart w:id="5" w:name="_Toc510188375"/>
-      <w:r>
-        <w:t>Tabulky</w:t>
-      </w:r>
-      <w:bookmarkEnd w:id="5"/>
     </w:p>
     <w:p>
       <w:pPr>
@@ -4347,6 +4348,7 @@
           <w:id w:val="495621140"/>
           <w:citation/>
         </w:sdtPr>
+        <w:sdtEndPr/>
         <w:sdtContent>
           <w:r>
             <w:rPr>
@@ -4358,7 +4360,7 @@
             <w:rPr>
               <w:lang w:eastAsia="en-US"/>
             </w:rPr>
-            <w:instrText xml:space="preserve">CITATION msoffice_datatypes \l 1029 </w:instrText>
+            <w:instrText xml:space="preserve"> CITATION msoffice_datatypes \l 1029 </w:instrText>
           </w:r>
           <w:r>
             <w:rPr>
@@ -4371,7 +4373,24 @@
               <w:noProof/>
               <w:lang w:eastAsia="en-US"/>
             </w:rPr>
-            <w:t xml:space="preserve"> [1]</w:t>
+            <w:t xml:space="preserve"> [</w:t>
+          </w:r>
+          <w:hyperlink w:anchor="_toc_1" w:history="1">
+            <w:r>
+              <w:rPr>
+                <w:rStyle w:val="Zpat"/>
+                <w:noProof/>
+                <w:lang w:eastAsia="en-US"/>
+              </w:rPr>
+              <w:t>1</w:t>
+            </w:r>
+          </w:hyperlink>
+          <w:r>
+            <w:rPr>
+              <w:noProof/>
+              <w:lang w:eastAsia="en-US"/>
+            </w:rPr>
+            <w:t>]</w:t>
           </w:r>
           <w:r>
             <w:rPr>
@@ -4547,6 +4566,7 @@
         <w:rPr>
           <w:lang w:eastAsia="en-US"/>
         </w:rPr>
+        <w:lastRenderedPageBreak/>
         <w:t>Příloha</w:t>
       </w:r>
     </w:p>
@@ -4606,25 +4626,35 @@
       <w:pPr>
         <w:pStyle w:val="Nadpis4skryt"/>
       </w:pPr>
-      <w:bookmarkStart w:id="6" w:name="_Toc510188376"/>
+      <w:bookmarkStart w:id="5" w:name="_Toc510188376"/>
       <w:r>
         <w:t>Relace</w:t>
       </w:r>
       <w:r>
         <w:t xml:space="preserve"> mezi tabulkami</w:t>
       </w:r>
+      <w:bookmarkEnd w:id="5"/>
+    </w:p>
+    <w:p>
+      <w:pPr>
+        <w:pStyle w:val="Nadpis3"/>
+      </w:pPr>
+      <w:bookmarkStart w:id="6" w:name="_Toc510188377"/>
+      <w:r>
+        <w:t>D</w:t>
+      </w:r>
+      <w:r>
+        <w:t>otazy</w:t>
+      </w:r>
       <w:bookmarkEnd w:id="6"/>
     </w:p>
     <w:p>
       <w:pPr>
         <w:pStyle w:val="Nadpis3"/>
       </w:pPr>
-      <w:bookmarkStart w:id="7" w:name="_Toc510188377"/>
-      <w:r>
-        <w:t>D</w:t>
-      </w:r>
-      <w:r>
-        <w:t>otazy</w:t>
+      <w:bookmarkStart w:id="7" w:name="_Toc510188378"/>
+      <w:r>
+        <w:t>Formuláře</w:t>
       </w:r>
       <w:bookmarkEnd w:id="7"/>
     </w:p>
@@ -4632,361 +4662,356 @@
       <w:pPr>
         <w:pStyle w:val="Nadpis3"/>
       </w:pPr>
-      <w:bookmarkStart w:id="8" w:name="_Toc510188378"/>
-      <w:r>
-        <w:t>Formuláře</w:t>
+      <w:bookmarkStart w:id="8" w:name="_Toc510188379"/>
+      <w:r>
+        <w:t>Sestavy</w:t>
       </w:r>
       <w:bookmarkEnd w:id="8"/>
     </w:p>
     <w:p>
       <w:pPr>
+        <w:pStyle w:val="Nadpis2"/>
+      </w:pPr>
+      <w:bookmarkStart w:id="9" w:name="_Toc510188380"/>
+      <w:r>
+        <w:t>Formát MDB a ACCDB</w:t>
+      </w:r>
+      <w:bookmarkEnd w:id="9"/>
+    </w:p>
+    <w:p>
+      <w:pPr>
         <w:pStyle w:val="Nadpis3"/>
       </w:pPr>
-      <w:bookmarkStart w:id="9" w:name="_Toc510188379"/>
-      <w:r>
-        <w:t>Sestavy</w:t>
-      </w:r>
-      <w:bookmarkEnd w:id="9"/>
+      <w:bookmarkStart w:id="10" w:name="_Toc510188381"/>
+      <w:r>
+        <w:t>Metadata</w:t>
+      </w:r>
+      <w:bookmarkEnd w:id="10"/>
     </w:p>
     <w:p>
       <w:pPr>
         <w:pStyle w:val="Nadpis2"/>
       </w:pPr>
-      <w:bookmarkStart w:id="10" w:name="_Toc510188380"/>
-      <w:r>
-        <w:t>Formát MDB a ACCDB</w:t>
-      </w:r>
-      <w:bookmarkEnd w:id="10"/>
+      <w:bookmarkStart w:id="11" w:name="_Toc510188382"/>
+      <w:r>
+        <w:t>Možnosti</w:t>
+      </w:r>
+      <w:r>
+        <w:t xml:space="preserve"> čtení</w:t>
+      </w:r>
+      <w:r>
+        <w:t xml:space="preserve"> souborů ACCDB</w:t>
+      </w:r>
+      <w:bookmarkEnd w:id="11"/>
     </w:p>
     <w:p>
       <w:pPr>
         <w:pStyle w:val="Nadpis3"/>
       </w:pPr>
-      <w:bookmarkStart w:id="11" w:name="_Toc510188381"/>
-      <w:r>
-        <w:t>Metadata</w:t>
-      </w:r>
-      <w:bookmarkEnd w:id="11"/>
+      <w:bookmarkStart w:id="12" w:name="_Toc510188383"/>
+      <w:r>
+        <w:t>ODBC</w:t>
+      </w:r>
+      <w:bookmarkEnd w:id="12"/>
+    </w:p>
+    <w:p>
+      <w:pPr>
+        <w:pStyle w:val="Nadpis3"/>
+      </w:pPr>
+      <w:bookmarkStart w:id="13" w:name="_Toc510188384"/>
+      <w:r>
+        <w:t xml:space="preserve">Microsoft </w:t>
+      </w:r>
+      <w:r>
+        <w:t>Office Interop</w:t>
+      </w:r>
+      <w:bookmarkEnd w:id="13"/>
+    </w:p>
+    <w:p>
+      <w:pPr>
+        <w:pStyle w:val="Nadpis3"/>
+      </w:pPr>
+      <w:bookmarkStart w:id="14" w:name="_Toc510188385"/>
+      <w:r>
+        <w:t>MDBTools</w:t>
+      </w:r>
+      <w:bookmarkEnd w:id="14"/>
+    </w:p>
+    <w:p>
+      <w:pPr>
+        <w:pStyle w:val="Nadpis3"/>
+      </w:pPr>
+      <w:bookmarkStart w:id="15" w:name="_Toc510188386"/>
+      <w:r>
+        <w:t>Jackcess</w:t>
+      </w:r>
+      <w:bookmarkEnd w:id="15"/>
+    </w:p>
+    <w:p>
+      <w:pPr>
+        <w:pStyle w:val="Nadpis3"/>
+      </w:pPr>
+      <w:bookmarkStart w:id="16" w:name="_Toc510188387"/>
+      <w:r>
+        <w:t>Další možnosti (JDBC)</w:t>
+      </w:r>
+      <w:bookmarkEnd w:id="16"/>
+    </w:p>
+    <w:p>
+      <w:pPr>
+        <w:rPr>
+          <w:lang w:eastAsia="en-US"/>
+        </w:rPr>
+      </w:pPr>
+    </w:p>
+    <w:p>
+      <w:pPr>
+        <w:pStyle w:val="Nadpis1"/>
+        <w:rPr>
+          <w:lang w:eastAsia="en-US"/>
+        </w:rPr>
+      </w:pPr>
+      <w:bookmarkStart w:id="17" w:name="_Toc510188388"/>
+      <w:r>
+        <w:rPr>
+          <w:lang w:eastAsia="en-US"/>
+        </w:rPr>
+        <w:lastRenderedPageBreak/>
+        <w:t>Portál ZČU</w:t>
+      </w:r>
+      <w:bookmarkEnd w:id="17"/>
     </w:p>
     <w:p>
       <w:pPr>
         <w:pStyle w:val="Nadpis2"/>
-      </w:pPr>
-      <w:bookmarkStart w:id="12" w:name="_Toc510188382"/>
-      <w:r>
-        <w:t>Možnosti</w:t>
-      </w:r>
-      <w:r>
-        <w:t xml:space="preserve"> čtení</w:t>
-      </w:r>
-      <w:r>
-        <w:t xml:space="preserve"> souborů ACCDB</w:t>
-      </w:r>
-      <w:bookmarkEnd w:id="12"/>
-    </w:p>
-    <w:p>
-      <w:pPr>
-        <w:pStyle w:val="Nadpis3"/>
-      </w:pPr>
-      <w:bookmarkStart w:id="13" w:name="_Toc510188383"/>
-      <w:r>
-        <w:t>ODBC</w:t>
-      </w:r>
-      <w:bookmarkEnd w:id="13"/>
-    </w:p>
-    <w:p>
-      <w:pPr>
-        <w:pStyle w:val="Nadpis3"/>
-      </w:pPr>
-      <w:bookmarkStart w:id="14" w:name="_Toc510188384"/>
-      <w:r>
-        <w:t xml:space="preserve">Microsoft </w:t>
-      </w:r>
-      <w:r>
-        <w:t>Office Interop</w:t>
-      </w:r>
-      <w:bookmarkEnd w:id="14"/>
-    </w:p>
-    <w:p>
-      <w:pPr>
-        <w:pStyle w:val="Nadpis3"/>
-      </w:pPr>
-      <w:bookmarkStart w:id="15" w:name="_Toc510188385"/>
-      <w:r>
-        <w:t>MDBTools</w:t>
-      </w:r>
-      <w:bookmarkEnd w:id="15"/>
-    </w:p>
-    <w:p>
-      <w:pPr>
-        <w:pStyle w:val="Nadpis3"/>
-      </w:pPr>
-      <w:bookmarkStart w:id="16" w:name="_Toc510188386"/>
-      <w:r>
-        <w:t>Jackcess</w:t>
-      </w:r>
-      <w:bookmarkEnd w:id="16"/>
-    </w:p>
-    <w:p>
-      <w:pPr>
-        <w:pStyle w:val="Nadpis3"/>
-      </w:pPr>
-      <w:bookmarkStart w:id="17" w:name="_Toc510188387"/>
-      <w:r>
-        <w:t>Další možnosti (JDBC)</w:t>
-      </w:r>
-      <w:bookmarkEnd w:id="17"/>
-    </w:p>
-    <w:p>
-      <w:pPr>
         <w:rPr>
           <w:lang w:eastAsia="en-US"/>
         </w:rPr>
       </w:pPr>
+      <w:bookmarkStart w:id="18" w:name="_Toc510188389"/>
+      <w:r>
+        <w:rPr>
+          <w:lang w:eastAsia="en-US"/>
+        </w:rPr>
+        <w:t>Základní informace</w:t>
+      </w:r>
+      <w:bookmarkEnd w:id="18"/>
+    </w:p>
+    <w:p>
+      <w:pPr>
+        <w:pStyle w:val="Nadpis2"/>
+        <w:rPr>
+          <w:lang w:eastAsia="en-US"/>
+        </w:rPr>
+      </w:pPr>
+      <w:bookmarkStart w:id="19" w:name="_Toc510188390"/>
+      <w:r>
+        <w:rPr>
+          <w:lang w:eastAsia="en-US"/>
+        </w:rPr>
+        <w:t>Validátor studentských prací</w:t>
+      </w:r>
+      <w:bookmarkEnd w:id="19"/>
+    </w:p>
+    <w:p>
+      <w:pPr>
+        <w:pStyle w:val="Nadpis2"/>
+      </w:pPr>
+      <w:bookmarkStart w:id="20" w:name="_Toc510188391"/>
+      <w:r>
+        <w:t>Vytvoření nové validační domény</w:t>
+      </w:r>
+      <w:bookmarkEnd w:id="20"/>
     </w:p>
     <w:p>
       <w:pPr>
         <w:pStyle w:val="Nadpis1"/>
-        <w:rPr>
-          <w:lang w:eastAsia="en-US"/>
-        </w:rPr>
-      </w:pPr>
-      <w:bookmarkStart w:id="18" w:name="_Toc510188388"/>
-      <w:r>
-        <w:rPr>
-          <w:lang w:eastAsia="en-US"/>
-        </w:rPr>
-        <w:t>Portál ZČU</w:t>
-      </w:r>
-      <w:bookmarkEnd w:id="18"/>
+      </w:pPr>
+      <w:bookmarkStart w:id="21" w:name="_Toc510188392"/>
+      <w:r>
+        <w:lastRenderedPageBreak/>
+        <w:t>Analýza řešení</w:t>
+      </w:r>
+      <w:bookmarkEnd w:id="21"/>
     </w:p>
     <w:p>
       <w:pPr>
         <w:pStyle w:val="Nadpis2"/>
-        <w:rPr>
-          <w:lang w:eastAsia="en-US"/>
-        </w:rPr>
-      </w:pPr>
-      <w:bookmarkStart w:id="19" w:name="_Toc510188389"/>
-      <w:r>
-        <w:rPr>
-          <w:lang w:eastAsia="en-US"/>
-        </w:rPr>
-        <w:t>Základní informace</w:t>
-      </w:r>
-      <w:bookmarkEnd w:id="19"/>
+      </w:pPr>
+      <w:bookmarkStart w:id="22" w:name="_Toc510188393"/>
+      <w:r>
+        <w:t>Požadavky na řešení</w:t>
+      </w:r>
+      <w:bookmarkEnd w:id="22"/>
     </w:p>
     <w:p>
       <w:pPr>
         <w:pStyle w:val="Nadpis2"/>
-        <w:rPr>
-          <w:lang w:eastAsia="en-US"/>
-        </w:rPr>
-      </w:pPr>
-      <w:bookmarkStart w:id="20" w:name="_Toc510188390"/>
-      <w:r>
-        <w:rPr>
-          <w:lang w:eastAsia="en-US"/>
-        </w:rPr>
-        <w:t>Validátor studentských prací</w:t>
-      </w:r>
-      <w:bookmarkEnd w:id="20"/>
+      </w:pPr>
+      <w:bookmarkStart w:id="23" w:name="_Toc510188394"/>
+      <w:r>
+        <w:t>Případy užití</w:t>
+      </w:r>
+      <w:bookmarkEnd w:id="23"/>
     </w:p>
     <w:p>
       <w:pPr>
         <w:pStyle w:val="Nadpis2"/>
       </w:pPr>
-      <w:bookmarkStart w:id="21" w:name="_Toc510188391"/>
-      <w:r>
-        <w:t>Vytvoření nové validační domény</w:t>
-      </w:r>
-      <w:bookmarkEnd w:id="21"/>
+      <w:bookmarkStart w:id="24" w:name="_Toc510188395"/>
+      <w:r>
+        <w:t xml:space="preserve">Validace </w:t>
+      </w:r>
+      <w:r>
+        <w:t>databáze</w:t>
+      </w:r>
+      <w:bookmarkEnd w:id="24"/>
+    </w:p>
+    <w:p>
+      <w:pPr>
+        <w:pStyle w:val="Nadpis2"/>
+      </w:pPr>
+      <w:bookmarkStart w:id="25" w:name="_Toc510188396"/>
+      <w:r>
+        <w:t>V</w:t>
+      </w:r>
+      <w:r>
+        <w:t>yhodnocení plagiarismu</w:t>
+      </w:r>
+      <w:bookmarkEnd w:id="25"/>
     </w:p>
     <w:p>
       <w:pPr>
         <w:pStyle w:val="Nadpis1"/>
       </w:pPr>
-      <w:bookmarkStart w:id="22" w:name="_Toc510188392"/>
-      <w:r>
-        <w:t>Analýza řešení</w:t>
-      </w:r>
-      <w:bookmarkEnd w:id="22"/>
+      <w:bookmarkStart w:id="26" w:name="_Toc510188397"/>
+      <w:r>
+        <w:lastRenderedPageBreak/>
+        <w:t>Implementace</w:t>
+      </w:r>
+      <w:bookmarkEnd w:id="26"/>
     </w:p>
     <w:p>
       <w:pPr>
         <w:pStyle w:val="Nadpis2"/>
       </w:pPr>
-      <w:bookmarkStart w:id="23" w:name="_Toc510188393"/>
-      <w:r>
-        <w:t>Požadavky na řešení</w:t>
-      </w:r>
-      <w:bookmarkEnd w:id="23"/>
+      <w:bookmarkStart w:id="27" w:name="_Toc510188398"/>
+      <w:r>
+        <w:t>Použité technologie</w:t>
+      </w:r>
+      <w:bookmarkEnd w:id="27"/>
     </w:p>
     <w:p>
       <w:pPr>
         <w:pStyle w:val="Nadpis2"/>
       </w:pPr>
-      <w:bookmarkStart w:id="24" w:name="_Toc510188394"/>
-      <w:r>
-        <w:t>Případy užití</w:t>
-      </w:r>
-      <w:bookmarkEnd w:id="24"/>
+      <w:bookmarkStart w:id="28" w:name="_Toc510188399"/>
+      <w:r>
+        <w:t>Struktura aplikace</w:t>
+      </w:r>
+      <w:bookmarkEnd w:id="28"/>
     </w:p>
     <w:p>
       <w:pPr>
         <w:pStyle w:val="Nadpis2"/>
       </w:pPr>
-      <w:bookmarkStart w:id="25" w:name="_Toc510188395"/>
-      <w:r>
-        <w:t xml:space="preserve">Validace </w:t>
-      </w:r>
-      <w:r>
-        <w:t>databáze</w:t>
-      </w:r>
-      <w:bookmarkEnd w:id="25"/>
+      <w:bookmarkStart w:id="29" w:name="_Toc510188400"/>
+      <w:r>
+        <w:t>Validace databáze</w:t>
+      </w:r>
+      <w:bookmarkEnd w:id="29"/>
     </w:p>
     <w:p>
       <w:pPr>
         <w:pStyle w:val="Nadpis2"/>
       </w:pPr>
-      <w:bookmarkStart w:id="26" w:name="_Toc510188396"/>
-      <w:r>
-        <w:t>V</w:t>
-      </w:r>
-      <w:r>
-        <w:t>yhodnocení plagiarismu</w:t>
-      </w:r>
-      <w:bookmarkEnd w:id="26"/>
+      <w:bookmarkStart w:id="30" w:name="_Toc510188401"/>
+      <w:r>
+        <w:t>Implementovaná validační pravidla</w:t>
+      </w:r>
+      <w:bookmarkEnd w:id="30"/>
+    </w:p>
+    <w:p>
+      <w:pPr>
+        <w:pStyle w:val="Nadpis2"/>
+      </w:pPr>
+      <w:bookmarkStart w:id="31" w:name="_Toc510188402"/>
+      <w:r>
+        <w:t>Hledání podobností a detekce plagiarismu</w:t>
+      </w:r>
+      <w:bookmarkEnd w:id="31"/>
+    </w:p>
+    <w:p>
+      <w:pPr>
+        <w:pStyle w:val="Nadpis2"/>
+      </w:pPr>
+      <w:bookmarkStart w:id="32" w:name="_Toc510188403"/>
+      <w:r>
+        <w:t>Grafické rozhraní</w:t>
+      </w:r>
+      <w:bookmarkEnd w:id="32"/>
+    </w:p>
+    <w:p>
+      <w:pPr>
+        <w:pStyle w:val="Nadpis2"/>
+      </w:pPr>
+      <w:bookmarkStart w:id="33" w:name="_Toc510188404"/>
+      <w:r>
+        <w:t>Adaptace pro validátor portálu ZČU</w:t>
+      </w:r>
+      <w:bookmarkEnd w:id="33"/>
     </w:p>
     <w:p>
       <w:pPr>
         <w:pStyle w:val="Nadpis1"/>
       </w:pPr>
-      <w:bookmarkStart w:id="27" w:name="_Toc510188397"/>
-      <w:r>
-        <w:t>Implementace</w:t>
-      </w:r>
-      <w:bookmarkEnd w:id="27"/>
+      <w:bookmarkStart w:id="34" w:name="_Toc510188405"/>
+      <w:r>
+        <w:lastRenderedPageBreak/>
+        <w:t>Testování</w:t>
+      </w:r>
+      <w:bookmarkEnd w:id="34"/>
     </w:p>
     <w:p>
       <w:pPr>
         <w:pStyle w:val="Nadpis2"/>
       </w:pPr>
-      <w:bookmarkStart w:id="28" w:name="_Toc510188398"/>
-      <w:r>
-        <w:t>Použité technologie</w:t>
-      </w:r>
-      <w:bookmarkEnd w:id="28"/>
+      <w:bookmarkStart w:id="35" w:name="_Toc510188406"/>
+      <w:r>
+        <w:t>Validační pravidla</w:t>
+      </w:r>
+      <w:bookmarkEnd w:id="35"/>
     </w:p>
     <w:p>
       <w:pPr>
         <w:pStyle w:val="Nadpis2"/>
       </w:pPr>
-      <w:bookmarkStart w:id="29" w:name="_Toc510188399"/>
-      <w:r>
-        <w:t>Struktura aplikace</w:t>
-      </w:r>
-      <w:bookmarkEnd w:id="29"/>
+      <w:bookmarkStart w:id="36" w:name="_Toc510188407"/>
+      <w:r>
+        <w:t>Konzolová aplikace pro validátor portálu ZČU</w:t>
+      </w:r>
+      <w:bookmarkEnd w:id="36"/>
     </w:p>
     <w:p>
       <w:pPr>
         <w:pStyle w:val="Nadpis2"/>
       </w:pPr>
-      <w:bookmarkStart w:id="30" w:name="_Toc510188400"/>
-      <w:r>
-        <w:t>Validace databáze</w:t>
-      </w:r>
-      <w:bookmarkEnd w:id="30"/>
-    </w:p>
-    <w:p>
-      <w:pPr>
-        <w:pStyle w:val="Nadpis2"/>
-      </w:pPr>
-      <w:bookmarkStart w:id="31" w:name="_Toc510188401"/>
-      <w:r>
-        <w:t>Implementovaná validační pravidla</w:t>
-      </w:r>
-      <w:bookmarkEnd w:id="31"/>
-    </w:p>
-    <w:p>
-      <w:pPr>
-        <w:pStyle w:val="Nadpis2"/>
-      </w:pPr>
-      <w:bookmarkStart w:id="32" w:name="_Toc510188402"/>
-      <w:r>
-        <w:t>Hledání podobností a detekce plagiarismu</w:t>
-      </w:r>
-      <w:bookmarkEnd w:id="32"/>
-    </w:p>
-    <w:p>
-      <w:pPr>
-        <w:pStyle w:val="Nadpis2"/>
-      </w:pPr>
-      <w:bookmarkStart w:id="33" w:name="_Toc510188403"/>
+      <w:bookmarkStart w:id="37" w:name="_Toc510188408"/>
       <w:r>
         <w:t>Grafické rozhraní</w:t>
       </w:r>
-      <w:bookmarkEnd w:id="33"/>
-    </w:p>
-    <w:p>
-      <w:pPr>
-        <w:pStyle w:val="Nadpis2"/>
-      </w:pPr>
-      <w:bookmarkStart w:id="34" w:name="_Toc510188404"/>
-      <w:r>
-        <w:t>Adaptace pro validátor portálu ZČU</w:t>
-      </w:r>
-      <w:bookmarkEnd w:id="34"/>
+      <w:bookmarkEnd w:id="37"/>
     </w:p>
     <w:p>
       <w:pPr>
         <w:pStyle w:val="Nadpis1"/>
       </w:pPr>
-      <w:bookmarkStart w:id="35" w:name="_Toc510188405"/>
-      <w:r>
-        <w:t>Testování</w:t>
-      </w:r>
-      <w:bookmarkEnd w:id="35"/>
-    </w:p>
-    <w:p>
-      <w:pPr>
-        <w:pStyle w:val="Nadpis2"/>
-      </w:pPr>
-      <w:bookmarkStart w:id="36" w:name="_Toc510188406"/>
-      <w:r>
-        <w:t>Validační pravidla</w:t>
-      </w:r>
-      <w:bookmarkEnd w:id="36"/>
-    </w:p>
-    <w:p>
-      <w:pPr>
-        <w:pStyle w:val="Nadpis2"/>
-      </w:pPr>
-      <w:bookmarkStart w:id="37" w:name="_Toc510188407"/>
-      <w:r>
-        <w:t>Konzolová aplikace pro validátor portálu ZČU</w:t>
-      </w:r>
-      <w:bookmarkEnd w:id="37"/>
-    </w:p>
-    <w:p>
-      <w:pPr>
-        <w:pStyle w:val="Nadpis2"/>
-      </w:pPr>
-      <w:bookmarkStart w:id="38" w:name="_Toc510188408"/>
-      <w:r>
-        <w:t>Grafické rozhraní</w:t>
+      <w:bookmarkStart w:id="38" w:name="_Toc510188409"/>
+      <w:r>
+        <w:lastRenderedPageBreak/>
+        <w:t>Závěr</w:t>
       </w:r>
       <w:bookmarkEnd w:id="38"/>
-    </w:p>
-    <w:p>
-      <w:pPr>
-        <w:pStyle w:val="Nadpis1"/>
-      </w:pPr>
-      <w:bookmarkStart w:id="39" w:name="_Toc510188409"/>
-      <w:r>
-        <w:t>Závěr</w:t>
-      </w:r>
-      <w:bookmarkEnd w:id="39"/>
     </w:p>
     <w:p>
       <w:pPr>
@@ -4997,11 +5022,17 @@
         </w:numPr>
         <w:ind w:left="510" w:hanging="510"/>
       </w:pPr>
-      <w:bookmarkStart w:id="40" w:name="_Toc510188410"/>
-      <w:r>
-        <w:t>Reference</w:t>
-      </w:r>
+      <w:bookmarkStart w:id="39" w:name="_Toc510188410"/>
+      <w:r>
+        <w:lastRenderedPageBreak/>
+        <w:t>Refere</w:t>
+      </w:r>
+      <w:bookmarkStart w:id="40" w:name="_GoBack"/>
       <w:bookmarkEnd w:id="40"/>
+      <w:r>
+        <w:t>nce</w:t>
+      </w:r>
+      <w:bookmarkEnd w:id="39"/>
     </w:p>
     <w:bookmarkStart w:id="41" w:name="_Toc510188411"/>
     <w:p>
@@ -5022,7 +5053,15 @@
         <w:fldChar w:fldCharType="separate"/>
       </w:r>
       <w:r>
-        <w:t xml:space="preserve">[1] Data types for Access desktop databases. </w:t>
+        <w:t>[</w:t>
+      </w:r>
+      <w:bookmarkStart w:id="42" w:name="_toc_1"/>
+      <w:r>
+        <w:t>1</w:t>
+      </w:r>
+      <w:bookmarkEnd w:id="42"/>
+      <w:r>
+        <w:t xml:space="preserve">] Data types for Access desktop databases. </w:t>
       </w:r>
       <w:r>
         <w:rPr>
@@ -5032,12 +5071,13 @@
         <w:t xml:space="preserve">Microsoft Office help and training - Office Support. </w:t>
       </w:r>
       <w:r>
-        <w:t xml:space="preserve">[Online] [Citace: 22. 3. 2018]. a aaa Dostupné z: </w:t>
+        <w:t xml:space="preserve">[Online] [Citace: 22. 3. 2018]. Dostupné z: </w:t>
       </w:r>
       <w:hyperlink r:id="rId10" w:history="1">
         <w:r>
           <w:rPr>
             <w:rStyle w:val="Hypertextovodkaz"/>
+            <w:rFonts w:ascii="Consolas" w:hAnsi="Consolas"/>
           </w:rPr>
           <w:t>https://support.office.com/en-us/article/data-types-for-access-desktop-databases-df2b83ba-cef6-436d-b679-3418f622e482</w:t>
         </w:r>
@@ -5058,6 +5098,7 @@
         <w:ind w:left="510" w:hanging="510"/>
       </w:pPr>
       <w:r>
+        <w:lastRenderedPageBreak/>
         <w:t>Přílohy</w:t>
       </w:r>
       <w:bookmarkEnd w:id="41"/>
@@ -5071,7 +5112,7 @@
         </w:numPr>
         <w:ind w:left="709" w:hanging="709"/>
       </w:pPr>
-      <w:bookmarkStart w:id="42" w:name="_Toc510188412"/>
+      <w:bookmarkStart w:id="43" w:name="_Toc510188412"/>
       <w:r>
         <w:t>A</w:t>
       </w:r>
@@ -5079,7 +5120,7 @@
         <w:tab/>
         <w:t>Uživatelská příručka</w:t>
       </w:r>
-      <w:bookmarkEnd w:id="42"/>
+      <w:bookmarkEnd w:id="43"/>
     </w:p>
     <w:p>
       <w:pPr>
@@ -5090,11 +5131,11 @@
         </w:numPr>
         <w:ind w:left="720" w:hanging="720"/>
       </w:pPr>
-      <w:bookmarkStart w:id="43" w:name="_Toc510188413"/>
+      <w:bookmarkStart w:id="44" w:name="_Toc510188413"/>
       <w:r>
         <w:t>Spuštění a kompilace nástroje</w:t>
       </w:r>
-      <w:bookmarkEnd w:id="43"/>
+      <w:bookmarkEnd w:id="44"/>
     </w:p>
     <w:p>
       <w:pPr>
@@ -5105,11 +5146,11 @@
         </w:numPr>
         <w:ind w:left="720" w:hanging="720"/>
       </w:pPr>
-      <w:bookmarkStart w:id="44" w:name="_Toc510188414"/>
+      <w:bookmarkStart w:id="45" w:name="_Toc510188414"/>
       <w:r>
         <w:t>Obsluha nástroje</w:t>
       </w:r>
-      <w:bookmarkEnd w:id="44"/>
+      <w:bookmarkEnd w:id="45"/>
     </w:p>
     <w:p/>
     <w:p>
@@ -5145,7 +5186,7 @@
         </w:numPr>
         <w:ind w:left="709" w:hanging="709"/>
       </w:pPr>
-      <w:bookmarkStart w:id="45" w:name="_Toc510188415"/>
+      <w:bookmarkStart w:id="46" w:name="_Toc510188415"/>
       <w:r>
         <w:t>B</w:t>
       </w:r>
@@ -5153,7 +5194,7 @@
         <w:tab/>
         <w:t>Obsah přiloženého média</w:t>
       </w:r>
-      <w:bookmarkEnd w:id="45"/>
+      <w:bookmarkEnd w:id="46"/>
     </w:p>
     <w:p>
       <w:pPr>
@@ -5428,6 +5469,7 @@
         <w:docPartUnique/>
       </w:docPartObj>
     </w:sdtPr>
+    <w:sdtEndPr/>
     <w:sdtContent>
       <w:p>
         <w:pPr>
@@ -5448,7 +5490,7 @@
           <w:rPr>
             <w:noProof/>
           </w:rPr>
-          <w:t>10</w:t>
+          <w:t>9</w:t>
         </w:r>
         <w:r>
           <w:fldChar w:fldCharType="end"/>
@@ -9372,7 +9414,7 @@
 </file>
 
 <file path=customXml/item1.xml><?xml version="1.0" encoding="utf-8"?>
-<b:Sources xmlns:b="http://schemas.openxmlformats.org/officeDocument/2006/bibliography" xmlns="http://schemas.openxmlformats.org/officeDocument/2006/bibliography" SelectedStyle="\ISO690NmericalSquare.XSL.XSL" StyleName="ČSN ISO 690-2" Version="1998">
+<b:Sources xmlns:b="http://schemas.openxmlformats.org/officeDocument/2006/bibliography" xmlns="http://schemas.openxmlformats.org/officeDocument/2006/bibliography" SelectedStyle="\CSN690-2.XSL.XSL" StyleName="ČSN ISO 690-2" Version="1998">
   <b:Source>
     <b:Tag>msoffice_datatypes</b:Tag>
     <b:SourceType>DocumentFromInternetSite</b:SourceType>
@@ -9389,7 +9431,7 @@
 </file>
 
 <file path=customXml/itemProps1.xml><?xml version="1.0" encoding="utf-8"?>
-<ds:datastoreItem xmlns:ds="http://schemas.openxmlformats.org/officeDocument/2006/customXml" ds:itemID="{A4859178-E438-4800-BBD7-0205EB374D3A}">
+<ds:datastoreItem xmlns:ds="http://schemas.openxmlformats.org/officeDocument/2006/customXml" ds:itemID="{2A0C13BF-DE57-492F-90E5-CEEC05F93DD9}">
   <ds:schemaRefs>
     <ds:schemaRef ds:uri="http://schemas.openxmlformats.org/officeDocument/2006/bibliography"/>
   </ds:schemaRefs>

</xml_diff>

<commit_message>
Doc - sec tables
</commit_message>
<xml_diff>
--- a/_doc/Kinkor_A16N0040P_DP.docx
+++ b/_doc/Kinkor_A16N0040P_DP.docx
@@ -911,20 +911,16 @@
             <w:noProof/>
             <w:webHidden/>
           </w:rPr>
-        </w:r>
-        <w:r>
-          <w:rPr>
-            <w:noProof/>
-            <w:webHidden/>
-          </w:rPr>
           <w:fldChar w:fldCharType="separate"/>
         </w:r>
         <w:r>
           <w:rPr>
-            <w:noProof/>
-            <w:webHidden/>
-          </w:rPr>
-          <w:t>2</w:t>
+            <w:b/>
+            <w:bCs/>
+            <w:noProof/>
+            <w:webHidden/>
+          </w:rPr>
+          <w:t>Chyba! Záložka není definována.</w:t>
         </w:r>
         <w:r>
           <w:rPr>
@@ -1006,7 +1002,7 @@
             <w:noProof/>
             <w:webHidden/>
           </w:rPr>
-          <w:t>2</w:t>
+          <w:t>6</w:t>
         </w:r>
         <w:r>
           <w:rPr>
@@ -1088,7 +1084,7 @@
             <w:noProof/>
             <w:webHidden/>
           </w:rPr>
-          <w:t>2</w:t>
+          <w:t>6</w:t>
         </w:r>
         <w:r>
           <w:rPr>
@@ -1170,7 +1166,7 @@
             <w:noProof/>
             <w:webHidden/>
           </w:rPr>
-          <w:t>2</w:t>
+          <w:t>6</w:t>
         </w:r>
         <w:r>
           <w:rPr>
@@ -1252,7 +1248,7 @@
             <w:noProof/>
             <w:webHidden/>
           </w:rPr>
-          <w:t>2</w:t>
+          <w:t>6</w:t>
         </w:r>
         <w:r>
           <w:rPr>
@@ -1334,7 +1330,7 @@
             <w:noProof/>
             <w:webHidden/>
           </w:rPr>
-          <w:t>2</w:t>
+          <w:t>6</w:t>
         </w:r>
         <w:r>
           <w:rPr>
@@ -1416,7 +1412,7 @@
             <w:noProof/>
             <w:webHidden/>
           </w:rPr>
-          <w:t>2</w:t>
+          <w:t>6</w:t>
         </w:r>
         <w:r>
           <w:rPr>
@@ -1498,7 +1494,7 @@
             <w:noProof/>
             <w:webHidden/>
           </w:rPr>
-          <w:t>2</w:t>
+          <w:t>6</w:t>
         </w:r>
         <w:r>
           <w:rPr>
@@ -1580,7 +1576,7 @@
             <w:noProof/>
             <w:webHidden/>
           </w:rPr>
-          <w:t>2</w:t>
+          <w:t>6</w:t>
         </w:r>
         <w:r>
           <w:rPr>
@@ -1662,7 +1658,7 @@
             <w:noProof/>
             <w:webHidden/>
           </w:rPr>
-          <w:t>2</w:t>
+          <w:t>6</w:t>
         </w:r>
         <w:r>
           <w:rPr>
@@ -1744,7 +1740,7 @@
             <w:noProof/>
             <w:webHidden/>
           </w:rPr>
-          <w:t>2</w:t>
+          <w:t>6</w:t>
         </w:r>
         <w:r>
           <w:rPr>
@@ -1826,7 +1822,7 @@
             <w:noProof/>
             <w:webHidden/>
           </w:rPr>
-          <w:t>2</w:t>
+          <w:t>6</w:t>
         </w:r>
         <w:r>
           <w:rPr>
@@ -1912,7 +1908,7 @@
             <w:noProof/>
             <w:webHidden/>
           </w:rPr>
-          <w:t>3</w:t>
+          <w:t>7</w:t>
         </w:r>
         <w:r>
           <w:rPr>
@@ -1996,7 +1992,7 @@
             <w:noProof/>
             <w:webHidden/>
           </w:rPr>
-          <w:t>3</w:t>
+          <w:t>7</w:t>
         </w:r>
         <w:r>
           <w:rPr>
@@ -2080,7 +2076,7 @@
             <w:noProof/>
             <w:webHidden/>
           </w:rPr>
-          <w:t>3</w:t>
+          <w:t>7</w:t>
         </w:r>
         <w:r>
           <w:rPr>
@@ -2162,7 +2158,7 @@
             <w:noProof/>
             <w:webHidden/>
           </w:rPr>
-          <w:t>3</w:t>
+          <w:t>7</w:t>
         </w:r>
         <w:r>
           <w:rPr>
@@ -2246,7 +2242,7 @@
             <w:noProof/>
             <w:webHidden/>
           </w:rPr>
-          <w:t>4</w:t>
+          <w:t>8</w:t>
         </w:r>
         <w:r>
           <w:rPr>
@@ -2328,7 +2324,7 @@
             <w:noProof/>
             <w:webHidden/>
           </w:rPr>
-          <w:t>4</w:t>
+          <w:t>8</w:t>
         </w:r>
         <w:r>
           <w:rPr>
@@ -2410,7 +2406,7 @@
             <w:noProof/>
             <w:webHidden/>
           </w:rPr>
-          <w:t>4</w:t>
+          <w:t>8</w:t>
         </w:r>
         <w:r>
           <w:rPr>
@@ -2492,7 +2488,7 @@
             <w:noProof/>
             <w:webHidden/>
           </w:rPr>
-          <w:t>4</w:t>
+          <w:t>8</w:t>
         </w:r>
         <w:r>
           <w:rPr>
@@ -2574,7 +2570,7 @@
             <w:noProof/>
             <w:webHidden/>
           </w:rPr>
-          <w:t>4</w:t>
+          <w:t>8</w:t>
         </w:r>
         <w:r>
           <w:rPr>
@@ -2658,7 +2654,7 @@
             <w:noProof/>
             <w:webHidden/>
           </w:rPr>
-          <w:t>5</w:t>
+          <w:t>9</w:t>
         </w:r>
         <w:r>
           <w:rPr>
@@ -2740,7 +2736,7 @@
             <w:noProof/>
             <w:webHidden/>
           </w:rPr>
-          <w:t>5</w:t>
+          <w:t>9</w:t>
         </w:r>
         <w:r>
           <w:rPr>
@@ -2822,7 +2818,7 @@
             <w:noProof/>
             <w:webHidden/>
           </w:rPr>
-          <w:t>5</w:t>
+          <w:t>9</w:t>
         </w:r>
         <w:r>
           <w:rPr>
@@ -2904,7 +2900,7 @@
             <w:noProof/>
             <w:webHidden/>
           </w:rPr>
-          <w:t>5</w:t>
+          <w:t>9</w:t>
         </w:r>
         <w:r>
           <w:rPr>
@@ -2986,7 +2982,7 @@
             <w:noProof/>
             <w:webHidden/>
           </w:rPr>
-          <w:t>5</w:t>
+          <w:t>9</w:t>
         </w:r>
         <w:r>
           <w:rPr>
@@ -3068,7 +3064,7 @@
             <w:noProof/>
             <w:webHidden/>
           </w:rPr>
-          <w:t>5</w:t>
+          <w:t>9</w:t>
         </w:r>
         <w:r>
           <w:rPr>
@@ -3150,7 +3146,7 @@
             <w:noProof/>
             <w:webHidden/>
           </w:rPr>
-          <w:t>5</w:t>
+          <w:t>9</w:t>
         </w:r>
         <w:r>
           <w:rPr>
@@ -3232,7 +3228,7 @@
             <w:noProof/>
             <w:webHidden/>
           </w:rPr>
-          <w:t>5</w:t>
+          <w:t>9</w:t>
         </w:r>
         <w:r>
           <w:rPr>
@@ -3316,7 +3312,7 @@
             <w:noProof/>
             <w:webHidden/>
           </w:rPr>
-          <w:t>6</w:t>
+          <w:t>10</w:t>
         </w:r>
         <w:r>
           <w:rPr>
@@ -3398,7 +3394,7 @@
             <w:noProof/>
             <w:webHidden/>
           </w:rPr>
-          <w:t>6</w:t>
+          <w:t>10</w:t>
         </w:r>
         <w:r>
           <w:rPr>
@@ -3480,7 +3476,7 @@
             <w:noProof/>
             <w:webHidden/>
           </w:rPr>
-          <w:t>6</w:t>
+          <w:t>10</w:t>
         </w:r>
         <w:r>
           <w:rPr>
@@ -3562,7 +3558,7 @@
             <w:noProof/>
             <w:webHidden/>
           </w:rPr>
-          <w:t>6</w:t>
+          <w:t>10</w:t>
         </w:r>
         <w:r>
           <w:rPr>
@@ -3646,7 +3642,7 @@
             <w:noProof/>
             <w:webHidden/>
           </w:rPr>
-          <w:t>7</w:t>
+          <w:t>11</w:t>
         </w:r>
         <w:r>
           <w:rPr>
@@ -3714,7 +3710,7 @@
             <w:noProof/>
             <w:webHidden/>
           </w:rPr>
-          <w:t>8</w:t>
+          <w:t>12</w:t>
         </w:r>
         <w:r>
           <w:rPr>
@@ -3782,7 +3778,7 @@
             <w:noProof/>
             <w:webHidden/>
           </w:rPr>
-          <w:t>9</w:t>
+          <w:t>12</w:t>
         </w:r>
         <w:r>
           <w:rPr>
@@ -3864,7 +3860,7 @@
             <w:noProof/>
             <w:webHidden/>
           </w:rPr>
-          <w:t>9</w:t>
+          <w:t>13</w:t>
         </w:r>
         <w:r>
           <w:rPr>
@@ -3931,7 +3927,7 @@
             <w:noProof/>
             <w:webHidden/>
           </w:rPr>
-          <w:t>9</w:t>
+          <w:t>13</w:t>
         </w:r>
         <w:r>
           <w:rPr>
@@ -3998,7 +3994,7 @@
             <w:noProof/>
             <w:webHidden/>
           </w:rPr>
-          <w:t>9</w:t>
+          <w:t>13</w:t>
         </w:r>
         <w:r>
           <w:rPr>
@@ -4080,7 +4076,7 @@
             <w:noProof/>
             <w:webHidden/>
           </w:rPr>
-          <w:t>9</w:t>
+          <w:t>13</w:t>
         </w:r>
         <w:r>
           <w:rPr>
@@ -4184,6 +4180,11 @@
       </w:r>
     </w:p>
     <w:p>
+      <w:r>
+        <w:t>Pro vytváření a správu databáze je uživateli dostupné přehledné grafické rozhraní.</w:t>
+      </w:r>
+    </w:p>
+    <w:p>
       <w:pPr>
         <w:pStyle w:val="Nadpis2"/>
       </w:pPr>
@@ -4248,7 +4249,7 @@
         <w:pStyle w:val="Nadpis4skryt"/>
       </w:pPr>
       <w:r>
-        <w:t>Struktura</w:t>
+        <w:t>Sloupce</w:t>
       </w:r>
       <w:r>
         <w:t xml:space="preserve"> tabulky</w:t>
@@ -4338,7 +4339,19 @@
         <w:rPr>
           <w:lang w:eastAsia="en-US"/>
         </w:rPr>
-        <w:t xml:space="preserve"> nabízí následující datové typy</w:t>
+        <w:t xml:space="preserve"> </w:t>
+      </w:r>
+      <w:r>
+        <w:rPr>
+          <w:lang w:eastAsia="en-US"/>
+        </w:rPr>
+        <w:t>podporuje</w:t>
+      </w:r>
+      <w:r>
+        <w:rPr>
+          <w:lang w:eastAsia="en-US"/>
+        </w:rPr>
+        <w:t xml:space="preserve"> následující datové typy</w:t>
       </w:r>
       <w:sdt>
         <w:sdtPr>
@@ -4360,7 +4373,7 @@
             <w:rPr>
               <w:lang w:eastAsia="en-US"/>
             </w:rPr>
-            <w:instrText xml:space="preserve"> CITATION msoffice_datatypes \l 1029 </w:instrText>
+            <w:instrText xml:space="preserve">CITATION mso_datatypes \l 1029 </w:instrText>
           </w:r>
           <w:r>
             <w:rPr>
@@ -4378,7 +4391,6 @@
           <w:hyperlink w:anchor="_toc_1" w:history="1">
             <w:r>
               <w:rPr>
-                <w:rStyle w:val="Zpat"/>
                 <w:noProof/>
                 <w:lang w:eastAsia="en-US"/>
               </w:rPr>
@@ -4420,9 +4432,16 @@
       </w:pPr>
       <w:r>
         <w:rPr>
-          <w:lang w:eastAsia="en-US"/>
-        </w:rPr>
-        <w:t>Krátký text (dříve Text) – text do délky 255 znaků.</w:t>
+          <w:b/>
+          <w:lang w:eastAsia="en-US"/>
+        </w:rPr>
+        <w:t>Automatické číslo</w:t>
+      </w:r>
+      <w:r>
+        <w:rPr>
+          <w:lang w:eastAsia="en-US"/>
+        </w:rPr>
+        <w:t xml:space="preserve"> – typicky používáno jako primární klíč (viz dále), pro každý nový záznam se automaticky nastaví na následující hodnotu posloupnosti, nebo na náhodné číslo (dle nastavení).</w:t>
       </w:r>
     </w:p>
     <w:p>
@@ -4438,9 +4457,16 @@
       </w:pPr>
       <w:r>
         <w:rPr>
-          <w:lang w:eastAsia="en-US"/>
-        </w:rPr>
-        <w:t>Dlouhý text (dříve Memo) – text bez</w:t>
+          <w:b/>
+          <w:lang w:eastAsia="en-US"/>
+        </w:rPr>
+        <w:t>Číslo</w:t>
+      </w:r>
+      <w:r>
+        <w:rPr>
+          <w:lang w:eastAsia="en-US"/>
+        </w:rPr>
+        <w:t xml:space="preserve"> – rozsah a typ (celočíselné/s desetinnou čárkou) lze zvolit ve vlastnostech sloupce.</w:t>
       </w:r>
     </w:p>
     <w:p>
@@ -4456,9 +4482,16 @@
       </w:pPr>
       <w:r>
         <w:rPr>
-          <w:lang w:eastAsia="en-US"/>
-        </w:rPr>
-        <w:t>Datum a čas</w:t>
+          <w:b/>
+          <w:lang w:eastAsia="en-US"/>
+        </w:rPr>
+        <w:t>Krátký text</w:t>
+      </w:r>
+      <w:r>
+        <w:rPr>
+          <w:lang w:eastAsia="en-US"/>
+        </w:rPr>
+        <w:t xml:space="preserve"> (dříve Text) – text do délky 255 znaků.</w:t>
       </w:r>
     </w:p>
     <w:p>
@@ -4474,9 +4507,22 @@
       </w:pPr>
       <w:r>
         <w:rPr>
-          <w:lang w:eastAsia="en-US"/>
-        </w:rPr>
-        <w:t>Měna</w:t>
+          <w:b/>
+          <w:lang w:eastAsia="en-US"/>
+        </w:rPr>
+        <w:t>Dlouhý text</w:t>
+      </w:r>
+      <w:r>
+        <w:rPr>
+          <w:lang w:eastAsia="en-US"/>
+        </w:rPr>
+        <w:t xml:space="preserve"> (dříve Memo) – text </w:t>
+      </w:r>
+      <w:r>
+        <w:rPr>
+          <w:lang w:eastAsia="en-US"/>
+        </w:rPr>
+        <w:t>do velikosti 1 GB.</w:t>
       </w:r>
     </w:p>
     <w:p>
@@ -4492,9 +4538,17 @@
       </w:pPr>
       <w:r>
         <w:rPr>
-          <w:lang w:eastAsia="en-US"/>
-        </w:rPr>
-        <w:t>Automatické číslo</w:t>
+          <w:b/>
+          <w:lang w:eastAsia="en-US"/>
+        </w:rPr>
+        <w:lastRenderedPageBreak/>
+        <w:t>Datum a čas</w:t>
+      </w:r>
+      <w:r>
+        <w:rPr>
+          <w:lang w:eastAsia="en-US"/>
+        </w:rPr>
+        <w:t>.</w:t>
       </w:r>
     </w:p>
     <w:p>
@@ -4505,14 +4559,29 @@
           <w:numId w:val="23"/>
         </w:numPr>
         <w:rPr>
-          <w:lang w:eastAsia="en-US"/>
-        </w:rPr>
-      </w:pPr>
-      <w:r>
-        <w:rPr>
-          <w:lang w:eastAsia="en-US"/>
-        </w:rPr>
-        <w:t>Ano/ne</w:t>
+          <w:b/>
+          <w:lang w:eastAsia="en-US"/>
+        </w:rPr>
+      </w:pPr>
+      <w:r>
+        <w:rPr>
+          <w:b/>
+          <w:lang w:eastAsia="en-US"/>
+        </w:rPr>
+        <w:t>Měna</w:t>
+      </w:r>
+      <w:r>
+        <w:rPr>
+          <w:b/>
+          <w:lang w:eastAsia="en-US"/>
+        </w:rPr>
+        <w:t xml:space="preserve"> </w:t>
+      </w:r>
+      <w:r>
+        <w:rPr>
+          <w:lang w:eastAsia="en-US"/>
+        </w:rPr>
+        <w:t>– specializovaný případ číselného datového typu s fixní desetinnou čárkou (uchovává 4 desetinná místa).</w:t>
       </w:r>
     </w:p>
     <w:p>
@@ -4523,14 +4592,47 @@
           <w:numId w:val="23"/>
         </w:numPr>
         <w:rPr>
-          <w:lang w:eastAsia="en-US"/>
-        </w:rPr>
-      </w:pPr>
-      <w:r>
-        <w:rPr>
-          <w:lang w:eastAsia="en-US"/>
-        </w:rPr>
-        <w:t>Objekt OLE</w:t>
+          <w:b/>
+          <w:lang w:eastAsia="en-US"/>
+        </w:rPr>
+      </w:pPr>
+      <w:r>
+        <w:rPr>
+          <w:b/>
+          <w:lang w:eastAsia="en-US"/>
+        </w:rPr>
+        <w:t>Ano/ne</w:t>
+      </w:r>
+      <w:r>
+        <w:rPr>
+          <w:lang w:eastAsia="en-US"/>
+        </w:rPr>
+        <w:t xml:space="preserve"> – uchovává hodnotu </w:t>
+      </w:r>
+      <w:r>
+        <w:rPr>
+          <w:lang w:eastAsia="en-US"/>
+        </w:rPr>
+        <w:t>-1 (Ano) nebo 0 (Ne)</w:t>
+      </w:r>
+      <w:r>
+        <w:rPr>
+          <w:lang w:eastAsia="en-US"/>
+        </w:rPr>
+        <w:t>; v rámci Microsoft Accessu zobrazeno jako zaškrtávací pole (</w:t>
+      </w:r>
+      <w:r>
+        <w:rPr>
+          <w:i/>
+          <w:lang w:eastAsia="en-US"/>
+        </w:rPr>
+        <w:t>checkbox</w:t>
+      </w:r>
+      <w:r>
+        <w:rPr>
+          <w:lang w:eastAsia="en-US"/>
+        </w:rPr>
+        <w:t xml:space="preserve">). </w:t>
       </w:r>
     </w:p>
     <w:p>
@@ -4541,14 +4643,23 @@
           <w:numId w:val="23"/>
         </w:numPr>
         <w:rPr>
-          <w:lang w:eastAsia="en-US"/>
-        </w:rPr>
-      </w:pPr>
-      <w:r>
-        <w:rPr>
+          <w:b/>
+          <w:lang w:eastAsia="en-US"/>
+        </w:rPr>
+      </w:pPr>
+      <w:r>
+        <w:rPr>
+          <w:b/>
           <w:lang w:eastAsia="en-US"/>
         </w:rPr>
         <w:t>Hypertextový odkaz</w:t>
+      </w:r>
+      <w:r>
+        <w:rPr>
+          <w:b/>
+          <w:lang w:eastAsia="en-US"/>
+        </w:rPr>
+        <w:t>.</w:t>
       </w:r>
     </w:p>
     <w:p>
@@ -4559,15 +4670,41 @@
           <w:numId w:val="23"/>
         </w:numPr>
         <w:rPr>
-          <w:lang w:eastAsia="en-US"/>
-        </w:rPr>
-      </w:pPr>
-      <w:r>
-        <w:rPr>
-          <w:lang w:eastAsia="en-US"/>
-        </w:rPr>
-        <w:lastRenderedPageBreak/>
-        <w:t>Příloha</w:t>
+          <w:b/>
+          <w:lang w:eastAsia="en-US"/>
+        </w:rPr>
+      </w:pPr>
+      <w:r>
+        <w:rPr>
+          <w:b/>
+          <w:lang w:eastAsia="en-US"/>
+        </w:rPr>
+        <w:t>Objekt OLE</w:t>
+      </w:r>
+      <w:r>
+        <w:rPr>
+          <w:b/>
+          <w:lang w:eastAsia="en-US"/>
+        </w:rPr>
+        <w:t xml:space="preserve"> </w:t>
+      </w:r>
+      <w:r>
+        <w:rPr>
+          <w:lang w:eastAsia="en-US"/>
+        </w:rPr>
+        <w:t>– umožňuje vložit speciální</w:t>
+      </w:r>
+      <w:r>
+        <w:rPr>
+          <w:lang w:eastAsia="en-US"/>
+        </w:rPr>
+        <w:t xml:space="preserve"> </w:t>
+      </w:r>
+      <w:r>
+        <w:rPr>
+          <w:lang w:eastAsia="en-US"/>
+        </w:rPr>
+        <w:t>objekty, například obrázek, jiný dokument, či odkaz na soubor.</w:t>
       </w:r>
     </w:p>
     <w:p>
@@ -4578,14 +4715,52 @@
           <w:numId w:val="23"/>
         </w:numPr>
         <w:rPr>
-          <w:lang w:eastAsia="en-US"/>
-        </w:rPr>
-      </w:pPr>
-      <w:r>
-        <w:rPr>
-          <w:lang w:eastAsia="en-US"/>
-        </w:rPr>
-        <w:t>Počítané</w:t>
+          <w:b/>
+          <w:lang w:eastAsia="en-US"/>
+        </w:rPr>
+      </w:pPr>
+      <w:r>
+        <w:rPr>
+          <w:b/>
+          <w:lang w:eastAsia="en-US"/>
+        </w:rPr>
+        <w:t>Příloha</w:t>
+      </w:r>
+      <w:r>
+        <w:rPr>
+          <w:lang w:eastAsia="en-US"/>
+        </w:rPr>
+        <w:t xml:space="preserve"> – </w:t>
+      </w:r>
+      <w:r>
+        <w:rPr>
+          <w:lang w:eastAsia="en-US"/>
+        </w:rPr>
+        <w:t xml:space="preserve">umožňuje vložit libovolný soubor jako součást záznamu. </w:t>
+      </w:r>
+      <w:r>
+        <w:rPr>
+          <w:lang w:eastAsia="en-US"/>
+        </w:rPr>
+        <w:t>Jedná se o u</w:t>
+      </w:r>
+      <w:r>
+        <w:rPr>
+          <w:lang w:eastAsia="en-US"/>
+        </w:rPr>
+        <w:t xml:space="preserve">niverzálnější </w:t>
+      </w:r>
+      <w:r>
+        <w:rPr>
+          <w:lang w:eastAsia="en-US"/>
+        </w:rPr>
+        <w:t>možnost</w:t>
+      </w:r>
+      <w:r>
+        <w:rPr>
+          <w:lang w:eastAsia="en-US"/>
+        </w:rPr>
+        <w:t xml:space="preserve"> k předchozímu.</w:t>
       </w:r>
     </w:p>
     <w:p>
@@ -4601,9 +4776,41 @@
       </w:pPr>
       <w:r>
         <w:rPr>
-          <w:lang w:eastAsia="en-US"/>
-        </w:rPr>
-        <w:t>Průvodce vyhledáváním</w:t>
+          <w:b/>
+          <w:lang w:eastAsia="en-US"/>
+        </w:rPr>
+        <w:t>Počítané</w:t>
+      </w:r>
+      <w:r>
+        <w:rPr>
+          <w:lang w:eastAsia="en-US"/>
+        </w:rPr>
+        <w:t xml:space="preserve"> – automatické vložení hodnoty vypočítané na základě zadaného vzorce. </w:t>
+      </w:r>
+    </w:p>
+    <w:p>
+      <w:pPr>
+        <w:spacing w:before="240"/>
+        <w:rPr>
+          <w:lang w:eastAsia="en-US"/>
+        </w:rPr>
+      </w:pPr>
+      <w:r>
+        <w:rPr>
+          <w:lang w:eastAsia="en-US"/>
+        </w:rPr>
+        <w:t>Každému sloupci lze dále nastavit různé vlastnosti dle vybraného datového typu – typicky se jedná o ověřovací pravidla (validace vstupu od uživatele ještě před přidáním záznamu do databáze), výchozí hodnotu a dále nastavení zobrazení v tabulce (formátování, zarovnání, titulek po najetí myší, atp.).</w:t>
+      </w:r>
+    </w:p>
+    <w:p>
+      <w:pPr>
+        <w:pStyle w:val="Nadpis4skryt"/>
+      </w:pPr>
+      <w:r>
+        <w:t xml:space="preserve">Primární </w:t>
+      </w:r>
+      <w:r>
+        <w:t>klíč</w:t>
       </w:r>
     </w:p>
     <w:p>
@@ -4613,27 +4820,620 @@
           <w:lang w:eastAsia="en-US"/>
         </w:rPr>
       </w:pPr>
+      <w:r>
+        <w:rPr>
+          <w:lang w:eastAsia="en-US"/>
+        </w:rPr>
+        <w:t xml:space="preserve">Tabulka může mít primární klíč – typicky se jedná o sloupec, jehož hodnoty jsou unikátní a vždy zadané (tzv. </w:t>
+      </w:r>
+      <w:r>
+        <w:rPr>
+          <w:i/>
+          <w:lang w:eastAsia="en-US"/>
+        </w:rPr>
+        <w:t>not null</w:t>
+      </w:r>
+      <w:r>
+        <w:rPr>
+          <w:lang w:eastAsia="en-US"/>
+        </w:rPr>
+        <w:t xml:space="preserve">). V případě, že vytvoříme primární klíč pomocí více sloupců, nazýváme jej složeným primárním klíčem. </w:t>
+      </w:r>
+    </w:p>
+    <w:p>
+      <w:pPr>
+        <w:rPr>
+          <w:lang w:eastAsia="en-US"/>
+        </w:rPr>
+      </w:pPr>
+      <w:r>
+        <w:rPr>
+          <w:lang w:eastAsia="en-US"/>
+        </w:rPr>
+        <w:t>Primární klíč slouží pro odkázání na jeden konkrétní záznam v tabulce, čehož se využívá při vytváření dotazů nebo tvoření relací mezi tabulkami.</w:t>
+      </w:r>
+    </w:p>
+    <w:p>
+      <w:pPr>
+        <w:rPr>
+          <w:lang w:eastAsia="en-US"/>
+        </w:rPr>
+      </w:pPr>
+      <w:r>
+        <w:rPr>
+          <w:lang w:eastAsia="en-US"/>
+        </w:rPr>
+        <w:t>Pro vytváření primárních klíčů se obvykle využívá datový typ Automatické číslo, který každému záznamu přiřadí unikátní celé číslo. Často bývá takový sloupec pojmenován „ID“ (</w:t>
+      </w:r>
+      <w:r>
+        <w:rPr>
+          <w:i/>
+          <w:lang w:eastAsia="en-US"/>
+        </w:rPr>
+        <w:t>Identification</w:t>
+      </w:r>
+      <w:r>
+        <w:rPr>
+          <w:lang w:eastAsia="en-US"/>
+        </w:rPr>
+        <w:t>).</w:t>
+      </w:r>
     </w:p>
     <w:p>
       <w:pPr>
         <w:pStyle w:val="Nadpis4skryt"/>
       </w:pPr>
       <w:r>
-        <w:t>Datové typy</w:t>
-      </w:r>
-    </w:p>
-    <w:p>
-      <w:pPr>
-        <w:pStyle w:val="Nadpis4skryt"/>
-      </w:pPr>
-      <w:bookmarkStart w:id="5" w:name="_Toc510188376"/>
-      <w:r>
-        <w:t>Relace</w:t>
-      </w:r>
-      <w:r>
-        <w:t xml:space="preserve"> mezi tabulkami</w:t>
-      </w:r>
+        <w:t>R</w:t>
+      </w:r>
+      <w:r>
+        <w:t>elace mezi tabulkami</w:t>
+      </w:r>
+      <w:r>
+        <w:t xml:space="preserve"> a cizí klíče</w:t>
+      </w:r>
+    </w:p>
+    <w:p>
+      <w:pPr>
+        <w:ind w:firstLine="0"/>
+        <w:rPr>
+          <w:lang w:eastAsia="en-US"/>
+        </w:rPr>
+      </w:pPr>
+      <w:r>
+        <w:rPr>
+          <w:lang w:eastAsia="en-US"/>
+        </w:rPr>
+        <w:t>V případě, že chceme propojit více tabulek mezi sebou, využijeme tzv. relační</w:t>
+      </w:r>
+      <w:r>
+        <w:rPr>
+          <w:lang w:eastAsia="en-US"/>
+        </w:rPr>
+        <w:t>ch</w:t>
+      </w:r>
+      <w:r>
+        <w:rPr>
+          <w:lang w:eastAsia="en-US"/>
+        </w:rPr>
+        <w:t xml:space="preserve"> vazeb. Jedná se o </w:t>
+      </w:r>
+      <w:r>
+        <w:rPr>
+          <w:lang w:eastAsia="en-US"/>
+        </w:rPr>
+        <w:t xml:space="preserve">situaci, kdy se záznam v tabulce odkazuje na konkrétní záznam (či záznamy) v druhé </w:t>
+      </w:r>
+      <w:r>
+        <w:rPr>
+          <w:lang w:eastAsia="en-US"/>
+        </w:rPr>
+        <w:t xml:space="preserve">tabulce. </w:t>
+      </w:r>
+    </w:p>
+    <w:p>
+      <w:pPr>
+        <w:rPr>
+          <w:lang w:eastAsia="en-US"/>
+        </w:rPr>
+      </w:pPr>
+      <w:r>
+        <w:rPr>
+          <w:lang w:eastAsia="en-US"/>
+        </w:rPr>
+        <w:t>Existují tři druhy relačních vazeb.</w:t>
+      </w:r>
+    </w:p>
+    <w:p>
+      <w:pPr>
+        <w:pStyle w:val="Odstavecseseznamem"/>
+        <w:numPr>
+          <w:ilvl w:val="0"/>
+          <w:numId w:val="24"/>
+        </w:numPr>
+        <w:rPr>
+          <w:lang w:eastAsia="en-US"/>
+        </w:rPr>
+      </w:pPr>
+      <w:r>
+        <w:rPr>
+          <w:b/>
+          <w:lang w:eastAsia="en-US"/>
+        </w:rPr>
+        <w:lastRenderedPageBreak/>
+        <w:t>Relace 1:1</w:t>
+      </w:r>
+      <w:r>
+        <w:rPr>
+          <w:lang w:eastAsia="en-US"/>
+        </w:rPr>
+        <w:t xml:space="preserve"> –</w:t>
+      </w:r>
+      <w:r>
+        <w:rPr>
+          <w:lang w:eastAsia="en-US"/>
+        </w:rPr>
+        <w:t xml:space="preserve"> </w:t>
+      </w:r>
+      <w:r>
+        <w:rPr>
+          <w:lang w:eastAsia="en-US"/>
+        </w:rPr>
+        <w:t>jednomu záznamu v tabulce A odpovídá žádný či právě jeden záznam v tabulce B. Pro referencování se využívají pouze primární klíče obou tabulek (mají tedy v obou tabulkách shodnou hodnotu).</w:t>
+      </w:r>
+      <w:r>
+        <w:rPr>
+          <w:lang w:eastAsia="en-US"/>
+        </w:rPr>
+        <w:t xml:space="preserve"> </w:t>
+      </w:r>
+    </w:p>
+    <w:p>
+      <w:pPr>
+        <w:pStyle w:val="Odstavecseseznamem"/>
+        <w:ind w:left="1004" w:firstLine="0"/>
+        <w:rPr>
+          <w:lang w:eastAsia="en-US"/>
+        </w:rPr>
+      </w:pPr>
+    </w:p>
+    <w:p>
+      <w:pPr>
+        <w:keepNext/>
+        <w:ind w:firstLine="0"/>
+        <w:jc w:val="center"/>
+      </w:pPr>
+      <w:r>
+        <w:rPr>
+          <w:noProof/>
+        </w:rPr>
+        <w:pict>
+          <v:shapetype id="_x0000_t75" coordsize="21600,21600" o:spt="75" o:preferrelative="t" path="m@4@5l@4@11@9@11@9@5xe" filled="f" stroked="f">
+            <v:stroke joinstyle="miter"/>
+            <v:formulas>
+              <v:f eqn="if lineDrawn pixelLineWidth 0"/>
+              <v:f eqn="sum @0 1 0"/>
+              <v:f eqn="sum 0 0 @1"/>
+              <v:f eqn="prod @2 1 2"/>
+              <v:f eqn="prod @3 21600 pixelWidth"/>
+              <v:f eqn="prod @3 21600 pixelHeight"/>
+              <v:f eqn="sum @0 0 1"/>
+              <v:f eqn="prod @6 1 2"/>
+              <v:f eqn="prod @7 21600 pixelWidth"/>
+              <v:f eqn="sum @8 21600 0"/>
+              <v:f eqn="prod @7 21600 pixelHeight"/>
+              <v:f eqn="sum @10 21600 0"/>
+            </v:formulas>
+            <v:path o:extrusionok="f" gradientshapeok="t" o:connecttype="rect"/>
+            <o:lock v:ext="edit" aspectratio="t"/>
+          </v:shapetype>
+          <v:shape id="_x0000_i1029" type="#_x0000_t75" style="width:261pt;height:96pt">
+            <v:imagedata r:id="rId10" o:title="relation_11"/>
+          </v:shape>
+        </w:pict>
+      </w:r>
+    </w:p>
+    <w:p>
+      <w:pPr>
+        <w:pStyle w:val="Titulek"/>
+        <w:rPr>
+          <w:lang w:eastAsia="en-US"/>
+        </w:rPr>
+      </w:pPr>
+      <w:r>
+        <w:t xml:space="preserve">Obrázek </w:t>
+      </w:r>
+      <w:r>
+        <w:fldChar w:fldCharType="begin"/>
+      </w:r>
+      <w:r>
+        <w:instrText xml:space="preserve"> SEQ Obrázek \* ARABIC </w:instrText>
+      </w:r>
+      <w:r>
+        <w:fldChar w:fldCharType="separate"/>
+      </w:r>
+      <w:r>
+        <w:rPr>
+          <w:noProof/>
+        </w:rPr>
+        <w:t>1</w:t>
+      </w:r>
+      <w:r>
+        <w:rPr>
+          <w:noProof/>
+        </w:rPr>
+        <w:fldChar w:fldCharType="end"/>
+      </w:r>
+      <w:r>
+        <w:t xml:space="preserve"> – model relace 1:1</w:t>
+      </w:r>
+    </w:p>
+    <w:p>
+      <w:pPr>
+        <w:rPr>
+          <w:lang w:eastAsia="en-US"/>
+        </w:rPr>
+      </w:pPr>
+    </w:p>
+    <w:p>
+      <w:pPr>
+        <w:pStyle w:val="Odstavecseseznamem"/>
+        <w:numPr>
+          <w:ilvl w:val="0"/>
+          <w:numId w:val="24"/>
+        </w:numPr>
+        <w:rPr>
+          <w:lang w:eastAsia="en-US"/>
+        </w:rPr>
+      </w:pPr>
+      <w:r>
+        <w:rPr>
+          <w:b/>
+          <w:lang w:eastAsia="en-US"/>
+        </w:rPr>
+        <w:t>Relace 1</w:t>
+      </w:r>
+      <w:r>
+        <w:rPr>
+          <w:b/>
+          <w:lang w:eastAsia="en-US"/>
+        </w:rPr>
+        <w:t>:N</w:t>
+      </w:r>
+      <w:r>
+        <w:rPr>
+          <w:lang w:eastAsia="en-US"/>
+        </w:rPr>
+        <w:t xml:space="preserve"> –</w:t>
+      </w:r>
+      <w:r>
+        <w:rPr>
+          <w:lang w:eastAsia="en-US"/>
+        </w:rPr>
+        <w:t xml:space="preserve"> </w:t>
+      </w:r>
+      <w:r>
+        <w:rPr>
+          <w:lang w:eastAsia="en-US"/>
+        </w:rPr>
+        <w:t xml:space="preserve">k více záznamům </w:t>
+      </w:r>
+      <w:r>
+        <w:rPr>
+          <w:lang w:eastAsia="en-US"/>
+        </w:rPr>
+        <w:t>v tabulce A lze</w:t>
+      </w:r>
+      <w:r>
+        <w:rPr>
+          <w:lang w:eastAsia="en-US"/>
+        </w:rPr>
+        <w:t xml:space="preserve"> přiřadit</w:t>
+      </w:r>
+      <w:r>
+        <w:rPr>
+          <w:lang w:eastAsia="en-US"/>
+        </w:rPr>
+        <w:t xml:space="preserve"> </w:t>
+      </w:r>
+      <w:r>
+        <w:rPr>
+          <w:lang w:eastAsia="en-US"/>
+        </w:rPr>
+        <w:t>jeden záznam v</w:t>
+      </w:r>
+      <w:r>
+        <w:rPr>
+          <w:lang w:eastAsia="en-US"/>
+        </w:rPr>
+        <w:t xml:space="preserve"> tabulce B. </w:t>
+      </w:r>
+      <w:r>
+        <w:rPr>
+          <w:lang w:eastAsia="en-US"/>
+        </w:rPr>
+        <w:t>To lze zajistit</w:t>
+      </w:r>
+      <w:r>
+        <w:rPr>
+          <w:lang w:eastAsia="en-US"/>
+        </w:rPr>
+        <w:t xml:space="preserve"> přidáním tzv. </w:t>
+      </w:r>
+      <w:r>
+        <w:rPr>
+          <w:b/>
+          <w:lang w:eastAsia="en-US"/>
+        </w:rPr>
+        <w:t xml:space="preserve">cizího klíče </w:t>
+      </w:r>
+      <w:r>
+        <w:rPr>
+          <w:lang w:eastAsia="en-US"/>
+        </w:rPr>
+        <w:t xml:space="preserve">do tabulky </w:t>
+      </w:r>
+      <w:r>
+        <w:rPr>
+          <w:lang w:eastAsia="en-US"/>
+        </w:rPr>
+        <w:t>A</w:t>
+      </w:r>
+      <w:r>
+        <w:rPr>
+          <w:lang w:eastAsia="en-US"/>
+        </w:rPr>
+        <w:t xml:space="preserve"> – sloupce, který bude obsahovat hodnoty primárního</w:t>
+      </w:r>
+      <w:bookmarkStart w:id="5" w:name="_GoBack"/>
       <w:bookmarkEnd w:id="5"/>
+      <w:r>
+        <w:rPr>
+          <w:lang w:eastAsia="en-US"/>
+        </w:rPr>
+        <w:t xml:space="preserve"> klíče z tabulky </w:t>
+      </w:r>
+      <w:r>
+        <w:rPr>
+          <w:lang w:eastAsia="en-US"/>
+        </w:rPr>
+        <w:t>B</w:t>
+      </w:r>
+      <w:r>
+        <w:rPr>
+          <w:lang w:eastAsia="en-US"/>
+        </w:rPr>
+        <w:t xml:space="preserve"> (příp. skupiny sloupců, pokud se jedná o složený primární klíč).</w:t>
+      </w:r>
+      <w:r>
+        <w:rPr>
+          <w:lang w:eastAsia="en-US"/>
+        </w:rPr>
+        <w:t xml:space="preserve"> Jedná se o nejčastěji využívanou vazbu.</w:t>
+      </w:r>
+    </w:p>
+    <w:p>
+      <w:pPr>
+        <w:rPr>
+          <w:lang w:eastAsia="en-US"/>
+        </w:rPr>
+      </w:pPr>
+    </w:p>
+    <w:p>
+      <w:pPr>
+        <w:keepNext/>
+        <w:ind w:firstLine="0"/>
+        <w:jc w:val="center"/>
+      </w:pPr>
+      <w:r>
+        <w:rPr>
+          <w:noProof/>
+        </w:rPr>
+        <w:pict>
+          <v:shape id="_x0000_i1032" type="#_x0000_t75" style="width:261pt;height:113.25pt">
+            <v:imagedata r:id="rId11" o:title="relation_1n"/>
+          </v:shape>
+        </w:pict>
+      </w:r>
+    </w:p>
+    <w:p>
+      <w:pPr>
+        <w:pStyle w:val="Titulek"/>
+        <w:rPr>
+          <w:lang w:eastAsia="en-US"/>
+        </w:rPr>
+      </w:pPr>
+      <w:r>
+        <w:t xml:space="preserve">Obrázek </w:t>
+      </w:r>
+      <w:r>
+        <w:fldChar w:fldCharType="begin"/>
+      </w:r>
+      <w:r>
+        <w:instrText xml:space="preserve"> SEQ Obrázek \* ARABIC </w:instrText>
+      </w:r>
+      <w:r>
+        <w:fldChar w:fldCharType="separate"/>
+      </w:r>
+      <w:r>
+        <w:rPr>
+          <w:noProof/>
+        </w:rPr>
+        <w:t>2</w:t>
+      </w:r>
+      <w:r>
+        <w:rPr>
+          <w:noProof/>
+        </w:rPr>
+        <w:fldChar w:fldCharType="end"/>
+      </w:r>
+      <w:r>
+        <w:rPr>
+          <w:noProof/>
+        </w:rPr>
+        <w:t xml:space="preserve"> </w:t>
+      </w:r>
+      <w:r>
+        <w:t>–</w:t>
+      </w:r>
+      <w:r>
+        <w:rPr>
+          <w:noProof/>
+        </w:rPr>
+        <w:t xml:space="preserve"> model relace 1:N</w:t>
+      </w:r>
+    </w:p>
+    <w:p>
+      <w:pPr>
+        <w:rPr>
+          <w:lang w:eastAsia="en-US"/>
+        </w:rPr>
+      </w:pPr>
+    </w:p>
+    <w:p>
+      <w:pPr>
+        <w:pStyle w:val="Odstavecseseznamem"/>
+        <w:numPr>
+          <w:ilvl w:val="0"/>
+          <w:numId w:val="24"/>
+        </w:numPr>
+        <w:rPr>
+          <w:lang w:eastAsia="en-US"/>
+        </w:rPr>
+      </w:pPr>
+      <w:r>
+        <w:rPr>
+          <w:b/>
+          <w:lang w:eastAsia="en-US"/>
+        </w:rPr>
+        <w:t>Relace M</w:t>
+      </w:r>
+      <w:r>
+        <w:rPr>
+          <w:b/>
+          <w:lang w:eastAsia="en-US"/>
+        </w:rPr>
+        <w:t>:N</w:t>
+      </w:r>
+      <w:r>
+        <w:rPr>
+          <w:lang w:eastAsia="en-US"/>
+        </w:rPr>
+        <w:t xml:space="preserve"> – </w:t>
+      </w:r>
+      <w:r>
+        <w:rPr>
+          <w:lang w:eastAsia="en-US"/>
+        </w:rPr>
+        <w:t xml:space="preserve">k M záznamům v tabulce A lze přiřadit N záznamů v tabulce B. </w:t>
+      </w:r>
+      <w:r>
+        <w:rPr>
+          <w:lang w:eastAsia="en-US"/>
+        </w:rPr>
+        <w:t>Relace se realizuje pomocí spojové tabulky (též mezitabulky) a dvojicí relací 1:N. Spojová tabulka obvykle obsahuje pouze sloupce cizích klíčů.</w:t>
+      </w:r>
+    </w:p>
+    <w:p>
+      <w:pPr>
+        <w:rPr>
+          <w:lang w:eastAsia="en-US"/>
+        </w:rPr>
+      </w:pPr>
+    </w:p>
+    <w:p>
+      <w:pPr>
+        <w:keepNext/>
+        <w:ind w:firstLine="0"/>
+        <w:jc w:val="center"/>
+      </w:pPr>
+      <w:r>
+        <w:rPr>
+          <w:noProof/>
+        </w:rPr>
+        <w:lastRenderedPageBreak/>
+        <w:pict>
+          <v:shape id="_x0000_i1033" type="#_x0000_t75" style="width:414pt;height:113.25pt">
+            <v:imagedata r:id="rId12" o:title="relation_mn"/>
+          </v:shape>
+        </w:pict>
+      </w:r>
+    </w:p>
+    <w:p>
+      <w:pPr>
+        <w:pStyle w:val="Titulek"/>
+        <w:rPr>
+          <w:lang w:eastAsia="en-US"/>
+        </w:rPr>
+      </w:pPr>
+      <w:r>
+        <w:t xml:space="preserve">Obrázek </w:t>
+      </w:r>
+      <w:r>
+        <w:fldChar w:fldCharType="begin"/>
+      </w:r>
+      <w:r>
+        <w:instrText xml:space="preserve"> SEQ Obrázek \* ARABIC </w:instrText>
+      </w:r>
+      <w:r>
+        <w:fldChar w:fldCharType="separate"/>
+      </w:r>
+      <w:r>
+        <w:rPr>
+          <w:noProof/>
+        </w:rPr>
+        <w:t>3</w:t>
+      </w:r>
+      <w:r>
+        <w:rPr>
+          <w:noProof/>
+        </w:rPr>
+        <w:fldChar w:fldCharType="end"/>
+      </w:r>
+      <w:r>
+        <w:t xml:space="preserve"> – model relace M:N</w:t>
+      </w:r>
+    </w:p>
+    <w:p>
+      <w:pPr>
+        <w:spacing w:before="240"/>
+        <w:rPr>
+          <w:lang w:eastAsia="en-US"/>
+        </w:rPr>
+      </w:pPr>
+      <w:r>
+        <w:rPr>
+          <w:lang w:eastAsia="en-US"/>
+        </w:rPr>
+        <w:t xml:space="preserve">Relace mezi tabulkami mohou zajišťovat </w:t>
+      </w:r>
+      <w:r>
+        <w:rPr>
+          <w:b/>
+          <w:lang w:eastAsia="en-US"/>
+        </w:rPr>
+        <w:t>referenčním</w:t>
+      </w:r>
+      <w:r>
+        <w:rPr>
+          <w:b/>
+          <w:lang w:eastAsia="en-US"/>
+        </w:rPr>
+        <w:t xml:space="preserve"> integritu</w:t>
+      </w:r>
+      <w:r>
+        <w:rPr>
+          <w:lang w:eastAsia="en-US"/>
+        </w:rPr>
+        <w:t>. Cílem je zabránit odkazování na neexistující záznam či vzniku osiřelých záznamů, na který byly všechny reference zrušeny. Integritní pravidlo může zajistit kaskádovou aktualizaci polí – pokud se změní hodnota primárního klíče, změní se automaticky hodnota u všech záznamů, které na záznam odkazují. Dále může zajistit kaskádové odstranění souvisejících záznamů – v případě smazání záznamu budou smazány i všechny záznamy, které na tento záznam odkazovaly.</w:t>
+      </w:r>
+    </w:p>
+    <w:p>
+      <w:pPr>
+        <w:rPr>
+          <w:lang w:eastAsia="en-US"/>
+        </w:rPr>
+      </w:pPr>
     </w:p>
     <w:p>
       <w:pPr>
@@ -4641,6 +5441,7 @@
       </w:pPr>
       <w:bookmarkStart w:id="6" w:name="_Toc510188377"/>
       <w:r>
+        <w:lastRenderedPageBreak/>
         <w:t>D</w:t>
       </w:r>
       <w:r>
@@ -5025,16 +5826,11 @@
       <w:bookmarkStart w:id="39" w:name="_Toc510188410"/>
       <w:r>
         <w:lastRenderedPageBreak/>
-        <w:t>Refere</w:t>
-      </w:r>
-      <w:bookmarkStart w:id="40" w:name="_GoBack"/>
-      <w:bookmarkEnd w:id="40"/>
-      <w:r>
-        <w:t>nce</w:t>
+        <w:t>Reference</w:t>
       </w:r>
       <w:bookmarkEnd w:id="39"/>
     </w:p>
-    <w:bookmarkStart w:id="41" w:name="_Toc510188411"/>
+    <w:bookmarkStart w:id="40" w:name="_Toc510188411"/>
     <w:p>
       <w:pPr>
         <w:pStyle w:val="Bibliografie"/>
@@ -5055,11 +5851,11 @@
       <w:r>
         <w:t>[</w:t>
       </w:r>
-      <w:bookmarkStart w:id="42" w:name="_toc_1"/>
+      <w:bookmarkStart w:id="41" w:name="_toc_1"/>
       <w:r>
         <w:t>1</w:t>
       </w:r>
-      <w:bookmarkEnd w:id="42"/>
+      <w:bookmarkEnd w:id="41"/>
       <w:r>
         <w:t xml:space="preserve">] Data types for Access desktop databases. </w:t>
       </w:r>
@@ -5073,7 +5869,7 @@
       <w:r>
         <w:t xml:space="preserve">[Online] [Citace: 22. 3. 2018]. Dostupné z: </w:t>
       </w:r>
-      <w:hyperlink r:id="rId10" w:history="1">
+      <w:hyperlink r:id="rId13" w:history="1">
         <w:r>
           <w:rPr>
             <w:rStyle w:val="Hypertextovodkaz"/>
@@ -5101,7 +5897,7 @@
         <w:lastRenderedPageBreak/>
         <w:t>Přílohy</w:t>
       </w:r>
-      <w:bookmarkEnd w:id="41"/>
+      <w:bookmarkEnd w:id="40"/>
     </w:p>
     <w:p>
       <w:pPr>
@@ -5112,7 +5908,7 @@
         </w:numPr>
         <w:ind w:left="709" w:hanging="709"/>
       </w:pPr>
-      <w:bookmarkStart w:id="43" w:name="_Toc510188412"/>
+      <w:bookmarkStart w:id="42" w:name="_Toc510188412"/>
       <w:r>
         <w:t>A</w:t>
       </w:r>
@@ -5120,7 +5916,7 @@
         <w:tab/>
         <w:t>Uživatelská příručka</w:t>
       </w:r>
-      <w:bookmarkEnd w:id="43"/>
+      <w:bookmarkEnd w:id="42"/>
     </w:p>
     <w:p>
       <w:pPr>
@@ -5131,11 +5927,11 @@
         </w:numPr>
         <w:ind w:left="720" w:hanging="720"/>
       </w:pPr>
-      <w:bookmarkStart w:id="44" w:name="_Toc510188413"/>
+      <w:bookmarkStart w:id="43" w:name="_Toc510188413"/>
       <w:r>
         <w:t>Spuštění a kompilace nástroje</w:t>
       </w:r>
-      <w:bookmarkEnd w:id="44"/>
+      <w:bookmarkEnd w:id="43"/>
     </w:p>
     <w:p>
       <w:pPr>
@@ -5146,11 +5942,11 @@
         </w:numPr>
         <w:ind w:left="720" w:hanging="720"/>
       </w:pPr>
-      <w:bookmarkStart w:id="45" w:name="_Toc510188414"/>
+      <w:bookmarkStart w:id="44" w:name="_Toc510188414"/>
       <w:r>
         <w:t>Obsluha nástroje</w:t>
       </w:r>
-      <w:bookmarkEnd w:id="45"/>
+      <w:bookmarkEnd w:id="44"/>
     </w:p>
     <w:p/>
     <w:p>
@@ -5186,7 +5982,7 @@
         </w:numPr>
         <w:ind w:left="709" w:hanging="709"/>
       </w:pPr>
-      <w:bookmarkStart w:id="46" w:name="_Toc510188415"/>
+      <w:bookmarkStart w:id="45" w:name="_Toc510188415"/>
       <w:r>
         <w:t>B</w:t>
       </w:r>
@@ -5194,7 +5990,7 @@
         <w:tab/>
         <w:t>Obsah přiloženého média</w:t>
       </w:r>
-      <w:bookmarkEnd w:id="46"/>
+      <w:bookmarkEnd w:id="45"/>
     </w:p>
     <w:p>
       <w:pPr>
@@ -5380,7 +6176,7 @@
           <w:color w:val="000000" w:themeColor="text1"/>
         </w:rPr>
       </w:pPr>
-      <w:hyperlink r:id="rId11" w:history="1">
+      <w:hyperlink r:id="rId14" w:history="1">
         <w:r>
           <w:rPr>
             <w:rStyle w:val="Hypertextovodkaz"/>
@@ -5402,7 +6198,7 @@
       </w:pPr>
     </w:p>
     <w:sectPr>
-      <w:footerReference w:type="default" r:id="rId12"/>
+      <w:footerReference w:type="default" r:id="rId15"/>
       <w:pgSz w:w="11906" w:h="16838" w:code="9"/>
       <w:pgMar w:top="1418" w:right="1418" w:bottom="2127" w:left="1418" w:header="709" w:footer="1407" w:gutter="567"/>
       <w:pgNumType w:start="1"/>
@@ -5490,7 +6286,7 @@
           <w:rPr>
             <w:noProof/>
           </w:rPr>
-          <w:t>9</w:t>
+          <w:t>3</w:t>
         </w:r>
         <w:r>
           <w:fldChar w:fldCharType="end"/>
@@ -7256,6 +8052,119 @@
     </w:lvl>
   </w:abstractNum>
   <w:abstractNum w:abstractNumId="22" w15:restartNumberingAfterBreak="0">
+    <w:nsid w:val="7F106D31"/>
+    <w:multiLevelType w:val="hybridMultilevel"/>
+    <w:tmpl w:val="A144313A"/>
+    <w:lvl w:ilvl="0" w:tplc="04050001">
+      <w:start w:val="1"/>
+      <w:numFmt w:val="bullet"/>
+      <w:lvlText w:val=""/>
+      <w:lvlJc w:val="left"/>
+      <w:pPr>
+        <w:ind w:left="1004" w:hanging="360"/>
+      </w:pPr>
+      <w:rPr>
+        <w:rFonts w:ascii="Symbol" w:hAnsi="Symbol" w:hint="default"/>
+      </w:rPr>
+    </w:lvl>
+    <w:lvl w:ilvl="1" w:tplc="04050003" w:tentative="1">
+      <w:start w:val="1"/>
+      <w:numFmt w:val="bullet"/>
+      <w:lvlText w:val="o"/>
+      <w:lvlJc w:val="left"/>
+      <w:pPr>
+        <w:ind w:left="1724" w:hanging="360"/>
+      </w:pPr>
+      <w:rPr>
+        <w:rFonts w:ascii="Courier New" w:hAnsi="Courier New" w:cs="Courier New" w:hint="default"/>
+      </w:rPr>
+    </w:lvl>
+    <w:lvl w:ilvl="2" w:tplc="04050005" w:tentative="1">
+      <w:start w:val="1"/>
+      <w:numFmt w:val="bullet"/>
+      <w:lvlText w:val=""/>
+      <w:lvlJc w:val="left"/>
+      <w:pPr>
+        <w:ind w:left="2444" w:hanging="360"/>
+      </w:pPr>
+      <w:rPr>
+        <w:rFonts w:ascii="Wingdings" w:hAnsi="Wingdings" w:hint="default"/>
+      </w:rPr>
+    </w:lvl>
+    <w:lvl w:ilvl="3" w:tplc="04050001" w:tentative="1">
+      <w:start w:val="1"/>
+      <w:numFmt w:val="bullet"/>
+      <w:lvlText w:val=""/>
+      <w:lvlJc w:val="left"/>
+      <w:pPr>
+        <w:ind w:left="3164" w:hanging="360"/>
+      </w:pPr>
+      <w:rPr>
+        <w:rFonts w:ascii="Symbol" w:hAnsi="Symbol" w:hint="default"/>
+      </w:rPr>
+    </w:lvl>
+    <w:lvl w:ilvl="4" w:tplc="04050003" w:tentative="1">
+      <w:start w:val="1"/>
+      <w:numFmt w:val="bullet"/>
+      <w:lvlText w:val="o"/>
+      <w:lvlJc w:val="left"/>
+      <w:pPr>
+        <w:ind w:left="3884" w:hanging="360"/>
+      </w:pPr>
+      <w:rPr>
+        <w:rFonts w:ascii="Courier New" w:hAnsi="Courier New" w:cs="Courier New" w:hint="default"/>
+      </w:rPr>
+    </w:lvl>
+    <w:lvl w:ilvl="5" w:tplc="04050005" w:tentative="1">
+      <w:start w:val="1"/>
+      <w:numFmt w:val="bullet"/>
+      <w:lvlText w:val=""/>
+      <w:lvlJc w:val="left"/>
+      <w:pPr>
+        <w:ind w:left="4604" w:hanging="360"/>
+      </w:pPr>
+      <w:rPr>
+        <w:rFonts w:ascii="Wingdings" w:hAnsi="Wingdings" w:hint="default"/>
+      </w:rPr>
+    </w:lvl>
+    <w:lvl w:ilvl="6" w:tplc="04050001" w:tentative="1">
+      <w:start w:val="1"/>
+      <w:numFmt w:val="bullet"/>
+      <w:lvlText w:val=""/>
+      <w:lvlJc w:val="left"/>
+      <w:pPr>
+        <w:ind w:left="5324" w:hanging="360"/>
+      </w:pPr>
+      <w:rPr>
+        <w:rFonts w:ascii="Symbol" w:hAnsi="Symbol" w:hint="default"/>
+      </w:rPr>
+    </w:lvl>
+    <w:lvl w:ilvl="7" w:tplc="04050003" w:tentative="1">
+      <w:start w:val="1"/>
+      <w:numFmt w:val="bullet"/>
+      <w:lvlText w:val="o"/>
+      <w:lvlJc w:val="left"/>
+      <w:pPr>
+        <w:ind w:left="6044" w:hanging="360"/>
+      </w:pPr>
+      <w:rPr>
+        <w:rFonts w:ascii="Courier New" w:hAnsi="Courier New" w:cs="Courier New" w:hint="default"/>
+      </w:rPr>
+    </w:lvl>
+    <w:lvl w:ilvl="8" w:tplc="04050005" w:tentative="1">
+      <w:start w:val="1"/>
+      <w:numFmt w:val="bullet"/>
+      <w:lvlText w:val=""/>
+      <w:lvlJc w:val="left"/>
+      <w:pPr>
+        <w:ind w:left="6764" w:hanging="360"/>
+      </w:pPr>
+      <w:rPr>
+        <w:rFonts w:ascii="Wingdings" w:hAnsi="Wingdings" w:hint="default"/>
+      </w:rPr>
+    </w:lvl>
+  </w:abstractNum>
+  <w:abstractNum w:abstractNumId="23" w15:restartNumberingAfterBreak="0">
     <w:nsid w:val="7F4D72A9"/>
     <w:multiLevelType w:val="hybridMultilevel"/>
     <w:tmpl w:val="BA70C8C6"/>
@@ -7363,7 +8272,7 @@
     <w:abstractNumId w:val="10"/>
   </w:num>
   <w:num w:numId="7">
-    <w:abstractNumId w:val="22"/>
+    <w:abstractNumId w:val="23"/>
   </w:num>
   <w:num w:numId="8">
     <w:abstractNumId w:val="18"/>
@@ -7412,6 +8321,9 @@
   </w:num>
   <w:num w:numId="23">
     <w:abstractNumId w:val="16"/>
+  </w:num>
+  <w:num w:numId="24">
+    <w:abstractNumId w:val="22"/>
   </w:num>
   <w:numIdMacAtCleanup w:val="16"/>
 </w:numbering>
@@ -7879,12 +8791,12 @@
     <w:link w:val="Nadpis3Char"/>
     <w:uiPriority w:val="5"/>
     <w:qFormat/>
-    <w:rsid w:val="008A3BF4"/>
+    <w:rsid w:val="00822307"/>
     <w:pPr>
       <w:numPr>
         <w:ilvl w:val="2"/>
       </w:numPr>
-      <w:spacing w:before="280" w:after="160"/>
+      <w:spacing w:before="280"/>
       <w:outlineLvl w:val="2"/>
     </w:pPr>
     <w:rPr>
@@ -8179,7 +9091,7 @@
     <w:basedOn w:val="Standardnpsmoodstavce"/>
     <w:link w:val="Nadpis3"/>
     <w:uiPriority w:val="5"/>
-    <w:rsid w:val="008A3BF4"/>
+    <w:rsid w:val="00822307"/>
     <w:rPr>
       <w:rFonts w:ascii="PT Serif" w:eastAsiaTheme="majorEastAsia" w:hAnsi="PT Serif" w:cs="Book Antiqua"/>
       <w:b/>
@@ -9114,14 +10026,15 @@
     <w:next w:val="Normln"/>
     <w:uiPriority w:val="5"/>
     <w:qFormat/>
-    <w:rsid w:val="00AB20DE"/>
+    <w:rsid w:val="00F859DA"/>
     <w:pPr>
-      <w:spacing w:before="200"/>
+      <w:spacing w:before="200" w:after="40"/>
       <w:ind w:firstLine="0"/>
     </w:pPr>
     <w:rPr>
       <w:rFonts w:ascii="PT Serif" w:hAnsi="PT Serif"/>
       <w:b/>
+      <w:sz w:val="24"/>
       <w:lang w:eastAsia="en-US"/>
     </w:rPr>
   </w:style>
@@ -9416,9 +10329,20 @@
 <file path=customXml/item1.xml><?xml version="1.0" encoding="utf-8"?>
 <b:Sources xmlns:b="http://schemas.openxmlformats.org/officeDocument/2006/bibliography" xmlns="http://schemas.openxmlformats.org/officeDocument/2006/bibliography" SelectedStyle="\CSN690-2.XSL.XSL" StyleName="ČSN ISO 690-2" Version="1998">
   <b:Source>
-    <b:Tag>msoffice_datatypes</b:Tag>
+    <b:Tag>mso_indexes</b:Tag>
     <b:SourceType>DocumentFromInternetSite</b:SourceType>
-    <b:Guid>{15A87473-0912-4761-9CE6-E26559371D20}</b:Guid>
+    <b:Guid>{7CF878DC-B64E-45F8-A2BF-EAA9599BB722}</b:Guid>
+    <b:Title>Create and use an index to improve performance</b:Title>
+    <b:YearAccessed>2018</b:YearAccessed>
+    <b:MonthAccessed>3</b:MonthAccessed>
+    <b:DayAccessed>14</b:DayAccessed>
+    <b:URL>https://support.office.com/en-us/article/create-and-use-an-index-to-improve-performance-0a8e2aa6-735c-4c3a-9dda-38c6c4f1a0ce</b:URL>
+    <b:RefOrder>2</b:RefOrder>
+  </b:Source>
+  <b:Source>
+    <b:Tag>mso_datatypes</b:Tag>
+    <b:SourceType>DocumentFromInternetSite</b:SourceType>
+    <b:Guid>{3BDBF002-4E61-4A60-8DB7-81B4F74AFAAD}</b:Guid>
     <b:Title>Data types for Access desktop databases</b:Title>
     <b:InternetSiteTitle>Microsoft Office help and training - Office Support</b:InternetSiteTitle>
     <b:YearAccessed>2018</b:YearAccessed>
@@ -9431,7 +10355,7 @@
 </file>
 
 <file path=customXml/itemProps1.xml><?xml version="1.0" encoding="utf-8"?>
-<ds:datastoreItem xmlns:ds="http://schemas.openxmlformats.org/officeDocument/2006/customXml" ds:itemID="{2A0C13BF-DE57-492F-90E5-CEEC05F93DD9}">
+<ds:datastoreItem xmlns:ds="http://schemas.openxmlformats.org/officeDocument/2006/customXml" ds:itemID="{A444F633-18F6-4D6C-B5D9-3810BA5F6371}">
   <ds:schemaRefs>
     <ds:schemaRef ds:uri="http://schemas.openxmlformats.org/officeDocument/2006/bibliography"/>
   </ds:schemaRefs>

</xml_diff>

<commit_message>
Doc - objects, odbc
</commit_message>
<xml_diff>
--- a/_doc/Kinkor_A16N0040P_DP.docx
+++ b/_doc/Kinkor_A16N0040P_DP.docx
@@ -4176,7 +4176,13 @@
         <w:t>Microsoft Jet Database Engine</w:t>
       </w:r>
       <w:r>
-        <w:t>. Jednotlivé databáze jsou typicky uloženy v jediném souboru ve formátu MDB, nebo ACCDB.</w:t>
+        <w:t xml:space="preserve">. Jednotlivé databáze jsou typicky uloženy v jediném souboru ve formátu </w:t>
+      </w:r>
+      <w:r>
+        <w:t>ACCDB, nebo MDB</w:t>
+      </w:r>
+      <w:r>
+        <w:t>.</w:t>
       </w:r>
     </w:p>
     <w:p>
@@ -4190,16 +4196,28 @@
       </w:pPr>
       <w:bookmarkStart w:id="3" w:name="_Toc510188374"/>
       <w:r>
-        <w:t>Prvky databáze</w:t>
+        <w:t>Objekty uložené v</w:t>
+      </w:r>
+      <w:r>
+        <w:t xml:space="preserve"> databáz</w:t>
       </w:r>
       <w:bookmarkEnd w:id="3"/>
+      <w:r>
+        <w:t>i</w:t>
+      </w:r>
     </w:p>
     <w:p>
       <w:pPr>
         <w:ind w:firstLine="0"/>
       </w:pPr>
       <w:r>
-        <w:t>Dále jsou uvedeny různé prvky, které mohou být součástí databáze.</w:t>
+        <w:t xml:space="preserve">Dále jsou uvedeny různé </w:t>
+      </w:r>
+      <w:r>
+        <w:t>objekty</w:t>
+      </w:r>
+      <w:r>
+        <w:t>, které mohou být součástí databáze.</w:t>
       </w:r>
     </w:p>
     <w:p>
@@ -4266,7 +4284,19 @@
         <w:rPr>
           <w:lang w:eastAsia="en-US"/>
         </w:rPr>
-        <w:t>Struktura je definována</w:t>
+        <w:t>Struktura</w:t>
+      </w:r>
+      <w:r>
+        <w:rPr>
+          <w:lang w:eastAsia="en-US"/>
+        </w:rPr>
+        <w:t xml:space="preserve"> tabulky</w:t>
+      </w:r>
+      <w:r>
+        <w:rPr>
+          <w:lang w:eastAsia="en-US"/>
+        </w:rPr>
+        <w:t xml:space="preserve"> je definována</w:t>
       </w:r>
       <w:r>
         <w:rPr>
@@ -4361,7 +4391,6 @@
           <w:id w:val="495621140"/>
           <w:citation/>
         </w:sdtPr>
-        <w:sdtEndPr/>
         <w:sdtContent>
           <w:r>
             <w:rPr>
@@ -4510,6 +4539,7 @@
           <w:b/>
           <w:lang w:eastAsia="en-US"/>
         </w:rPr>
+        <w:lastRenderedPageBreak/>
         <w:t>Dlouhý text</w:t>
       </w:r>
       <w:r>
@@ -4541,7 +4571,6 @@
           <w:b/>
           <w:lang w:eastAsia="en-US"/>
         </w:rPr>
-        <w:lastRenderedPageBreak/>
         <w:t>Datum a čas</w:t>
       </w:r>
       <w:r>
@@ -4922,26 +4951,63 @@
         <w:rPr>
           <w:lang w:eastAsia="en-US"/>
         </w:rPr>
-        <w:t xml:space="preserve">situaci, kdy se záznam v tabulce odkazuje na konkrétní záznam (či záznamy) v druhé </w:t>
-      </w:r>
-      <w:r>
-        <w:rPr>
-          <w:lang w:eastAsia="en-US"/>
-        </w:rPr>
-        <w:t xml:space="preserve">tabulce. </w:t>
-      </w:r>
-    </w:p>
-    <w:p>
-      <w:pPr>
-        <w:rPr>
-          <w:lang w:eastAsia="en-US"/>
-        </w:rPr>
-      </w:pPr>
-      <w:r>
-        <w:rPr>
-          <w:lang w:eastAsia="en-US"/>
-        </w:rPr>
-        <w:t>Existují tři druhy relačních vazeb.</w:t>
+        <w:t>situaci, kdy záznam v tabulce odkazuje</w:t>
+      </w:r>
+      <w:r>
+        <w:rPr>
+          <w:lang w:eastAsia="en-US"/>
+        </w:rPr>
+        <w:t xml:space="preserve"> („má referenci“)</w:t>
+      </w:r>
+      <w:r>
+        <w:rPr>
+          <w:lang w:eastAsia="en-US"/>
+        </w:rPr>
+        <w:t xml:space="preserve"> </w:t>
+      </w:r>
+      <w:r>
+        <w:rPr>
+          <w:lang w:eastAsia="en-US"/>
+        </w:rPr>
+        <w:t>na jeden konkrétní záznam z</w:t>
+      </w:r>
+      <w:r>
+        <w:rPr>
+          <w:lang w:eastAsia="en-US"/>
+        </w:rPr>
+        <w:t xml:space="preserve"> druhé </w:t>
+      </w:r>
+      <w:r>
+        <w:rPr>
+          <w:lang w:eastAsia="en-US"/>
+        </w:rPr>
+        <w:t>tabulky</w:t>
+      </w:r>
+      <w:r>
+        <w:rPr>
+          <w:lang w:eastAsia="en-US"/>
+        </w:rPr>
+        <w:t xml:space="preserve">. </w:t>
+      </w:r>
+    </w:p>
+    <w:p>
+      <w:pPr>
+        <w:rPr>
+          <w:lang w:eastAsia="en-US"/>
+        </w:rPr>
+      </w:pPr>
+      <w:r>
+        <w:rPr>
+          <w:lang w:eastAsia="en-US"/>
+        </w:rPr>
+        <w:lastRenderedPageBreak/>
+        <w:t>Rozlišují se</w:t>
+      </w:r>
+      <w:r>
+        <w:rPr>
+          <w:lang w:eastAsia="en-US"/>
+        </w:rPr>
+        <w:t xml:space="preserve"> tři druhy relačních vazeb.</w:t>
       </w:r>
     </w:p>
     <w:p>
@@ -4960,7 +5026,6 @@
           <w:b/>
           <w:lang w:eastAsia="en-US"/>
         </w:rPr>
-        <w:lastRenderedPageBreak/>
         <w:t>Relace 1:1</w:t>
       </w:r>
       <w:r>
@@ -5027,7 +5092,7 @@
             <v:path o:extrusionok="f" gradientshapeok="t" o:connecttype="rect"/>
             <o:lock v:ext="edit" aspectratio="t"/>
           </v:shapetype>
-          <v:shape id="_x0000_i1029" type="#_x0000_t75" style="width:261pt;height:96pt">
+          <v:shape id="_x0000_i1029" type="#_x0000_t75" style="width:260.85pt;height:96.45pt">
             <v:imagedata r:id="rId10" o:title="relation_11"/>
           </v:shape>
         </w:pict>
@@ -5043,27 +5108,14 @@
       <w:r>
         <w:t xml:space="preserve">Obrázek </w:t>
       </w:r>
-      <w:r>
-        <w:fldChar w:fldCharType="begin"/>
-      </w:r>
-      <w:r>
-        <w:instrText xml:space="preserve"> SEQ Obrázek \* ARABIC </w:instrText>
-      </w:r>
-      <w:r>
-        <w:fldChar w:fldCharType="separate"/>
-      </w:r>
-      <w:r>
-        <w:rPr>
-          <w:noProof/>
-        </w:rPr>
-        <w:t>1</w:t>
-      </w:r>
-      <w:r>
-        <w:rPr>
-          <w:noProof/>
-        </w:rPr>
-        <w:fldChar w:fldCharType="end"/>
-      </w:r>
+      <w:fldSimple w:instr=" SEQ Obrázek \* ARABIC ">
+        <w:r>
+          <w:rPr>
+            <w:noProof/>
+          </w:rPr>
+          <w:t>1</w:t>
+        </w:r>
+      </w:fldSimple>
       <w:r>
         <w:t xml:space="preserve"> – model relace 1:1</w:t>
       </w:r>
@@ -5140,13 +5192,31 @@
         <w:rPr>
           <w:lang w:eastAsia="en-US"/>
         </w:rPr>
-        <w:t>jeden záznam v</w:t>
-      </w:r>
-      <w:r>
-        <w:rPr>
-          <w:lang w:eastAsia="en-US"/>
-        </w:rPr>
-        <w:t xml:space="preserve"> tabulce B. </w:t>
+        <w:t xml:space="preserve">jeden záznam </w:t>
+      </w:r>
+      <w:r>
+        <w:rPr>
+          <w:lang w:eastAsia="en-US"/>
+        </w:rPr>
+        <w:t>z</w:t>
+      </w:r>
+      <w:r>
+        <w:rPr>
+          <w:lang w:eastAsia="en-US"/>
+        </w:rPr>
+        <w:t> tabul</w:t>
+      </w:r>
+      <w:r>
+        <w:rPr>
+          <w:lang w:eastAsia="en-US"/>
+        </w:rPr>
+        <w:t>ky</w:t>
+      </w:r>
+      <w:r>
+        <w:rPr>
+          <w:lang w:eastAsia="en-US"/>
+        </w:rPr>
+        <w:t xml:space="preserve"> B. </w:t>
       </w:r>
       <w:r>
         <w:rPr>
@@ -5183,15 +5253,7 @@
         <w:rPr>
           <w:lang w:eastAsia="en-US"/>
         </w:rPr>
-        <w:t xml:space="preserve"> – sloupce, který bude obsahovat hodnoty primárního</w:t>
-      </w:r>
-      <w:bookmarkStart w:id="5" w:name="_GoBack"/>
-      <w:bookmarkEnd w:id="5"/>
-      <w:r>
-        <w:rPr>
-          <w:lang w:eastAsia="en-US"/>
-        </w:rPr>
-        <w:t xml:space="preserve"> klíče z tabulky </w:t>
+        <w:t xml:space="preserve"> – sloupce, který bude obsahovat hodnoty primárního klíče z tabulky </w:t>
       </w:r>
       <w:r>
         <w:rPr>
@@ -5230,7 +5292,7 @@
           <w:noProof/>
         </w:rPr>
         <w:pict>
-          <v:shape id="_x0000_i1032" type="#_x0000_t75" style="width:261pt;height:113.25pt">
+          <v:shape id="_x0000_i1032" type="#_x0000_t75" style="width:260.85pt;height:113.45pt">
             <v:imagedata r:id="rId11" o:title="relation_1n"/>
           </v:shape>
         </w:pict>
@@ -5246,27 +5308,14 @@
       <w:r>
         <w:t xml:space="preserve">Obrázek </w:t>
       </w:r>
-      <w:r>
-        <w:fldChar w:fldCharType="begin"/>
-      </w:r>
-      <w:r>
-        <w:instrText xml:space="preserve"> SEQ Obrázek \* ARABIC </w:instrText>
-      </w:r>
-      <w:r>
-        <w:fldChar w:fldCharType="separate"/>
-      </w:r>
-      <w:r>
-        <w:rPr>
-          <w:noProof/>
-        </w:rPr>
-        <w:t>2</w:t>
-      </w:r>
-      <w:r>
-        <w:rPr>
-          <w:noProof/>
-        </w:rPr>
-        <w:fldChar w:fldCharType="end"/>
-      </w:r>
+      <w:fldSimple w:instr=" SEQ Obrázek \* ARABIC ">
+        <w:r>
+          <w:rPr>
+            <w:noProof/>
+          </w:rPr>
+          <w:t>2</w:t>
+        </w:r>
+      </w:fldSimple>
       <w:r>
         <w:rPr>
           <w:noProof/>
@@ -5325,7 +5374,19 @@
         <w:rPr>
           <w:lang w:eastAsia="en-US"/>
         </w:rPr>
-        <w:t xml:space="preserve">k M záznamům v tabulce A lze přiřadit N záznamů v tabulce B. </w:t>
+        <w:t xml:space="preserve">k M záznamům v tabulce A lze přiřadit N záznamů </w:t>
+      </w:r>
+      <w:r>
+        <w:rPr>
+          <w:lang w:eastAsia="en-US"/>
+        </w:rPr>
+        <w:t>z tabulky</w:t>
+      </w:r>
+      <w:r>
+        <w:rPr>
+          <w:lang w:eastAsia="en-US"/>
+        </w:rPr>
+        <w:t xml:space="preserve"> B. </w:t>
       </w:r>
       <w:r>
         <w:rPr>
@@ -5353,7 +5414,7 @@
         </w:rPr>
         <w:lastRenderedPageBreak/>
         <w:pict>
-          <v:shape id="_x0000_i1033" type="#_x0000_t75" style="width:414pt;height:113.25pt">
+          <v:shape id="_x0000_i1033" type="#_x0000_t75" style="width:413.65pt;height:113.45pt">
             <v:imagedata r:id="rId12" o:title="relation_mn"/>
           </v:shape>
         </w:pict>
@@ -5369,27 +5430,14 @@
       <w:r>
         <w:t xml:space="preserve">Obrázek </w:t>
       </w:r>
-      <w:r>
-        <w:fldChar w:fldCharType="begin"/>
-      </w:r>
-      <w:r>
-        <w:instrText xml:space="preserve"> SEQ Obrázek \* ARABIC </w:instrText>
-      </w:r>
-      <w:r>
-        <w:fldChar w:fldCharType="separate"/>
-      </w:r>
-      <w:r>
-        <w:rPr>
-          <w:noProof/>
-        </w:rPr>
-        <w:t>3</w:t>
-      </w:r>
-      <w:r>
-        <w:rPr>
-          <w:noProof/>
-        </w:rPr>
-        <w:fldChar w:fldCharType="end"/>
-      </w:r>
+      <w:fldSimple w:instr=" SEQ Obrázek \* ARABIC ">
+        <w:r>
+          <w:rPr>
+            <w:noProof/>
+          </w:rPr>
+          <w:t>3</w:t>
+        </w:r>
+      </w:fldSimple>
       <w:r>
         <w:t xml:space="preserve"> – model relace M:N</w:t>
       </w:r>
@@ -5401,6 +5449,14 @@
           <w:lang w:eastAsia="en-US"/>
         </w:rPr>
       </w:pPr>
+    </w:p>
+    <w:p>
+      <w:pPr>
+        <w:spacing w:before="240"/>
+        <w:rPr>
+          <w:lang w:eastAsia="en-US"/>
+        </w:rPr>
+      </w:pPr>
       <w:r>
         <w:rPr>
           <w:lang w:eastAsia="en-US"/>
@@ -5425,7 +5481,80 @@
         <w:rPr>
           <w:lang w:eastAsia="en-US"/>
         </w:rPr>
-        <w:t>. Cílem je zabránit odkazování na neexistující záznam či vzniku osiřelých záznamů, na který byly všechny reference zrušeny. Integritní pravidlo může zajistit kaskádovou aktualizaci polí – pokud se změní hodnota primárního klíče, změní se automaticky hodnota u všech záznamů, které na záznam odkazují. Dále může zajistit kaskádové odstranění souvisejících záznamů – v případě smazání záznamu budou smazány i všechny záznamy, které na tento záznam odkazovaly.</w:t>
+        <w:t>. Cílem je zabránit od</w:t>
+      </w:r>
+      <w:r>
+        <w:rPr>
+          <w:lang w:eastAsia="en-US"/>
+        </w:rPr>
+        <w:t xml:space="preserve">kazování na neexistující záznam (a rovněž tedy </w:t>
+      </w:r>
+      <w:r>
+        <w:rPr>
+          <w:lang w:eastAsia="en-US"/>
+        </w:rPr>
+        <w:t>vz</w:t>
+      </w:r>
+      <w:r>
+        <w:rPr>
+          <w:lang w:eastAsia="en-US"/>
+        </w:rPr>
+        <w:t>niku osiřelých záznamů, na které</w:t>
+      </w:r>
+      <w:r>
+        <w:rPr>
+          <w:lang w:eastAsia="en-US"/>
+        </w:rPr>
+        <w:t xml:space="preserve"> byly všechny reference zrušeny</w:t>
+      </w:r>
+      <w:r>
+        <w:rPr>
+          <w:lang w:eastAsia="en-US"/>
+        </w:rPr>
+        <w:t>)</w:t>
+      </w:r>
+      <w:r>
+        <w:rPr>
+          <w:lang w:eastAsia="en-US"/>
+        </w:rPr>
+        <w:t xml:space="preserve">. </w:t>
+      </w:r>
+    </w:p>
+    <w:p>
+      <w:pPr>
+        <w:rPr>
+          <w:lang w:eastAsia="en-US"/>
+        </w:rPr>
+      </w:pPr>
+      <w:r>
+        <w:rPr>
+          <w:lang w:eastAsia="en-US"/>
+        </w:rPr>
+        <w:t xml:space="preserve">Integritní pravidlo může zajistit kaskádovou aktualizaci polí – pokud se změní hodnota primárního klíče, změní se automaticky hodnota u všech záznamů, které na záznam odkazují. Dále může zajistit kaskádové odstranění souvisejících záznamů – v případě smazání záznamu budou smazány i všechny </w:t>
+      </w:r>
+      <w:r>
+        <w:rPr>
+          <w:lang w:eastAsia="en-US"/>
+        </w:rPr>
+        <w:t>další</w:t>
+      </w:r>
+      <w:r>
+        <w:rPr>
+          <w:lang w:eastAsia="en-US"/>
+        </w:rPr>
+        <w:t>, které na</w:t>
+      </w:r>
+      <w:r>
+        <w:rPr>
+          <w:lang w:eastAsia="en-US"/>
+        </w:rPr>
+        <w:t xml:space="preserve"> právě</w:t>
+      </w:r>
+      <w:r>
+        <w:rPr>
+          <w:lang w:eastAsia="en-US"/>
+        </w:rPr>
+        <w:t xml:space="preserve"> tento záznam odkazovaly.</w:t>
       </w:r>
     </w:p>
     <w:p>
@@ -5439,124 +5568,1240 @@
       <w:pPr>
         <w:pStyle w:val="Nadpis3"/>
       </w:pPr>
-      <w:bookmarkStart w:id="6" w:name="_Toc510188377"/>
-      <w:r>
+      <w:bookmarkStart w:id="5" w:name="_Toc510188377"/>
+      <w:r>
+        <w:t>D</w:t>
+      </w:r>
+      <w:r>
+        <w:t>otazy</w:t>
+      </w:r>
+      <w:bookmarkEnd w:id="5"/>
+    </w:p>
+    <w:p>
+      <w:pPr>
+        <w:ind w:firstLine="0"/>
+        <w:rPr>
+          <w:lang w:eastAsia="en-US"/>
+        </w:rPr>
+      </w:pPr>
+      <w:r>
+        <w:rPr>
+          <w:lang w:eastAsia="en-US"/>
+        </w:rPr>
+        <w:t xml:space="preserve">Dotazy slouží k získávání, přidávání, mazání či upravování dat v databázi. </w:t>
+      </w:r>
+      <w:r>
+        <w:rPr>
+          <w:lang w:eastAsia="en-US"/>
+        </w:rPr>
+        <w:t xml:space="preserve">Microsoft Access umožňuje </w:t>
+      </w:r>
+      <w:r>
+        <w:rPr>
+          <w:lang w:eastAsia="en-US"/>
+        </w:rPr>
+        <w:t>ukládání</w:t>
+      </w:r>
+      <w:r>
+        <w:rPr>
+          <w:lang w:eastAsia="en-US"/>
+        </w:rPr>
+        <w:t xml:space="preserve"> dotazů </w:t>
+      </w:r>
+      <w:r>
+        <w:rPr>
+          <w:lang w:eastAsia="en-US"/>
+        </w:rPr>
+        <w:t>do</w:t>
+      </w:r>
+      <w:r>
+        <w:rPr>
+          <w:lang w:eastAsia="en-US"/>
+        </w:rPr>
+        <w:t xml:space="preserve"> databáze</w:t>
+      </w:r>
+      <w:r>
+        <w:rPr>
+          <w:lang w:eastAsia="en-US"/>
+        </w:rPr>
+        <w:t xml:space="preserve"> –</w:t>
+      </w:r>
+      <w:r>
+        <w:rPr>
+          <w:lang w:eastAsia="en-US"/>
+        </w:rPr>
+        <w:t xml:space="preserve"> lze tedy vytvořit dotazy</w:t>
+      </w:r>
+      <w:r>
+        <w:rPr>
+          <w:lang w:eastAsia="en-US"/>
+        </w:rPr>
+        <w:t xml:space="preserve"> pro</w:t>
+      </w:r>
+      <w:r>
+        <w:rPr>
+          <w:lang w:eastAsia="en-US"/>
+        </w:rPr>
+        <w:t xml:space="preserve"> </w:t>
+      </w:r>
+      <w:r>
+        <w:rPr>
+          <w:lang w:eastAsia="en-US"/>
+        </w:rPr>
+        <w:t>usnadnění následné práce</w:t>
+      </w:r>
+      <w:r>
+        <w:rPr>
+          <w:lang w:eastAsia="en-US"/>
+        </w:rPr>
+        <w:t xml:space="preserve"> s daty</w:t>
+      </w:r>
+      <w:r>
+        <w:rPr>
+          <w:lang w:eastAsia="en-US"/>
+        </w:rPr>
+        <w:t>.</w:t>
+      </w:r>
+      <w:r>
+        <w:rPr>
+          <w:lang w:eastAsia="en-US"/>
+        </w:rPr>
+        <w:t xml:space="preserve"> </w:t>
+      </w:r>
+    </w:p>
+    <w:p>
+      <w:pPr>
+        <w:rPr>
+          <w:lang w:eastAsia="en-US"/>
+        </w:rPr>
+      </w:pPr>
+      <w:r>
+        <w:rPr>
+          <w:lang w:eastAsia="en-US"/>
+        </w:rPr>
+        <w:t xml:space="preserve">Dotazy mohou mít parametry, které lze využít např. pro filtrování záznamů v rámci tabulky nebo nové hodnoty při vkládání/upravování záznamů. Uživatel je pak při spuštění dotazu vyzván k zadání konkrétních hodnot parametrů. </w:t>
+      </w:r>
+      <w:r>
+        <w:rPr>
+          <w:lang w:eastAsia="en-US"/>
+        </w:rPr>
+        <w:t xml:space="preserve"> </w:t>
+      </w:r>
+    </w:p>
+    <w:p>
+      <w:pPr>
+        <w:rPr>
+          <w:lang w:eastAsia="en-US"/>
+        </w:rPr>
+      </w:pPr>
+      <w:r>
+        <w:rPr>
+          <w:lang w:eastAsia="en-US"/>
+        </w:rPr>
+        <w:t>Podpor</w:t>
+      </w:r>
+      <w:r>
+        <w:rPr>
+          <w:lang w:eastAsia="en-US"/>
+        </w:rPr>
+        <w:t>ovány jsou</w:t>
+      </w:r>
+      <w:r>
+        <w:rPr>
+          <w:lang w:eastAsia="en-US"/>
+        </w:rPr>
+        <w:t xml:space="preserve"> následující druhy dotazů</w:t>
+      </w:r>
+      <w:r>
+        <w:rPr>
+          <w:lang w:eastAsia="en-US"/>
+        </w:rPr>
+        <w:t>:</w:t>
+      </w:r>
+    </w:p>
+    <w:p>
+      <w:pPr>
+        <w:pStyle w:val="Odstavecseseznamem"/>
+        <w:numPr>
+          <w:ilvl w:val="0"/>
+          <w:numId w:val="24"/>
+        </w:numPr>
+        <w:rPr>
+          <w:lang w:eastAsia="en-US"/>
+        </w:rPr>
+      </w:pPr>
+      <w:r>
+        <w:rPr>
+          <w:b/>
+          <w:lang w:eastAsia="en-US"/>
+        </w:rPr>
+        <w:t>Výběrové (SELECT)</w:t>
+      </w:r>
+      <w:r>
+        <w:rPr>
+          <w:lang w:eastAsia="en-US"/>
+        </w:rPr>
+        <w:t xml:space="preserve"> – j</w:t>
+      </w:r>
+      <w:r>
+        <w:rPr>
+          <w:lang w:eastAsia="en-US"/>
+        </w:rPr>
+        <w:t xml:space="preserve">edná se o dotaz, jehož výsledkem je </w:t>
+      </w:r>
+      <w:r>
+        <w:rPr>
+          <w:lang w:eastAsia="en-US"/>
+        </w:rPr>
+        <w:t>množina</w:t>
+      </w:r>
+      <w:r>
+        <w:rPr>
+          <w:lang w:eastAsia="en-US"/>
+        </w:rPr>
+        <w:t xml:space="preserve"> </w:t>
+      </w:r>
+      <w:r>
+        <w:rPr>
+          <w:lang w:eastAsia="en-US"/>
+        </w:rPr>
+        <w:t xml:space="preserve">vybraných </w:t>
+      </w:r>
+      <w:r>
+        <w:rPr>
+          <w:lang w:eastAsia="en-US"/>
+        </w:rPr>
+        <w:t>záznamů</w:t>
+      </w:r>
+      <w:r>
+        <w:rPr>
+          <w:lang w:eastAsia="en-US"/>
+        </w:rPr>
+        <w:t>. St</w:t>
+      </w:r>
+      <w:r>
+        <w:rPr>
+          <w:lang w:eastAsia="en-US"/>
+        </w:rPr>
+        <w:t xml:space="preserve">ruktura je dána dotazem – </w:t>
+      </w:r>
+      <w:r>
+        <w:rPr>
+          <w:lang w:eastAsia="en-US"/>
+        </w:rPr>
+        <w:t>jednotlivé sloupce mohou pocházet z různých tabulek, či být spočítané „za běhu“</w:t>
+      </w:r>
+      <w:r>
+        <w:rPr>
+          <w:lang w:eastAsia="en-US"/>
+        </w:rPr>
+        <w:t xml:space="preserve">. </w:t>
+      </w:r>
+      <w:r>
+        <w:rPr>
+          <w:lang w:eastAsia="en-US"/>
+        </w:rPr>
+        <w:t>Obecně lze považovat výběrový dotaz za analogii k databázovým pohledům.</w:t>
+      </w:r>
+    </w:p>
+    <w:p>
+      <w:pPr>
+        <w:pStyle w:val="Odstavecseseznamem"/>
+        <w:numPr>
+          <w:ilvl w:val="0"/>
+          <w:numId w:val="24"/>
+        </w:numPr>
+        <w:rPr>
+          <w:lang w:eastAsia="en-US"/>
+        </w:rPr>
+      </w:pPr>
+      <w:r>
+        <w:rPr>
+          <w:b/>
+          <w:lang w:eastAsia="en-US"/>
+        </w:rPr>
+        <w:t>Vytvářecí (MAKE TABLE)</w:t>
+      </w:r>
+      <w:r>
+        <w:rPr>
+          <w:lang w:eastAsia="en-US"/>
+        </w:rPr>
+        <w:t xml:space="preserve"> – </w:t>
+      </w:r>
+      <w:r>
+        <w:rPr>
+          <w:lang w:eastAsia="en-US"/>
+        </w:rPr>
+        <w:t xml:space="preserve">pracuje na stejném principu jako výběrový, výsledek dotazu však není ihned zobrazen uživateli, ale uložen do nové </w:t>
+      </w:r>
+      <w:r>
+        <w:rPr>
+          <w:lang w:eastAsia="en-US"/>
+        </w:rPr>
         <w:lastRenderedPageBreak/>
-        <w:t>D</w:t>
-      </w:r>
-      <w:r>
-        <w:t>otazy</w:t>
+        <w:t>tabulky.</w:t>
+      </w:r>
+    </w:p>
+    <w:p>
+      <w:pPr>
+        <w:pStyle w:val="Odstavecseseznamem"/>
+        <w:numPr>
+          <w:ilvl w:val="0"/>
+          <w:numId w:val="24"/>
+        </w:numPr>
+        <w:rPr>
+          <w:lang w:eastAsia="en-US"/>
+        </w:rPr>
+      </w:pPr>
+      <w:r>
+        <w:rPr>
+          <w:b/>
+          <w:lang w:eastAsia="en-US"/>
+        </w:rPr>
+        <w:t xml:space="preserve">Přidávací (INSERT) </w:t>
+      </w:r>
+      <w:r>
+        <w:rPr>
+          <w:lang w:eastAsia="en-US"/>
+        </w:rPr>
+        <w:t>– slouží pro vkládání nových záznamů do existujících tabulek.</w:t>
+      </w:r>
+    </w:p>
+    <w:p>
+      <w:pPr>
+        <w:pStyle w:val="Odstavecseseznamem"/>
+        <w:numPr>
+          <w:ilvl w:val="0"/>
+          <w:numId w:val="24"/>
+        </w:numPr>
+        <w:rPr>
+          <w:lang w:eastAsia="en-US"/>
+        </w:rPr>
+      </w:pPr>
+      <w:r>
+        <w:rPr>
+          <w:b/>
+          <w:lang w:eastAsia="en-US"/>
+        </w:rPr>
+        <w:t xml:space="preserve">Aktualizační (UPDATE) </w:t>
+      </w:r>
+      <w:r>
+        <w:rPr>
+          <w:lang w:eastAsia="en-US"/>
+        </w:rPr>
+        <w:t>– umožňuje úpravu hodnot již existujících záznamů v tabulkách.</w:t>
+      </w:r>
+    </w:p>
+    <w:p>
+      <w:pPr>
+        <w:pStyle w:val="Odstavecseseznamem"/>
+        <w:numPr>
+          <w:ilvl w:val="0"/>
+          <w:numId w:val="24"/>
+        </w:numPr>
+        <w:rPr>
+          <w:lang w:eastAsia="en-US"/>
+        </w:rPr>
+      </w:pPr>
+      <w:r>
+        <w:rPr>
+          <w:b/>
+          <w:lang w:eastAsia="en-US"/>
+        </w:rPr>
+        <w:t xml:space="preserve">Křížový (CROSSTAB) </w:t>
+      </w:r>
+      <w:r>
+        <w:rPr>
+          <w:lang w:eastAsia="en-US"/>
+        </w:rPr>
+        <w:t xml:space="preserve">– výsledkem dotazu je tzv. kontingenční tabulka zobrazující data v kompaktní podobě. Typicky </w:t>
+      </w:r>
+      <w:r>
+        <w:rPr>
+          <w:lang w:eastAsia="en-US"/>
+        </w:rPr>
+        <w:t>se používá například pro sumarizaci hodnot, nalezení průměrů, maximálních hodnot, atp.</w:t>
+      </w:r>
+    </w:p>
+    <w:p/>
+    <w:p>
+      <w:pPr>
+        <w:pStyle w:val="Nadpis3"/>
+      </w:pPr>
+      <w:bookmarkStart w:id="6" w:name="_Toc510188378"/>
+      <w:r>
+        <w:t>Formuláře</w:t>
       </w:r>
       <w:bookmarkEnd w:id="6"/>
     </w:p>
     <w:p>
       <w:pPr>
+        <w:ind w:firstLine="0"/>
+        <w:rPr>
+          <w:lang w:eastAsia="en-US"/>
+        </w:rPr>
+      </w:pPr>
+      <w:r>
+        <w:rPr>
+          <w:lang w:eastAsia="en-US"/>
+        </w:rPr>
+        <w:t>Formuláře poskytují přívětivé rozhraní pro vkládání či editaci záznamů v</w:t>
+      </w:r>
+      <w:r>
+        <w:rPr>
+          <w:lang w:eastAsia="en-US"/>
+        </w:rPr>
+        <w:t> tabulkách. Grafické rozhraní je plně konfigurovatelné a umožňuje tedy jednotlivá pole záznamů různě seskupovat, přidat popisky, či některá úplně skrýt. Formuláře jsou v databázi opět uloženy pod unikátním názvem.</w:t>
+      </w:r>
+    </w:p>
+    <w:p>
+      <w:pPr>
+        <w:rPr>
+          <w:lang w:eastAsia="en-US"/>
+        </w:rPr>
+      </w:pPr>
+      <w:r>
+        <w:rPr>
+          <w:lang w:eastAsia="en-US"/>
+        </w:rPr>
+        <w:t xml:space="preserve">Access </w:t>
+      </w:r>
+      <w:r>
+        <w:rPr>
+          <w:lang w:eastAsia="en-US"/>
+        </w:rPr>
+        <w:t>umožňují vytvořit formuláře různých druhů</w:t>
+      </w:r>
+      <w:r>
+        <w:rPr>
+          <w:lang w:eastAsia="en-US"/>
+        </w:rPr>
+        <w:t>:</w:t>
+      </w:r>
+    </w:p>
+    <w:p>
+      <w:pPr>
+        <w:pStyle w:val="Odstavecseseznamem"/>
+        <w:numPr>
+          <w:ilvl w:val="0"/>
+          <w:numId w:val="25"/>
+        </w:numPr>
+        <w:rPr>
+          <w:lang w:eastAsia="en-US"/>
+        </w:rPr>
+      </w:pPr>
+      <w:r>
+        <w:rPr>
+          <w:lang w:eastAsia="en-US"/>
+        </w:rPr>
+        <w:t>Formuláře pro editaci jednotlivých záznamů</w:t>
+      </w:r>
+      <w:r>
+        <w:rPr>
+          <w:lang w:eastAsia="en-US"/>
+        </w:rPr>
+        <w:t xml:space="preserve"> (dále označované jako standardní)</w:t>
+      </w:r>
+      <w:r>
+        <w:rPr>
+          <w:lang w:eastAsia="en-US"/>
+        </w:rPr>
+        <w:t>.</w:t>
+      </w:r>
+    </w:p>
+    <w:p>
+      <w:pPr>
+        <w:pStyle w:val="Odstavecseseznamem"/>
+        <w:numPr>
+          <w:ilvl w:val="0"/>
+          <w:numId w:val="25"/>
+        </w:numPr>
+        <w:rPr>
+          <w:lang w:eastAsia="en-US"/>
+        </w:rPr>
+      </w:pPr>
+      <w:r>
+        <w:rPr>
+          <w:lang w:eastAsia="en-US"/>
+        </w:rPr>
+        <w:t>Navigační formuláře, které poskytují možnost přepínání mezi různými formuláři a</w:t>
+      </w:r>
+      <w:r>
+        <w:rPr>
+          <w:lang w:eastAsia="en-US"/>
+        </w:rPr>
+        <w:t xml:space="preserve"> umožňují tak</w:t>
+      </w:r>
+      <w:r>
+        <w:rPr>
+          <w:lang w:eastAsia="en-US"/>
+        </w:rPr>
+        <w:t xml:space="preserve"> vytvořit komplexní rozhraní pro správu celé databáze.</w:t>
+      </w:r>
+    </w:p>
+    <w:p>
+      <w:pPr>
+        <w:pStyle w:val="Odstavecseseznamem"/>
+        <w:numPr>
+          <w:ilvl w:val="0"/>
+          <w:numId w:val="25"/>
+        </w:numPr>
+        <w:rPr>
+          <w:lang w:eastAsia="en-US"/>
+        </w:rPr>
+      </w:pPr>
+      <w:r>
+        <w:rPr>
+          <w:lang w:eastAsia="en-US"/>
+        </w:rPr>
+        <w:t>Formuláře zobrazující více položek (záznamů) najednou.</w:t>
+      </w:r>
+    </w:p>
+    <w:p>
+      <w:pPr>
+        <w:pStyle w:val="Odstavecseseznamem"/>
+        <w:numPr>
+          <w:ilvl w:val="0"/>
+          <w:numId w:val="25"/>
+        </w:numPr>
+        <w:rPr>
+          <w:lang w:eastAsia="en-US"/>
+        </w:rPr>
+      </w:pPr>
+      <w:r>
+        <w:rPr>
+          <w:lang w:eastAsia="en-US"/>
+        </w:rPr>
+        <w:t>Datové listy, které vypadají podobně jako zobrazení tabulky (tedy tabulka, kde každý řádek odpovídá jednomu záznamu), ale zachovávají možnost upravovat zobrazená pole.</w:t>
+      </w:r>
+    </w:p>
+    <w:p>
+      <w:pPr>
+        <w:pStyle w:val="Odstavecseseznamem"/>
+        <w:numPr>
+          <w:ilvl w:val="0"/>
+          <w:numId w:val="25"/>
+        </w:numPr>
+        <w:rPr>
+          <w:lang w:eastAsia="en-US"/>
+        </w:rPr>
+      </w:pPr>
+      <w:r>
+        <w:rPr>
+          <w:lang w:eastAsia="en-US"/>
+        </w:rPr>
+        <w:t xml:space="preserve">Rozdělené formuláře, které jsou kombinaci standardních formulářů v jedné části a datového listu v druhé části obrazovky. </w:t>
+      </w:r>
+    </w:p>
+    <w:p>
+      <w:pPr>
+        <w:pStyle w:val="Odstavecseseznamem"/>
+        <w:numPr>
+          <w:ilvl w:val="0"/>
+          <w:numId w:val="25"/>
+        </w:numPr>
+        <w:rPr>
+          <w:lang w:eastAsia="en-US"/>
+        </w:rPr>
+      </w:pPr>
+      <w:r>
+        <w:rPr>
+          <w:lang w:eastAsia="en-US"/>
+        </w:rPr>
+        <w:t>Modální dialogová okna, kter</w:t>
+      </w:r>
+      <w:r>
+        <w:rPr>
+          <w:lang w:eastAsia="en-US"/>
+        </w:rPr>
+        <w:t>á</w:t>
+      </w:r>
+      <w:r>
+        <w:rPr>
+          <w:lang w:eastAsia="en-US"/>
+        </w:rPr>
+        <w:t xml:space="preserve"> mají </w:t>
+      </w:r>
+      <w:r>
+        <w:rPr>
+          <w:lang w:eastAsia="en-US"/>
+        </w:rPr>
+        <w:t xml:space="preserve">stejné </w:t>
+      </w:r>
+      <w:r>
+        <w:rPr>
+          <w:lang w:eastAsia="en-US"/>
+        </w:rPr>
+        <w:t>možnost</w:t>
+      </w:r>
+      <w:r>
+        <w:rPr>
+          <w:lang w:eastAsia="en-US"/>
+        </w:rPr>
+        <w:t>i</w:t>
+      </w:r>
+      <w:r>
+        <w:rPr>
+          <w:lang w:eastAsia="en-US"/>
+        </w:rPr>
+        <w:t xml:space="preserve"> jako standardní formuláře, ale zobrazují se v samostatném okně a jsou</w:t>
+      </w:r>
+    </w:p>
+    <w:p>
+      <w:pPr>
         <w:pStyle w:val="Nadpis3"/>
       </w:pPr>
-      <w:bookmarkStart w:id="7" w:name="_Toc510188378"/>
-      <w:r>
-        <w:t>Formuláře</w:t>
+      <w:bookmarkStart w:id="7" w:name="_Toc510188379"/>
+      <w:r>
+        <w:t>Sestavy</w:t>
       </w:r>
       <w:bookmarkEnd w:id="7"/>
     </w:p>
     <w:p>
       <w:pPr>
+        <w:ind w:firstLine="0"/>
+        <w:rPr>
+          <w:lang w:eastAsia="en-US"/>
+        </w:rPr>
+      </w:pPr>
+      <w:r>
+        <w:rPr>
+          <w:lang w:eastAsia="en-US"/>
+        </w:rPr>
+        <w:t>Sestavy slouží pro vytváření výp</w:t>
+      </w:r>
+      <w:r>
+        <w:rPr>
+          <w:lang w:eastAsia="en-US"/>
+        </w:rPr>
+        <w:t>isů dat z databáze v přívětivé podobě</w:t>
+      </w:r>
+      <w:r>
+        <w:rPr>
+          <w:lang w:eastAsia="en-US"/>
+        </w:rPr>
+        <w:t xml:space="preserve">, zobrazující </w:t>
+      </w:r>
+      <w:r>
+        <w:rPr>
+          <w:lang w:eastAsia="en-US"/>
+        </w:rPr>
+        <w:lastRenderedPageBreak/>
+        <w:t>typicky více záznamů na jedné straně, na rozdíl od formulářů ale neumožňuje editaci dat. Č</w:t>
+      </w:r>
+      <w:r>
+        <w:rPr>
+          <w:lang w:eastAsia="en-US"/>
+        </w:rPr>
+        <w:t xml:space="preserve">asto </w:t>
+      </w:r>
+      <w:r>
+        <w:rPr>
+          <w:lang w:eastAsia="en-US"/>
+        </w:rPr>
+        <w:t>se využívá pro následné</w:t>
+      </w:r>
+      <w:r>
+        <w:rPr>
+          <w:lang w:eastAsia="en-US"/>
+        </w:rPr>
+        <w:t xml:space="preserve"> vytisknutí. Při návrhu se definuje</w:t>
+      </w:r>
+      <w:r>
+        <w:rPr>
+          <w:lang w:eastAsia="en-US"/>
+        </w:rPr>
+        <w:t xml:space="preserve"> záhlaví a zápatí stránek a</w:t>
+      </w:r>
+      <w:r>
+        <w:rPr>
+          <w:lang w:eastAsia="en-US"/>
+        </w:rPr>
+        <w:t xml:space="preserve"> rozložení prvků pro každý záznam</w:t>
+      </w:r>
+      <w:r>
+        <w:rPr>
+          <w:lang w:eastAsia="en-US"/>
+        </w:rPr>
+        <w:t xml:space="preserve"> („řádek“ sestavy).</w:t>
+      </w:r>
+    </w:p>
+    <w:p>
+      <w:pPr>
         <w:pStyle w:val="Nadpis3"/>
       </w:pPr>
-      <w:bookmarkStart w:id="8" w:name="_Toc510188379"/>
-      <w:r>
-        <w:t>Sestavy</w:t>
+      <w:r>
+        <w:t>Skryté systémové tabulky</w:t>
+      </w:r>
+    </w:p>
+    <w:p>
+      <w:pPr>
+        <w:rPr>
+          <w:lang w:eastAsia="en-US"/>
+        </w:rPr>
+      </w:pPr>
+    </w:p>
+    <w:p>
+      <w:pPr>
+        <w:pStyle w:val="Nadpis2"/>
+      </w:pPr>
+      <w:bookmarkStart w:id="8" w:name="_Toc510188380"/>
+      <w:r>
+        <w:t>Formát</w:t>
+      </w:r>
+      <w:r>
+        <w:t>y</w:t>
+      </w:r>
+      <w:r>
+        <w:t xml:space="preserve"> ACCDB</w:t>
       </w:r>
       <w:bookmarkEnd w:id="8"/>
+      <w:r>
+        <w:t xml:space="preserve"> a MDB</w:t>
+      </w:r>
+    </w:p>
+    <w:p>
+      <w:pPr>
+        <w:ind w:firstLine="0"/>
+      </w:pPr>
+      <w:r>
+        <w:t>Nativním formátem pro ukládání databází</w:t>
+      </w:r>
+      <w:r>
+        <w:t xml:space="preserve"> </w:t>
+      </w:r>
+      <w:r>
+        <w:t xml:space="preserve">je </w:t>
+      </w:r>
+      <w:r>
+        <w:t>od verze 2007</w:t>
+      </w:r>
+      <w:r>
+        <w:t xml:space="preserve"> ACCDB, v</w:t>
+      </w:r>
+      <w:r>
+        <w:t xml:space="preserve"> předchozích verzích byl </w:t>
+      </w:r>
+      <w:r>
+        <w:t>hlavním</w:t>
+      </w:r>
+      <w:r>
+        <w:t xml:space="preserve"> formát</w:t>
+      </w:r>
+      <w:r>
+        <w:t>em</w:t>
+      </w:r>
+      <w:r>
+        <w:t xml:space="preserve"> MDB. </w:t>
+      </w:r>
+      <w:r>
+        <w:t xml:space="preserve"> </w:t>
+      </w:r>
+      <w:r>
+        <w:t>Oba jsou založeny na technologii J</w:t>
+      </w:r>
+      <w:r>
+        <w:t>et</w:t>
+      </w:r>
+      <w:r>
+        <w:t xml:space="preserve"> (u formátu ACCDB také označované jako </w:t>
+      </w:r>
+      <w:r>
+        <w:t>Access</w:t>
+      </w:r>
+      <w:r>
+        <w:t xml:space="preserve"> </w:t>
+      </w:r>
+      <w:r>
+        <w:t>Database</w:t>
+      </w:r>
+      <w:r>
+        <w:t xml:space="preserve"> </w:t>
+      </w:r>
+      <w:r>
+        <w:t>Engine</w:t>
+      </w:r>
+      <w:r>
+        <w:t>)</w:t>
+      </w:r>
+      <w:r>
+        <w:t xml:space="preserve"> </w:t>
+      </w:r>
+      <w:r>
+        <w:t xml:space="preserve">a jsou si tedy </w:t>
+      </w:r>
+      <w:r>
+        <w:t xml:space="preserve">technologicky </w:t>
+      </w:r>
+      <w:r>
+        <w:t>podobné</w:t>
+      </w:r>
+      <w:r>
+        <w:t xml:space="preserve">. </w:t>
+      </w:r>
+      <w:r>
+        <w:t>Z uživatelského hlediska jsou r</w:t>
+      </w:r>
+      <w:r>
+        <w:t>ozdíly zejména v různých možnostech zabezpečení dat.</w:t>
+      </w:r>
     </w:p>
     <w:p>
       <w:pPr>
         <w:pStyle w:val="Nadpis2"/>
       </w:pPr>
-      <w:bookmarkStart w:id="9" w:name="_Toc510188380"/>
-      <w:r>
-        <w:t>Formát MDB a ACCDB</w:t>
+      <w:bookmarkStart w:id="9" w:name="_Toc510188382"/>
+      <w:r>
+        <w:t>Možnosti</w:t>
+      </w:r>
+      <w:r>
+        <w:t xml:space="preserve"> čtení</w:t>
+      </w:r>
+      <w:r>
+        <w:t xml:space="preserve"> souborů ACCDB</w:t>
       </w:r>
       <w:bookmarkEnd w:id="9"/>
     </w:p>
     <w:p>
       <w:pPr>
+        <w:ind w:firstLine="0"/>
+      </w:pPr>
+      <w:r>
+        <w:t>Jedná se o proprietární binární</w:t>
+      </w:r>
+      <w:r>
+        <w:t xml:space="preserve"> formát</w:t>
+      </w:r>
+      <w:r>
+        <w:t xml:space="preserve"> vyvíjen</w:t>
+      </w:r>
+      <w:r>
+        <w:t>ý</w:t>
+      </w:r>
+      <w:r>
+        <w:t xml:space="preserve"> společností Microsoft bez dostupné specifikace. Jediným oficiálním nástrojem pro správu je právě Microsoft Access, pro přístup k datům </w:t>
+      </w:r>
+      <w:r>
+        <w:t>je dostupné</w:t>
+      </w:r>
+      <w:r>
+        <w:t xml:space="preserve"> O</w:t>
+      </w:r>
+      <w:r>
+        <w:t xml:space="preserve">DBC. </w:t>
+      </w:r>
+    </w:p>
+    <w:p>
+      <w:r>
+        <w:t xml:space="preserve">To </w:t>
+      </w:r>
+      <w:r>
+        <w:t xml:space="preserve">velmi </w:t>
+      </w:r>
+      <w:r>
+        <w:t>omezuje možnosti programového přístupu k</w:t>
+      </w:r>
+      <w:r>
+        <w:t> </w:t>
+      </w:r>
+      <w:r>
+        <w:t>databázím</w:t>
+      </w:r>
+      <w:r>
+        <w:t xml:space="preserve"> – pokud bychom vzali v potaz pouze oficiální  nástroje, jsme limitováni na systémy s nainstalovanou aplikací Microsoft Access (a tím pádem i operačn</w:t>
+      </w:r>
+      <w:r>
+        <w:t>ím systémem</w:t>
+      </w:r>
+      <w:r>
+        <w:t>).</w:t>
+      </w:r>
+      <w:r>
+        <w:t xml:space="preserve"> V současné době jsou však dostupné i nástroje vzniklé na základě reverzního inženýrství formátů MDB/ACCDB bez závislosti na programovém vybavení počítače.</w:t>
+      </w:r>
+    </w:p>
+    <w:p>
+      <w:r>
+        <w:t>Dále jsou zmíněny všechny možnosti čtení souborů ACCDB včetně výhod a nevýhod, jaké přináší.</w:t>
+      </w:r>
+    </w:p>
+    <w:p>
+      <w:pPr>
         <w:pStyle w:val="Nadpis3"/>
       </w:pPr>
-      <w:bookmarkStart w:id="10" w:name="_Toc510188381"/>
-      <w:r>
-        <w:t>Metadata</w:t>
+      <w:bookmarkStart w:id="10" w:name="_Toc510188383"/>
+      <w:r>
+        <w:t>ODBC</w:t>
       </w:r>
       <w:bookmarkEnd w:id="10"/>
     </w:p>
     <w:p>
       <w:pPr>
+        <w:ind w:firstLine="0"/>
+        <w:rPr>
+          <w:lang w:eastAsia="en-US"/>
+        </w:rPr>
+      </w:pPr>
+      <w:r>
+        <w:rPr>
+          <w:lang w:eastAsia="en-US"/>
+        </w:rPr>
+        <w:t>ODBC (</w:t>
+      </w:r>
+      <w:r>
+        <w:rPr>
+          <w:lang w:eastAsia="en-US"/>
+        </w:rPr>
+        <w:t>Open Database Connectivity</w:t>
+      </w:r>
+      <w:r>
+        <w:rPr>
+          <w:lang w:eastAsia="en-US"/>
+        </w:rPr>
+        <w:t>)</w:t>
+      </w:r>
+      <w:r>
+        <w:rPr>
+          <w:lang w:eastAsia="en-US"/>
+        </w:rPr>
+        <w:t xml:space="preserve"> </w:t>
+      </w:r>
+      <w:r>
+        <w:rPr>
+          <w:lang w:eastAsia="en-US"/>
+        </w:rPr>
+        <w:t>je standardizované API pro přístup</w:t>
+      </w:r>
+      <w:r>
+        <w:rPr>
+          <w:lang w:eastAsia="en-US"/>
+        </w:rPr>
+        <w:t xml:space="preserve"> k</w:t>
+      </w:r>
+      <w:r>
+        <w:rPr>
+          <w:lang w:eastAsia="en-US"/>
+        </w:rPr>
+        <w:t> datům uloženým v databázích</w:t>
+      </w:r>
+      <w:r>
+        <w:rPr>
+          <w:lang w:eastAsia="en-US"/>
+        </w:rPr>
+        <w:t xml:space="preserve">. </w:t>
+      </w:r>
+      <w:r>
+        <w:rPr>
+          <w:lang w:eastAsia="en-US"/>
+        </w:rPr>
+        <w:t>P</w:t>
+      </w:r>
+      <w:r>
+        <w:rPr>
+          <w:lang w:eastAsia="en-US"/>
+        </w:rPr>
+        <w:t>řipojení ke konkrétní</w:t>
+      </w:r>
+      <w:r>
+        <w:rPr>
+          <w:lang w:eastAsia="en-US"/>
+        </w:rPr>
+        <w:t>m databázím</w:t>
+      </w:r>
+      <w:r>
+        <w:rPr>
+          <w:lang w:eastAsia="en-US"/>
+        </w:rPr>
+        <w:t xml:space="preserve"> </w:t>
+      </w:r>
+      <w:r>
+        <w:rPr>
+          <w:lang w:eastAsia="en-US"/>
+        </w:rPr>
+        <w:t>je zajištěno</w:t>
+      </w:r>
+      <w:r>
+        <w:rPr>
+          <w:lang w:eastAsia="en-US"/>
+        </w:rPr>
+        <w:t xml:space="preserve"> </w:t>
+      </w:r>
+      <w:r>
+        <w:rPr>
+          <w:lang w:eastAsia="en-US"/>
+        </w:rPr>
+        <w:t>speciální</w:t>
+      </w:r>
+      <w:r>
+        <w:rPr>
+          <w:lang w:eastAsia="en-US"/>
+        </w:rPr>
+        <w:t>mi</w:t>
+      </w:r>
+      <w:r>
+        <w:rPr>
+          <w:lang w:eastAsia="en-US"/>
+        </w:rPr>
+        <w:t xml:space="preserve"> </w:t>
+      </w:r>
+      <w:r>
+        <w:rPr>
+          <w:lang w:eastAsia="en-US"/>
+        </w:rPr>
+        <w:t>ovladači</w:t>
+      </w:r>
+      <w:r>
+        <w:rPr>
+          <w:lang w:eastAsia="en-US"/>
+        </w:rPr>
+        <w:t xml:space="preserve">, které lze do systému doinstalovat. </w:t>
+      </w:r>
+      <w:r>
+        <w:rPr>
+          <w:lang w:eastAsia="en-US"/>
+        </w:rPr>
+        <w:t>Pro komunikaci skrze ODBC se typicky využívá jazyk SQL (Standard Query Language), ovladač poté zajistí přeložení na příkazy, kterým konkrétní databáze „rozumí“.</w:t>
+      </w:r>
+    </w:p>
+    <w:p>
+      <w:pPr>
+        <w:rPr>
+          <w:lang w:eastAsia="en-US"/>
+        </w:rPr>
+      </w:pPr>
+      <w:r>
+        <w:rPr>
+          <w:lang w:eastAsia="en-US"/>
+        </w:rPr>
+        <w:lastRenderedPageBreak/>
+        <w:t>Pro přístup k ACCDB databázím</w:t>
+      </w:r>
+      <w:r>
+        <w:rPr>
+          <w:lang w:eastAsia="en-US"/>
+        </w:rPr>
+        <w:t xml:space="preserve"> v rámci OS Microsoft Windows</w:t>
+      </w:r>
+      <w:r>
+        <w:rPr>
+          <w:lang w:eastAsia="en-US"/>
+        </w:rPr>
+        <w:t xml:space="preserve"> se využívají ovladače</w:t>
+      </w:r>
+      <w:r>
+        <w:rPr>
+          <w:lang w:eastAsia="en-US"/>
+        </w:rPr>
+        <w:t xml:space="preserve"> </w:t>
+      </w:r>
+      <w:r>
+        <w:rPr>
+          <w:lang w:eastAsia="en-US"/>
+        </w:rPr>
+        <w:t>Access</w:t>
+      </w:r>
+      <w:r>
+        <w:rPr>
+          <w:lang w:eastAsia="en-US"/>
+        </w:rPr>
+        <w:t xml:space="preserve"> </w:t>
+      </w:r>
+      <w:r>
+        <w:rPr>
+          <w:lang w:eastAsia="en-US"/>
+        </w:rPr>
+        <w:t>Database</w:t>
+      </w:r>
+      <w:r>
+        <w:rPr>
+          <w:lang w:eastAsia="en-US"/>
+        </w:rPr>
+        <w:t xml:space="preserve"> </w:t>
+      </w:r>
+      <w:r>
+        <w:rPr>
+          <w:lang w:eastAsia="en-US"/>
+        </w:rPr>
+        <w:t>Engine</w:t>
+      </w:r>
+      <w:r>
+        <w:rPr>
+          <w:lang w:eastAsia="en-US"/>
+        </w:rPr>
+        <w:t xml:space="preserve"> nainstalované spolu s aplikací </w:t>
+      </w:r>
+      <w:r>
+        <w:rPr>
+          <w:lang w:eastAsia="en-US"/>
+        </w:rPr>
+        <w:t xml:space="preserve">Microsoft Access, případně </w:t>
+      </w:r>
+      <w:r>
+        <w:rPr>
+          <w:lang w:eastAsia="en-US"/>
+        </w:rPr>
+        <w:t>ze samostatného distribučního balíku</w:t>
+      </w:r>
+      <w:r>
+        <w:rPr>
+          <w:lang w:eastAsia="en-US"/>
+        </w:rPr>
+        <w:t xml:space="preserve">. </w:t>
+      </w:r>
+      <w:r>
+        <w:rPr>
+          <w:lang w:eastAsia="en-US"/>
+        </w:rPr>
+        <w:t xml:space="preserve">Pro další platformy existují komerční ODBC ovladače. </w:t>
+      </w:r>
+      <w:r>
+        <w:rPr>
+          <w:lang w:eastAsia="en-US"/>
+        </w:rPr>
+        <w:t xml:space="preserve">Vzniká </w:t>
+      </w:r>
+      <w:r>
+        <w:rPr>
+          <w:lang w:eastAsia="en-US"/>
+        </w:rPr>
+        <w:t>zde tedy</w:t>
+      </w:r>
+      <w:r>
+        <w:rPr>
+          <w:lang w:eastAsia="en-US"/>
+        </w:rPr>
+        <w:t xml:space="preserve"> závislost na </w:t>
+      </w:r>
+      <w:r>
+        <w:rPr>
+          <w:lang w:eastAsia="en-US"/>
+        </w:rPr>
+        <w:t>dostupnosti ovladače</w:t>
+      </w:r>
+      <w:r>
+        <w:rPr>
+          <w:lang w:eastAsia="en-US"/>
+        </w:rPr>
+        <w:t xml:space="preserve"> a v určitých případech může být problém jej do systému doplnit.</w:t>
+      </w:r>
+    </w:p>
+    <w:p>
+      <w:pPr>
+        <w:rPr>
+          <w:lang w:eastAsia="en-US"/>
+        </w:rPr>
+      </w:pPr>
+      <w:r>
+        <w:rPr>
+          <w:lang w:eastAsia="en-US"/>
+        </w:rPr>
+        <w:t>Zásadní nevýhodou přístupu k datům přes ODBC API jsou omezení vyplývající z univerzálnosti metody. Jednoduše lze pracovat pouze s daty v</w:t>
+      </w:r>
+      <w:r>
+        <w:rPr>
+          <w:lang w:eastAsia="en-US"/>
+        </w:rPr>
+        <w:t> tabulkách a</w:t>
+      </w:r>
+      <w:r>
+        <w:rPr>
+          <w:lang w:eastAsia="en-US"/>
+        </w:rPr>
+        <w:t xml:space="preserve"> není možné přímo přistupovat k dalším uloženým objektům. Jedinou možnost je využít skryté systémové tabulky, pomocí kterých lze zjistit alespoň existenci objektů.</w:t>
+      </w:r>
+    </w:p>
+    <w:p>
+      <w:pPr>
+        <w:pStyle w:val="Nadpis3"/>
+      </w:pPr>
+      <w:bookmarkStart w:id="11" w:name="_Toc510188384"/>
+      <w:r>
+        <w:t xml:space="preserve">Microsoft </w:t>
+      </w:r>
+      <w:r>
+        <w:t>Office Interop</w:t>
+      </w:r>
+      <w:bookmarkEnd w:id="11"/>
+    </w:p>
+    <w:p>
+      <w:pPr>
+        <w:rPr>
+          <w:lang w:eastAsia="en-US"/>
+        </w:rPr>
+      </w:pPr>
+      <w:bookmarkStart w:id="12" w:name="_GoBack"/>
+      <w:bookmarkEnd w:id="12"/>
+    </w:p>
+    <w:p>
+      <w:pPr>
+        <w:pStyle w:val="Nadpis3"/>
+      </w:pPr>
+      <w:bookmarkStart w:id="13" w:name="_Toc510188385"/>
+      <w:r>
+        <w:t>MDBTools</w:t>
+      </w:r>
+      <w:bookmarkEnd w:id="13"/>
+    </w:p>
+    <w:p>
+      <w:pPr>
+        <w:rPr>
+          <w:lang w:eastAsia="en-US"/>
+        </w:rPr>
+      </w:pPr>
+    </w:p>
+    <w:p>
+      <w:pPr>
+        <w:pStyle w:val="Nadpis3"/>
+      </w:pPr>
+      <w:bookmarkStart w:id="14" w:name="_Toc510188386"/>
+      <w:r>
+        <w:t>Jackcess</w:t>
+      </w:r>
+      <w:bookmarkEnd w:id="14"/>
+    </w:p>
+    <w:p>
+      <w:pPr>
+        <w:rPr>
+          <w:lang w:eastAsia="en-US"/>
+        </w:rPr>
+      </w:pPr>
+    </w:p>
+    <w:p>
+      <w:pPr>
+        <w:pStyle w:val="Nadpis3"/>
+      </w:pPr>
+      <w:bookmarkStart w:id="15" w:name="_Toc510188387"/>
+      <w:r>
+        <w:t>Další možnosti (JDBC)</w:t>
+      </w:r>
+      <w:bookmarkEnd w:id="15"/>
+    </w:p>
+    <w:p>
+      <w:pPr>
+        <w:rPr>
+          <w:lang w:eastAsia="en-US"/>
+        </w:rPr>
+      </w:pPr>
+    </w:p>
+    <w:p>
+      <w:pPr>
         <w:pStyle w:val="Nadpis2"/>
-      </w:pPr>
-      <w:bookmarkStart w:id="11" w:name="_Toc510188382"/>
-      <w:r>
-        <w:t>Možnosti</w:t>
-      </w:r>
-      <w:r>
-        <w:t xml:space="preserve"> čtení</w:t>
-      </w:r>
-      <w:r>
-        <w:t xml:space="preserve"> souborů ACCDB</w:t>
-      </w:r>
-      <w:bookmarkEnd w:id="11"/>
-    </w:p>
-    <w:p>
-      <w:pPr>
-        <w:pStyle w:val="Nadpis3"/>
-      </w:pPr>
-      <w:bookmarkStart w:id="12" w:name="_Toc510188383"/>
-      <w:r>
-        <w:t>ODBC</w:t>
-      </w:r>
-      <w:bookmarkEnd w:id="12"/>
-    </w:p>
-    <w:p>
-      <w:pPr>
-        <w:pStyle w:val="Nadpis3"/>
-      </w:pPr>
-      <w:bookmarkStart w:id="13" w:name="_Toc510188384"/>
-      <w:r>
-        <w:t xml:space="preserve">Microsoft </w:t>
-      </w:r>
-      <w:r>
-        <w:t>Office Interop</w:t>
-      </w:r>
-      <w:bookmarkEnd w:id="13"/>
-    </w:p>
-    <w:p>
-      <w:pPr>
-        <w:pStyle w:val="Nadpis3"/>
-      </w:pPr>
-      <w:bookmarkStart w:id="14" w:name="_Toc510188385"/>
-      <w:r>
-        <w:t>MDBTools</w:t>
-      </w:r>
-      <w:bookmarkEnd w:id="14"/>
-    </w:p>
-    <w:p>
-      <w:pPr>
-        <w:pStyle w:val="Nadpis3"/>
-      </w:pPr>
-      <w:bookmarkStart w:id="15" w:name="_Toc510188386"/>
-      <w:r>
-        <w:t>Jackcess</w:t>
-      </w:r>
-      <w:bookmarkEnd w:id="15"/>
-    </w:p>
-    <w:p>
-      <w:pPr>
-        <w:pStyle w:val="Nadpis3"/>
-      </w:pPr>
-      <w:bookmarkStart w:id="16" w:name="_Toc510188387"/>
-      <w:r>
-        <w:t>Další možnosti (JDBC)</w:t>
-      </w:r>
-      <w:bookmarkEnd w:id="16"/>
+        <w:rPr>
+          <w:lang w:eastAsia="en-US"/>
+        </w:rPr>
+      </w:pPr>
+      <w:r>
+        <w:rPr>
+          <w:lang w:eastAsia="en-US"/>
+        </w:rPr>
+        <w:t xml:space="preserve">Metadata </w:t>
+      </w:r>
+      <w:r>
+        <w:rPr>
+          <w:lang w:eastAsia="en-US"/>
+        </w:rPr>
+        <w:t>databázových souborů</w:t>
+      </w:r>
     </w:p>
     <w:p>
       <w:pPr>
@@ -5572,7 +6817,7 @@
           <w:lang w:eastAsia="en-US"/>
         </w:rPr>
       </w:pPr>
-      <w:bookmarkStart w:id="17" w:name="_Toc510188388"/>
+      <w:bookmarkStart w:id="16" w:name="_Toc510188388"/>
       <w:r>
         <w:rPr>
           <w:lang w:eastAsia="en-US"/>
@@ -5580,6 +6825,22 @@
         <w:lastRenderedPageBreak/>
         <w:t>Portál ZČU</w:t>
       </w:r>
+      <w:bookmarkEnd w:id="16"/>
+    </w:p>
+    <w:p>
+      <w:pPr>
+        <w:pStyle w:val="Nadpis2"/>
+        <w:rPr>
+          <w:lang w:eastAsia="en-US"/>
+        </w:rPr>
+      </w:pPr>
+      <w:bookmarkStart w:id="17" w:name="_Toc510188389"/>
+      <w:r>
+        <w:rPr>
+          <w:lang w:eastAsia="en-US"/>
+        </w:rPr>
+        <w:t>Základní informace</w:t>
+      </w:r>
       <w:bookmarkEnd w:id="17"/>
     </w:p>
     <w:p>
@@ -5589,59 +6850,53 @@
           <w:lang w:eastAsia="en-US"/>
         </w:rPr>
       </w:pPr>
-      <w:bookmarkStart w:id="18" w:name="_Toc510188389"/>
-      <w:r>
-        <w:rPr>
-          <w:lang w:eastAsia="en-US"/>
-        </w:rPr>
-        <w:t>Základní informace</w:t>
+      <w:bookmarkStart w:id="18" w:name="_Toc510188390"/>
+      <w:r>
+        <w:rPr>
+          <w:lang w:eastAsia="en-US"/>
+        </w:rPr>
+        <w:t>Validátor studentských prací</w:t>
       </w:r>
       <w:bookmarkEnd w:id="18"/>
     </w:p>
     <w:p>
       <w:pPr>
         <w:pStyle w:val="Nadpis2"/>
-        <w:rPr>
-          <w:lang w:eastAsia="en-US"/>
-        </w:rPr>
-      </w:pPr>
-      <w:bookmarkStart w:id="19" w:name="_Toc510188390"/>
-      <w:r>
-        <w:rPr>
-          <w:lang w:eastAsia="en-US"/>
-        </w:rPr>
-        <w:t>Validátor studentských prací</w:t>
+      </w:pPr>
+      <w:bookmarkStart w:id="19" w:name="_Toc510188391"/>
+      <w:r>
+        <w:t>Vytvoření nové validační domény</w:t>
       </w:r>
       <w:bookmarkEnd w:id="19"/>
     </w:p>
     <w:p>
       <w:pPr>
-        <w:pStyle w:val="Nadpis2"/>
-      </w:pPr>
-      <w:bookmarkStart w:id="20" w:name="_Toc510188391"/>
-      <w:r>
-        <w:t>Vytvoření nové validační domény</w:t>
-      </w:r>
-      <w:bookmarkEnd w:id="20"/>
-    </w:p>
-    <w:p>
-      <w:pPr>
         <w:pStyle w:val="Nadpis1"/>
       </w:pPr>
-      <w:bookmarkStart w:id="21" w:name="_Toc510188392"/>
+      <w:bookmarkStart w:id="20" w:name="_Toc510188392"/>
       <w:r>
         <w:lastRenderedPageBreak/>
         <w:t>Analýza řešení</w:t>
       </w:r>
+      <w:bookmarkEnd w:id="20"/>
+    </w:p>
+    <w:p>
+      <w:pPr>
+        <w:pStyle w:val="Nadpis2"/>
+      </w:pPr>
+      <w:bookmarkStart w:id="21" w:name="_Toc510188393"/>
+      <w:r>
+        <w:t>Požadavky na řešení</w:t>
+      </w:r>
       <w:bookmarkEnd w:id="21"/>
     </w:p>
     <w:p>
       <w:pPr>
         <w:pStyle w:val="Nadpis2"/>
       </w:pPr>
-      <w:bookmarkStart w:id="22" w:name="_Toc510188393"/>
-      <w:r>
-        <w:t>Požadavky na řešení</w:t>
+      <w:bookmarkStart w:id="22" w:name="_Toc510188394"/>
+      <w:r>
+        <w:t>Případy užití</w:t>
       </w:r>
       <w:bookmarkEnd w:id="22"/>
     </w:p>
@@ -5649,9 +6904,12 @@
       <w:pPr>
         <w:pStyle w:val="Nadpis2"/>
       </w:pPr>
-      <w:bookmarkStart w:id="23" w:name="_Toc510188394"/>
-      <w:r>
-        <w:t>Případy užití</w:t>
+      <w:bookmarkStart w:id="23" w:name="_Toc510188395"/>
+      <w:r>
+        <w:t xml:space="preserve">Validace </w:t>
+      </w:r>
+      <w:r>
+        <w:t>databáze</w:t>
       </w:r>
       <w:bookmarkEnd w:id="23"/>
     </w:p>
@@ -5659,46 +6917,43 @@
       <w:pPr>
         <w:pStyle w:val="Nadpis2"/>
       </w:pPr>
-      <w:bookmarkStart w:id="24" w:name="_Toc510188395"/>
-      <w:r>
-        <w:t xml:space="preserve">Validace </w:t>
-      </w:r>
-      <w:r>
-        <w:t>databáze</w:t>
+      <w:bookmarkStart w:id="24" w:name="_Toc510188396"/>
+      <w:r>
+        <w:t>V</w:t>
+      </w:r>
+      <w:r>
+        <w:t>yhodnocení plagiarismu</w:t>
       </w:r>
       <w:bookmarkEnd w:id="24"/>
     </w:p>
     <w:p>
       <w:pPr>
-        <w:pStyle w:val="Nadpis2"/>
-      </w:pPr>
-      <w:bookmarkStart w:id="25" w:name="_Toc510188396"/>
-      <w:r>
-        <w:t>V</w:t>
-      </w:r>
-      <w:r>
-        <w:t>yhodnocení plagiarismu</w:t>
-      </w:r>
-      <w:bookmarkEnd w:id="25"/>
-    </w:p>
-    <w:p>
-      <w:pPr>
         <w:pStyle w:val="Nadpis1"/>
       </w:pPr>
-      <w:bookmarkStart w:id="26" w:name="_Toc510188397"/>
+      <w:bookmarkStart w:id="25" w:name="_Toc510188397"/>
       <w:r>
         <w:lastRenderedPageBreak/>
         <w:t>Implementace</w:t>
       </w:r>
+      <w:bookmarkEnd w:id="25"/>
+    </w:p>
+    <w:p>
+      <w:pPr>
+        <w:pStyle w:val="Nadpis2"/>
+      </w:pPr>
+      <w:bookmarkStart w:id="26" w:name="_Toc510188398"/>
+      <w:r>
+        <w:t>Použité technologie</w:t>
+      </w:r>
       <w:bookmarkEnd w:id="26"/>
     </w:p>
     <w:p>
       <w:pPr>
         <w:pStyle w:val="Nadpis2"/>
       </w:pPr>
-      <w:bookmarkStart w:id="27" w:name="_Toc510188398"/>
-      <w:r>
-        <w:t>Použité technologie</w:t>
+      <w:bookmarkStart w:id="27" w:name="_Toc510188399"/>
+      <w:r>
+        <w:t>Struktura aplikace</w:t>
       </w:r>
       <w:bookmarkEnd w:id="27"/>
     </w:p>
@@ -5706,9 +6961,9 @@
       <w:pPr>
         <w:pStyle w:val="Nadpis2"/>
       </w:pPr>
-      <w:bookmarkStart w:id="28" w:name="_Toc510188399"/>
-      <w:r>
-        <w:t>Struktura aplikace</w:t>
+      <w:bookmarkStart w:id="28" w:name="_Toc510188400"/>
+      <w:r>
+        <w:t>Validace databáze</w:t>
       </w:r>
       <w:bookmarkEnd w:id="28"/>
     </w:p>
@@ -5716,9 +6971,9 @@
       <w:pPr>
         <w:pStyle w:val="Nadpis2"/>
       </w:pPr>
-      <w:bookmarkStart w:id="29" w:name="_Toc510188400"/>
-      <w:r>
-        <w:t>Validace databáze</w:t>
+      <w:bookmarkStart w:id="29" w:name="_Toc510188401"/>
+      <w:r>
+        <w:t>Implementovaná validační pravidla</w:t>
       </w:r>
       <w:bookmarkEnd w:id="29"/>
     </w:p>
@@ -5726,9 +6981,9 @@
       <w:pPr>
         <w:pStyle w:val="Nadpis2"/>
       </w:pPr>
-      <w:bookmarkStart w:id="30" w:name="_Toc510188401"/>
-      <w:r>
-        <w:t>Implementovaná validační pravidla</w:t>
+      <w:bookmarkStart w:id="30" w:name="_Toc510188402"/>
+      <w:r>
+        <w:t>Hledání podobností a detekce plagiarismu</w:t>
       </w:r>
       <w:bookmarkEnd w:id="30"/>
     </w:p>
@@ -5736,9 +6991,9 @@
       <w:pPr>
         <w:pStyle w:val="Nadpis2"/>
       </w:pPr>
-      <w:bookmarkStart w:id="31" w:name="_Toc510188402"/>
-      <w:r>
-        <w:t>Hledání podobností a detekce plagiarismu</w:t>
+      <w:bookmarkStart w:id="31" w:name="_Toc510188403"/>
+      <w:r>
+        <w:t>Grafické rozhraní</w:t>
       </w:r>
       <w:bookmarkEnd w:id="31"/>
     </w:p>
@@ -5746,40 +7001,40 @@
       <w:pPr>
         <w:pStyle w:val="Nadpis2"/>
       </w:pPr>
-      <w:bookmarkStart w:id="32" w:name="_Toc510188403"/>
-      <w:r>
-        <w:t>Grafické rozhraní</w:t>
+      <w:bookmarkStart w:id="32" w:name="_Toc510188404"/>
+      <w:r>
+        <w:t>Adaptace pro validátor portálu ZČU</w:t>
       </w:r>
       <w:bookmarkEnd w:id="32"/>
     </w:p>
     <w:p>
       <w:pPr>
-        <w:pStyle w:val="Nadpis2"/>
-      </w:pPr>
-      <w:bookmarkStart w:id="33" w:name="_Toc510188404"/>
-      <w:r>
-        <w:t>Adaptace pro validátor portálu ZČU</w:t>
-      </w:r>
-      <w:bookmarkEnd w:id="33"/>
-    </w:p>
-    <w:p>
-      <w:pPr>
         <w:pStyle w:val="Nadpis1"/>
       </w:pPr>
-      <w:bookmarkStart w:id="34" w:name="_Toc510188405"/>
+      <w:bookmarkStart w:id="33" w:name="_Toc510188405"/>
       <w:r>
         <w:lastRenderedPageBreak/>
         <w:t>Testování</w:t>
       </w:r>
+      <w:bookmarkEnd w:id="33"/>
+    </w:p>
+    <w:p>
+      <w:pPr>
+        <w:pStyle w:val="Nadpis2"/>
+      </w:pPr>
+      <w:bookmarkStart w:id="34" w:name="_Toc510188406"/>
+      <w:r>
+        <w:t>Validační pravidla</w:t>
+      </w:r>
       <w:bookmarkEnd w:id="34"/>
     </w:p>
     <w:p>
       <w:pPr>
         <w:pStyle w:val="Nadpis2"/>
       </w:pPr>
-      <w:bookmarkStart w:id="35" w:name="_Toc510188406"/>
-      <w:r>
-        <w:t>Validační pravidla</w:t>
+      <w:bookmarkStart w:id="35" w:name="_Toc510188407"/>
+      <w:r>
+        <w:t>Konzolová aplikace pro validátor portálu ZČU</w:t>
       </w:r>
       <w:bookmarkEnd w:id="35"/>
     </w:p>
@@ -5787,32 +7042,22 @@
       <w:pPr>
         <w:pStyle w:val="Nadpis2"/>
       </w:pPr>
-      <w:bookmarkStart w:id="36" w:name="_Toc510188407"/>
-      <w:r>
-        <w:t>Konzolová aplikace pro validátor portálu ZČU</w:t>
+      <w:bookmarkStart w:id="36" w:name="_Toc510188408"/>
+      <w:r>
+        <w:t>Grafické rozhraní</w:t>
       </w:r>
       <w:bookmarkEnd w:id="36"/>
     </w:p>
     <w:p>
       <w:pPr>
-        <w:pStyle w:val="Nadpis2"/>
-      </w:pPr>
-      <w:bookmarkStart w:id="37" w:name="_Toc510188408"/>
-      <w:r>
-        <w:t>Grafické rozhraní</w:t>
-      </w:r>
-      <w:bookmarkEnd w:id="37"/>
-    </w:p>
-    <w:p>
-      <w:pPr>
         <w:pStyle w:val="Nadpis1"/>
       </w:pPr>
-      <w:bookmarkStart w:id="38" w:name="_Toc510188409"/>
+      <w:bookmarkStart w:id="37" w:name="_Toc510188409"/>
       <w:r>
         <w:lastRenderedPageBreak/>
         <w:t>Závěr</w:t>
       </w:r>
-      <w:bookmarkEnd w:id="38"/>
+      <w:bookmarkEnd w:id="37"/>
     </w:p>
     <w:p>
       <w:pPr>
@@ -5823,14 +7068,14 @@
         </w:numPr>
         <w:ind w:left="510" w:hanging="510"/>
       </w:pPr>
-      <w:bookmarkStart w:id="39" w:name="_Toc510188410"/>
+      <w:bookmarkStart w:id="38" w:name="_Toc510188410"/>
       <w:r>
         <w:lastRenderedPageBreak/>
         <w:t>Reference</w:t>
       </w:r>
-      <w:bookmarkEnd w:id="39"/>
-    </w:p>
-    <w:bookmarkStart w:id="40" w:name="_Toc510188411"/>
+      <w:bookmarkEnd w:id="38"/>
+    </w:p>
+    <w:bookmarkStart w:id="39" w:name="_Toc510188411"/>
     <w:p>
       <w:pPr>
         <w:pStyle w:val="Bibliografie"/>
@@ -5851,11 +7096,11 @@
       <w:r>
         <w:t>[</w:t>
       </w:r>
-      <w:bookmarkStart w:id="41" w:name="_toc_1"/>
+      <w:bookmarkStart w:id="40" w:name="_toc_1"/>
       <w:r>
         <w:t>1</w:t>
       </w:r>
-      <w:bookmarkEnd w:id="41"/>
+      <w:bookmarkEnd w:id="40"/>
       <w:r>
         <w:t xml:space="preserve">] Data types for Access desktop databases. </w:t>
       </w:r>
@@ -5897,7 +7142,7 @@
         <w:lastRenderedPageBreak/>
         <w:t>Přílohy</w:t>
       </w:r>
-      <w:bookmarkEnd w:id="40"/>
+      <w:bookmarkEnd w:id="39"/>
     </w:p>
     <w:p>
       <w:pPr>
@@ -5908,7 +7153,7 @@
         </w:numPr>
         <w:ind w:left="709" w:hanging="709"/>
       </w:pPr>
-      <w:bookmarkStart w:id="42" w:name="_Toc510188412"/>
+      <w:bookmarkStart w:id="41" w:name="_Toc510188412"/>
       <w:r>
         <w:t>A</w:t>
       </w:r>
@@ -5916,7 +7161,7 @@
         <w:tab/>
         <w:t>Uživatelská příručka</w:t>
       </w:r>
-      <w:bookmarkEnd w:id="42"/>
+      <w:bookmarkEnd w:id="41"/>
     </w:p>
     <w:p>
       <w:pPr>
@@ -5927,11 +7172,11 @@
         </w:numPr>
         <w:ind w:left="720" w:hanging="720"/>
       </w:pPr>
-      <w:bookmarkStart w:id="43" w:name="_Toc510188413"/>
+      <w:bookmarkStart w:id="42" w:name="_Toc510188413"/>
       <w:r>
         <w:t>Spuštění a kompilace nástroje</w:t>
       </w:r>
-      <w:bookmarkEnd w:id="43"/>
+      <w:bookmarkEnd w:id="42"/>
     </w:p>
     <w:p>
       <w:pPr>
@@ -5942,11 +7187,11 @@
         </w:numPr>
         <w:ind w:left="720" w:hanging="720"/>
       </w:pPr>
-      <w:bookmarkStart w:id="44" w:name="_Toc510188414"/>
+      <w:bookmarkStart w:id="43" w:name="_Toc510188414"/>
       <w:r>
         <w:t>Obsluha nástroje</w:t>
       </w:r>
-      <w:bookmarkEnd w:id="44"/>
+      <w:bookmarkEnd w:id="43"/>
     </w:p>
     <w:p/>
     <w:p>
@@ -5982,7 +7227,7 @@
         </w:numPr>
         <w:ind w:left="709" w:hanging="709"/>
       </w:pPr>
-      <w:bookmarkStart w:id="45" w:name="_Toc510188415"/>
+      <w:bookmarkStart w:id="44" w:name="_Toc510188415"/>
       <w:r>
         <w:t>B</w:t>
       </w:r>
@@ -5990,7 +7235,7 @@
         <w:tab/>
         <w:t>Obsah přiloženého média</w:t>
       </w:r>
-      <w:bookmarkEnd w:id="45"/>
+      <w:bookmarkEnd w:id="44"/>
     </w:p>
     <w:p>
       <w:pPr>
@@ -6265,7 +7510,6 @@
         <w:docPartUnique/>
       </w:docPartObj>
     </w:sdtPr>
-    <w:sdtEndPr/>
     <w:sdtContent>
       <w:p>
         <w:pPr>
@@ -6286,7 +7530,7 @@
           <w:rPr>
             <w:noProof/>
           </w:rPr>
-          <w:t>3</w:t>
+          <w:t>8</w:t>
         </w:r>
         <w:r>
           <w:fldChar w:fldCharType="end"/>
@@ -6329,10 +7573,7 @@
         <w:footnoteRef/>
       </w:r>
       <w:r>
-        <w:t xml:space="preserve"> </w:t>
-      </w:r>
-      <w:r>
-        <w:t>Aktuálně ve verzi 2016.</w:t>
+        <w:t xml:space="preserve"> Aktuálně ve verzi 2016.</w:t>
       </w:r>
     </w:p>
   </w:footnote>
@@ -7296,6 +8537,119 @@
     </w:lvl>
   </w:abstractNum>
   <w:abstractNum w:abstractNumId="14" w15:restartNumberingAfterBreak="0">
+    <w:nsid w:val="4BBD4435"/>
+    <w:multiLevelType w:val="hybridMultilevel"/>
+    <w:tmpl w:val="F63283DE"/>
+    <w:lvl w:ilvl="0" w:tplc="04050001">
+      <w:start w:val="1"/>
+      <w:numFmt w:val="bullet"/>
+      <w:lvlText w:val=""/>
+      <w:lvlJc w:val="left"/>
+      <w:pPr>
+        <w:ind w:left="1060" w:hanging="360"/>
+      </w:pPr>
+      <w:rPr>
+        <w:rFonts w:ascii="Symbol" w:hAnsi="Symbol" w:hint="default"/>
+      </w:rPr>
+    </w:lvl>
+    <w:lvl w:ilvl="1" w:tplc="04050003" w:tentative="1">
+      <w:start w:val="1"/>
+      <w:numFmt w:val="bullet"/>
+      <w:lvlText w:val="o"/>
+      <w:lvlJc w:val="left"/>
+      <w:pPr>
+        <w:ind w:left="1780" w:hanging="360"/>
+      </w:pPr>
+      <w:rPr>
+        <w:rFonts w:ascii="Courier New" w:hAnsi="Courier New" w:cs="Courier New" w:hint="default"/>
+      </w:rPr>
+    </w:lvl>
+    <w:lvl w:ilvl="2" w:tplc="04050005" w:tentative="1">
+      <w:start w:val="1"/>
+      <w:numFmt w:val="bullet"/>
+      <w:lvlText w:val=""/>
+      <w:lvlJc w:val="left"/>
+      <w:pPr>
+        <w:ind w:left="2500" w:hanging="360"/>
+      </w:pPr>
+      <w:rPr>
+        <w:rFonts w:ascii="Wingdings" w:hAnsi="Wingdings" w:hint="default"/>
+      </w:rPr>
+    </w:lvl>
+    <w:lvl w:ilvl="3" w:tplc="04050001" w:tentative="1">
+      <w:start w:val="1"/>
+      <w:numFmt w:val="bullet"/>
+      <w:lvlText w:val=""/>
+      <w:lvlJc w:val="left"/>
+      <w:pPr>
+        <w:ind w:left="3220" w:hanging="360"/>
+      </w:pPr>
+      <w:rPr>
+        <w:rFonts w:ascii="Symbol" w:hAnsi="Symbol" w:hint="default"/>
+      </w:rPr>
+    </w:lvl>
+    <w:lvl w:ilvl="4" w:tplc="04050003" w:tentative="1">
+      <w:start w:val="1"/>
+      <w:numFmt w:val="bullet"/>
+      <w:lvlText w:val="o"/>
+      <w:lvlJc w:val="left"/>
+      <w:pPr>
+        <w:ind w:left="3940" w:hanging="360"/>
+      </w:pPr>
+      <w:rPr>
+        <w:rFonts w:ascii="Courier New" w:hAnsi="Courier New" w:cs="Courier New" w:hint="default"/>
+      </w:rPr>
+    </w:lvl>
+    <w:lvl w:ilvl="5" w:tplc="04050005" w:tentative="1">
+      <w:start w:val="1"/>
+      <w:numFmt w:val="bullet"/>
+      <w:lvlText w:val=""/>
+      <w:lvlJc w:val="left"/>
+      <w:pPr>
+        <w:ind w:left="4660" w:hanging="360"/>
+      </w:pPr>
+      <w:rPr>
+        <w:rFonts w:ascii="Wingdings" w:hAnsi="Wingdings" w:hint="default"/>
+      </w:rPr>
+    </w:lvl>
+    <w:lvl w:ilvl="6" w:tplc="04050001" w:tentative="1">
+      <w:start w:val="1"/>
+      <w:numFmt w:val="bullet"/>
+      <w:lvlText w:val=""/>
+      <w:lvlJc w:val="left"/>
+      <w:pPr>
+        <w:ind w:left="5380" w:hanging="360"/>
+      </w:pPr>
+      <w:rPr>
+        <w:rFonts w:ascii="Symbol" w:hAnsi="Symbol" w:hint="default"/>
+      </w:rPr>
+    </w:lvl>
+    <w:lvl w:ilvl="7" w:tplc="04050003" w:tentative="1">
+      <w:start w:val="1"/>
+      <w:numFmt w:val="bullet"/>
+      <w:lvlText w:val="o"/>
+      <w:lvlJc w:val="left"/>
+      <w:pPr>
+        <w:ind w:left="6100" w:hanging="360"/>
+      </w:pPr>
+      <w:rPr>
+        <w:rFonts w:ascii="Courier New" w:hAnsi="Courier New" w:cs="Courier New" w:hint="default"/>
+      </w:rPr>
+    </w:lvl>
+    <w:lvl w:ilvl="8" w:tplc="04050005" w:tentative="1">
+      <w:start w:val="1"/>
+      <w:numFmt w:val="bullet"/>
+      <w:lvlText w:val=""/>
+      <w:lvlJc w:val="left"/>
+      <w:pPr>
+        <w:ind w:left="6820" w:hanging="360"/>
+      </w:pPr>
+      <w:rPr>
+        <w:rFonts w:ascii="Wingdings" w:hAnsi="Wingdings" w:hint="default"/>
+      </w:rPr>
+    </w:lvl>
+  </w:abstractNum>
+  <w:abstractNum w:abstractNumId="15" w15:restartNumberingAfterBreak="0">
     <w:nsid w:val="52C21AC3"/>
     <w:multiLevelType w:val="hybridMultilevel"/>
     <w:tmpl w:val="8368A682"/>
@@ -7407,7 +8761,7 @@
       </w:rPr>
     </w:lvl>
   </w:abstractNum>
-  <w:abstractNum w:abstractNumId="15" w15:restartNumberingAfterBreak="0">
+  <w:abstractNum w:abstractNumId="16" w15:restartNumberingAfterBreak="0">
     <w:nsid w:val="52EE3CF3"/>
     <w:multiLevelType w:val="hybridMultilevel"/>
     <w:tmpl w:val="BA70C8C6"/>
@@ -7496,7 +8850,7 @@
       </w:pPr>
     </w:lvl>
   </w:abstractNum>
-  <w:abstractNum w:abstractNumId="16" w15:restartNumberingAfterBreak="0">
+  <w:abstractNum w:abstractNumId="17" w15:restartNumberingAfterBreak="0">
     <w:nsid w:val="554869D7"/>
     <w:multiLevelType w:val="hybridMultilevel"/>
     <w:tmpl w:val="2FC4DF70"/>
@@ -7609,7 +8963,7 @@
       </w:rPr>
     </w:lvl>
   </w:abstractNum>
-  <w:abstractNum w:abstractNumId="17" w15:restartNumberingAfterBreak="0">
+  <w:abstractNum w:abstractNumId="18" w15:restartNumberingAfterBreak="0">
     <w:nsid w:val="57DA1C39"/>
     <w:multiLevelType w:val="hybridMultilevel"/>
     <w:tmpl w:val="BA70C8C6"/>
@@ -7698,7 +9052,7 @@
       </w:pPr>
     </w:lvl>
   </w:abstractNum>
-  <w:abstractNum w:abstractNumId="18" w15:restartNumberingAfterBreak="0">
+  <w:abstractNum w:abstractNumId="19" w15:restartNumberingAfterBreak="0">
     <w:nsid w:val="5FDF388A"/>
     <w:multiLevelType w:val="hybridMultilevel"/>
     <w:tmpl w:val="8146BAA2"/>
@@ -7787,7 +9141,7 @@
       </w:pPr>
     </w:lvl>
   </w:abstractNum>
-  <w:abstractNum w:abstractNumId="19" w15:restartNumberingAfterBreak="0">
+  <w:abstractNum w:abstractNumId="20" w15:restartNumberingAfterBreak="0">
     <w:nsid w:val="692F76E9"/>
     <w:multiLevelType w:val="hybridMultilevel"/>
     <w:tmpl w:val="891A4142"/>
@@ -7876,7 +9230,7 @@
       </w:pPr>
     </w:lvl>
   </w:abstractNum>
-  <w:abstractNum w:abstractNumId="20" w15:restartNumberingAfterBreak="0">
+  <w:abstractNum w:abstractNumId="21" w15:restartNumberingAfterBreak="0">
     <w:nsid w:val="77FD6966"/>
     <w:multiLevelType w:val="hybridMultilevel"/>
     <w:tmpl w:val="4DBCBDF2"/>
@@ -7962,7 +9316,7 @@
       </w:pPr>
     </w:lvl>
   </w:abstractNum>
-  <w:abstractNum w:abstractNumId="21" w15:restartNumberingAfterBreak="0">
+  <w:abstractNum w:abstractNumId="22" w15:restartNumberingAfterBreak="0">
     <w:nsid w:val="7B385AB5"/>
     <w:multiLevelType w:val="hybridMultilevel"/>
     <w:tmpl w:val="26828E16"/>
@@ -8051,10 +9405,10 @@
       </w:pPr>
     </w:lvl>
   </w:abstractNum>
-  <w:abstractNum w:abstractNumId="22" w15:restartNumberingAfterBreak="0">
+  <w:abstractNum w:abstractNumId="23" w15:restartNumberingAfterBreak="0">
     <w:nsid w:val="7F106D31"/>
     <w:multiLevelType w:val="hybridMultilevel"/>
-    <w:tmpl w:val="A144313A"/>
+    <w:tmpl w:val="2BD621A4"/>
     <w:lvl w:ilvl="0" w:tplc="04050001">
       <w:start w:val="1"/>
       <w:numFmt w:val="bullet"/>
@@ -8164,7 +9518,7 @@
       </w:rPr>
     </w:lvl>
   </w:abstractNum>
-  <w:abstractNum w:abstractNumId="23" w15:restartNumberingAfterBreak="0">
+  <w:abstractNum w:abstractNumId="24" w15:restartNumberingAfterBreak="0">
     <w:nsid w:val="7F4D72A9"/>
     <w:multiLevelType w:val="hybridMultilevel"/>
     <w:tmpl w:val="BA70C8C6"/>
@@ -8257,25 +9611,25 @@
     <w:abstractNumId w:val="11"/>
   </w:num>
   <w:num w:numId="2">
-    <w:abstractNumId w:val="20"/>
+    <w:abstractNumId w:val="21"/>
   </w:num>
   <w:num w:numId="3">
-    <w:abstractNumId w:val="15"/>
+    <w:abstractNumId w:val="16"/>
   </w:num>
   <w:num w:numId="4">
     <w:abstractNumId w:val="5"/>
   </w:num>
   <w:num w:numId="5">
-    <w:abstractNumId w:val="17"/>
+    <w:abstractNumId w:val="18"/>
   </w:num>
   <w:num w:numId="6">
     <w:abstractNumId w:val="10"/>
   </w:num>
   <w:num w:numId="7">
-    <w:abstractNumId w:val="23"/>
+    <w:abstractNumId w:val="24"/>
   </w:num>
   <w:num w:numId="8">
-    <w:abstractNumId w:val="18"/>
+    <w:abstractNumId w:val="19"/>
   </w:num>
   <w:num w:numId="9">
     <w:abstractNumId w:val="13"/>
@@ -8284,16 +9638,16 @@
     <w:abstractNumId w:val="8"/>
   </w:num>
   <w:num w:numId="11">
-    <w:abstractNumId w:val="14"/>
+    <w:abstractNumId w:val="15"/>
   </w:num>
   <w:num w:numId="12">
     <w:abstractNumId w:val="6"/>
   </w:num>
   <w:num w:numId="13">
-    <w:abstractNumId w:val="19"/>
+    <w:abstractNumId w:val="20"/>
   </w:num>
   <w:num w:numId="14">
-    <w:abstractNumId w:val="21"/>
+    <w:abstractNumId w:val="22"/>
   </w:num>
   <w:num w:numId="15">
     <w:abstractNumId w:val="12"/>
@@ -8320,10 +9674,13 @@
     <w:abstractNumId w:val="9"/>
   </w:num>
   <w:num w:numId="23">
-    <w:abstractNumId w:val="16"/>
+    <w:abstractNumId w:val="17"/>
   </w:num>
   <w:num w:numId="24">
-    <w:abstractNumId w:val="22"/>
+    <w:abstractNumId w:val="23"/>
+  </w:num>
+  <w:num w:numId="25">
+    <w:abstractNumId w:val="14"/>
   </w:num>
   <w:numIdMacAtCleanup w:val="16"/>
 </w:numbering>
@@ -10329,17 +11686,6 @@
 <file path=customXml/item1.xml><?xml version="1.0" encoding="utf-8"?>
 <b:Sources xmlns:b="http://schemas.openxmlformats.org/officeDocument/2006/bibliography" xmlns="http://schemas.openxmlformats.org/officeDocument/2006/bibliography" SelectedStyle="\CSN690-2.XSL.XSL" StyleName="ČSN ISO 690-2" Version="1998">
   <b:Source>
-    <b:Tag>mso_indexes</b:Tag>
-    <b:SourceType>DocumentFromInternetSite</b:SourceType>
-    <b:Guid>{7CF878DC-B64E-45F8-A2BF-EAA9599BB722}</b:Guid>
-    <b:Title>Create and use an index to improve performance</b:Title>
-    <b:YearAccessed>2018</b:YearAccessed>
-    <b:MonthAccessed>3</b:MonthAccessed>
-    <b:DayAccessed>14</b:DayAccessed>
-    <b:URL>https://support.office.com/en-us/article/create-and-use-an-index-to-improve-performance-0a8e2aa6-735c-4c3a-9dda-38c6c4f1a0ce</b:URL>
-    <b:RefOrder>2</b:RefOrder>
-  </b:Source>
-  <b:Source>
     <b:Tag>mso_datatypes</b:Tag>
     <b:SourceType>DocumentFromInternetSite</b:SourceType>
     <b:Guid>{3BDBF002-4E61-4A60-8DB7-81B4F74AFAAD}</b:Guid>
@@ -10351,11 +11697,78 @@
     <b:URL>https://support.office.com/en-us/article/data-types-for-access-desktop-databases-df2b83ba-cef6-436d-b679-3418f622e482</b:URL>
     <b:RefOrder>1</b:RefOrder>
   </b:Source>
+  <b:Source>
+    <b:Tag>mso_indexes</b:Tag>
+    <b:SourceType>DocumentFromInternetSite</b:SourceType>
+    <b:Guid>{6E8E1843-AC79-43A8-8FB2-AE56B58A567D}</b:Guid>
+    <b:Title>Create and use an index to improve performance</b:Title>
+    <b:YearAccessed>2018</b:YearAccessed>
+    <b:MonthAccessed>3</b:MonthAccessed>
+    <b:DayAccessed>14</b:DayAccessed>
+    <b:URL>https://support.office.com/en-us/article/create-and-use-an-index-to-improve-performance-0a8e2aa6-735c-4c3a-9dda-38c6c4f1a0ce</b:URL>
+    <b:InternetSiteTitle>Microsoft Office help and training - Office Support</b:InternetSiteTitle>
+    <b:RefOrder>3</b:RefOrder>
+  </b:Source>
+  <b:Source>
+    <b:Tag>mso_formats</b:Tag>
+    <b:SourceType>DocumentFromInternetSite</b:SourceType>
+    <b:Guid>{C413BA15-EC66-4B25-B909-4D97C46D490F}</b:Guid>
+    <b:Title>Which Access file format should I use?</b:Title>
+    <b:InternetSiteTitle>Microsoft Office help and training - Office Support</b:InternetSiteTitle>
+    <b:YearAccessed>2018</b:YearAccessed>
+    <b:MonthAccessed>3</b:MonthAccessed>
+    <b:DayAccessed>20</b:DayAccessed>
+    <b:URL>https://support.office.com/en-us/article/which-access-file-format-should-i-use-012d9ab3-d14c-479e-b617-be66f9070b41</b:URL>
+    <b:RefOrder>4</b:RefOrder>
+  </b:Source>
+  <b:Source>
+    <b:Tag>locgov_accdb</b:Tag>
+    <b:SourceType>DocumentFromInternetSite</b:SourceType>
+    <b:Guid>{03EECA0D-C417-4D3F-A90C-1702E0B36371}</b:Guid>
+    <b:Title>Microsoft Access ACCDB File Format Family</b:Title>
+    <b:InternetSiteTitle>Digital Preservation at the Library of Congress</b:InternetSiteTitle>
+    <b:YearAccessed>2018</b:YearAccessed>
+    <b:MonthAccessed>3</b:MonthAccessed>
+    <b:DayAccessed>20</b:DayAccessed>
+    <b:URL>https://www.loc.gov/preservation/digital/formats/fdd/fdd000462.shtml</b:URL>
+    <b:RefOrder>5</b:RefOrder>
+  </b:Source>
+  <b:Source>
+    <b:Tag>Ada14</b:Tag>
+    <b:SourceType>Book</b:SourceType>
+    <b:Guid>{6FA16A1B-C791-48DD-BAB9-015E166AC07A}</b:Guid>
+    <b:Title>New perspectives on Microsoft Access 2013: comprehensive</b:Title>
+    <b:Year>2014</b:Year>
+    <b:StandardNumber>978-1-285-09920-0</b:StandardNumber>
+    <b:City>Stamford, CT</b:City>
+    <b:Publisher>Cengage Learning</b:Publisher>
+    <b:Author>
+      <b:Author>
+        <b:NameList>
+          <b:Person>
+            <b:Last>Adamski</b:Last>
+            <b:Middle>J.</b:Middle>
+            <b:First>Joseph</b:First>
+          </b:Person>
+          <b:Person>
+            <b:Last>Finnegan</b:Last>
+            <b:Middle>T. </b:Middle>
+            <b:First>Kathy</b:First>
+          </b:Person>
+          <b:Person>
+            <b:Last>Scollard</b:Last>
+            <b:First>Sharon</b:First>
+          </b:Person>
+        </b:NameList>
+      </b:Author>
+    </b:Author>
+    <b:RefOrder>2</b:RefOrder>
+  </b:Source>
 </b:Sources>
 </file>
 
 <file path=customXml/itemProps1.xml><?xml version="1.0" encoding="utf-8"?>
-<ds:datastoreItem xmlns:ds="http://schemas.openxmlformats.org/officeDocument/2006/customXml" ds:itemID="{A444F633-18F6-4D6C-B5D9-3810BA5F6371}">
+<ds:datastoreItem xmlns:ds="http://schemas.openxmlformats.org/officeDocument/2006/customXml" ds:itemID="{B87ECDE6-DB7C-4B3E-983E-BF84F291D814}">
   <ds:schemaRefs>
     <ds:schemaRef ds:uri="http://schemas.openxmlformats.org/officeDocument/2006/bibliography"/>
   </ds:schemaRefs>

</xml_diff>

<commit_message>
Bibliography tabs and fixes
</commit_message>
<xml_diff>
--- a/_doc/Kinkor_A16N0040P_DP.docx
+++ b/_doc/Kinkor_A16N0040P_DP.docx
@@ -323,11 +323,14 @@
     <w:p>
       <w:pPr>
         <w:pStyle w:val="Nadpis1-bezobsahu"/>
-      </w:pPr>
-      <w:r>
         <w:rPr>
           <w:lang w:val="en-US"/>
         </w:rPr>
+      </w:pPr>
+      <w:r>
+        <w:rPr>
+          <w:lang w:val="en-US"/>
+        </w:rPr>
         <w:t>Abstra</w:t>
       </w:r>
       <w:r>
@@ -342,87 +345,247 @@
         </w:rPr>
         <w:t>t</w:t>
       </w:r>
-      <w:r>
-        <w:t xml:space="preserve"> </w:t>
-      </w:r>
-    </w:p>
-    <w:p>
-      <w:pPr>
-        <w:ind w:firstLine="0"/>
-        <w:jc w:val="left"/>
-        <w:rPr>
-          <w:b/>
-          <w:bCs/>
-        </w:rPr>
-      </w:pPr>
-      <w:r>
-        <w:rPr>
-          <w:b/>
-          <w:bCs/>
-        </w:rPr>
+    </w:p>
+    <w:p>
+      <w:pPr>
+        <w:pStyle w:val="Nadpis4skryt"/>
+      </w:pPr>
+      <w:r>
         <w:t>System for Automatic Checking of Student Works Created in MS Access</w:t>
       </w:r>
     </w:p>
     <w:p>
       <w:pPr>
         <w:pStyle w:val="Normln-bezodsazen"/>
-      </w:pPr>
-      <w:r>
-        <w:t>text</w:t>
+        <w:rPr>
+          <w:lang w:val="en-US"/>
+        </w:rPr>
+      </w:pPr>
+      <w:r>
+        <w:rPr>
+          <w:lang w:val="en-US"/>
+        </w:rPr>
+        <w:t xml:space="preserve">This thesis describes a </w:t>
+      </w:r>
+      <w:r>
+        <w:rPr>
+          <w:lang w:val="en-US"/>
+        </w:rPr>
+        <w:t>design and implement</w:t>
+      </w:r>
+      <w:r>
+        <w:rPr>
+          <w:lang w:val="en-US"/>
+        </w:rPr>
+        <w:t>ation of</w:t>
+      </w:r>
+      <w:r>
+        <w:rPr>
+          <w:lang w:val="en-US"/>
+        </w:rPr>
+        <w:t xml:space="preserve"> </w:t>
+      </w:r>
+      <w:r>
+        <w:rPr>
+          <w:lang w:val="en-US"/>
+        </w:rPr>
+        <w:t>a</w:t>
+      </w:r>
+      <w:r>
+        <w:rPr>
+          <w:lang w:val="en-US"/>
+        </w:rPr>
+        <w:t xml:space="preserve"> system for automatic checking of database files created in Microsoft Access.</w:t>
+      </w:r>
+      <w:r>
+        <w:rPr>
+          <w:lang w:val="en-US"/>
+        </w:rPr>
+        <w:t xml:space="preserve"> </w:t>
+      </w:r>
+      <w:r>
+        <w:rPr>
+          <w:lang w:val="en-US"/>
+        </w:rPr>
+        <w:t xml:space="preserve">The goal is to automatically check structure and content of databases </w:t>
+      </w:r>
+      <w:r>
+        <w:rPr>
+          <w:lang w:val="en-US"/>
+        </w:rPr>
+        <w:t>against</w:t>
+      </w:r>
+      <w:r>
+        <w:rPr>
+          <w:lang w:val="en-US"/>
+        </w:rPr>
+        <w:t xml:space="preserve"> rules specified by a user</w:t>
+      </w:r>
+      <w:r>
+        <w:rPr>
+          <w:lang w:val="en-US"/>
+        </w:rPr>
+        <w:t>. In</w:t>
+      </w:r>
+      <w:r>
+        <w:rPr>
+          <w:lang w:val="en-US"/>
+        </w:rPr>
+        <w:t xml:space="preserve"> addition</w:t>
+      </w:r>
+      <w:r>
+        <w:rPr>
+          <w:lang w:val="en-US"/>
+        </w:rPr>
+        <w:t>,</w:t>
+      </w:r>
+      <w:r>
+        <w:rPr>
+          <w:lang w:val="en-US"/>
+        </w:rPr>
+        <w:t xml:space="preserve"> the system is also able to</w:t>
+      </w:r>
+      <w:r>
+        <w:rPr>
+          <w:lang w:val="en-US"/>
+        </w:rPr>
+        <w:t xml:space="preserve"> detect </w:t>
+      </w:r>
+      <w:r>
+        <w:rPr>
+          <w:lang w:val="en-US"/>
+        </w:rPr>
+        <w:t xml:space="preserve">plagiarism amongst databases. </w:t>
+      </w:r>
+      <w:r>
+        <w:rPr>
+          <w:lang w:val="en-US"/>
+        </w:rPr>
+        <w:t>P</w:t>
+      </w:r>
+      <w:r>
+        <w:rPr>
+          <w:lang w:val="en-US"/>
+        </w:rPr>
+        <w:t xml:space="preserve">resented </w:t>
+      </w:r>
+      <w:r>
+        <w:rPr>
+          <w:lang w:val="en-US"/>
+        </w:rPr>
+        <w:t>solution</w:t>
+      </w:r>
+      <w:r>
+        <w:rPr>
+          <w:lang w:val="en-US"/>
+        </w:rPr>
+        <w:t xml:space="preserve"> consists of an application with graphical user interface and a tool adapted for use </w:t>
+      </w:r>
+      <w:r>
+        <w:rPr>
+          <w:lang w:val="en-US"/>
+        </w:rPr>
+        <w:t>in cooperation with a student works</w:t>
+      </w:r>
+      <w:r>
+        <w:rPr>
+          <w:lang w:val="en-US"/>
+        </w:rPr>
+        <w:t xml:space="preserve"> </w:t>
+      </w:r>
+      <w:r>
+        <w:rPr>
+          <w:lang w:val="en-US"/>
+        </w:rPr>
+        <w:t>validator, which</w:t>
+      </w:r>
+      <w:r>
+        <w:rPr>
+          <w:lang w:val="en-US"/>
+        </w:rPr>
+        <w:t xml:space="preserve"> is part of ZČU portal. This thesis has an ambition </w:t>
+      </w:r>
+      <w:r>
+        <w:rPr>
+          <w:lang w:val="en-US"/>
+        </w:rPr>
+        <w:t xml:space="preserve">to reduce amount of time needed for manual </w:t>
+      </w:r>
+      <w:r>
+        <w:rPr>
+          <w:lang w:val="en-US"/>
+        </w:rPr>
+        <w:t>check</w:t>
+      </w:r>
+      <w:r>
+        <w:rPr>
+          <w:lang w:val="en-US"/>
+        </w:rPr>
+        <w:t>ing of</w:t>
+      </w:r>
+      <w:r>
+        <w:rPr>
+          <w:lang w:val="en-US"/>
+        </w:rPr>
+        <w:t xml:space="preserve"> students</w:t>
+      </w:r>
+      <w:r>
+        <w:rPr>
+          <w:lang w:val="en-US"/>
+        </w:rPr>
+        <w:t>’</w:t>
+      </w:r>
+      <w:r>
+        <w:rPr>
+          <w:lang w:val="en-US"/>
+        </w:rPr>
+        <w:t xml:space="preserve"> works with reference to </w:t>
+      </w:r>
+      <w:r>
+        <w:rPr>
+          <w:lang w:val="en-US"/>
+        </w:rPr>
+        <w:t>assignment instructions.</w:t>
       </w:r>
     </w:p>
     <w:p>
       <w:pPr>
         <w:pStyle w:val="Nadpis1-bezobsahu"/>
+      </w:pPr>
+      <w:r>
+        <w:t>Abstra</w:t>
+      </w:r>
+      <w:r>
+        <w:t>k</w:t>
+      </w:r>
+      <w:r>
+        <w:t>t</w:t>
+      </w:r>
+    </w:p>
+    <w:p>
+      <w:pPr>
+        <w:pStyle w:val="Nadpis4skryt"/>
         <w:rPr>
           <w:lang w:val="en-US"/>
         </w:rPr>
       </w:pPr>
       <w:r>
-        <w:t>Abstra</w:t>
-      </w:r>
-      <w:r>
-        <w:t>k</w:t>
-      </w:r>
-      <w:r>
-        <w:t>t</w:t>
-      </w:r>
-      <w:r>
         <w:rPr>
           <w:lang w:val="en-US"/>
         </w:rPr>
-        <w:t xml:space="preserve"> </w:t>
-      </w:r>
-    </w:p>
-    <w:p>
-      <w:pPr>
-        <w:ind w:firstLine="0"/>
-        <w:jc w:val="left"/>
-        <w:rPr>
-          <w:b/>
+        <w:t>Systém pro automatickou kontrolu samostatných prací vytvořených v</w:t>
+      </w:r>
+      <w:r>
+        <w:rPr>
           <w:lang w:val="en-US"/>
         </w:rPr>
-      </w:pPr>
-      <w:r>
-        <w:rPr>
-          <w:b/>
+        <w:t xml:space="preserve"> </w:t>
+      </w:r>
+      <w:r>
+        <w:rPr>
           <w:lang w:val="en-US"/>
         </w:rPr>
-        <w:t xml:space="preserve">Systém pro automatickou kontrolu samostatných prací vytvořených </w:t>
-      </w:r>
-      <w:r>
-        <w:rPr>
-          <w:b/>
-          <w:lang w:val="en-US"/>
-        </w:rPr>
-        <w:br/>
-      </w:r>
-      <w:r>
-        <w:rPr>
-          <w:b/>
-          <w:lang w:val="en-US"/>
-        </w:rPr>
-        <w:t>v MS Access</w:t>
+        <w:t>MS Access</w:t>
       </w:r>
     </w:p>
     <w:p>
@@ -430,7 +593,130 @@
         <w:pStyle w:val="Normln-bezodsazen"/>
       </w:pPr>
       <w:r>
-        <w:t>text</w:t>
+        <w:t xml:space="preserve">Cílem této práce je navrhnout a implementovat systém, který </w:t>
+      </w:r>
+      <w:r>
+        <w:t>umožní automatické kontrolování</w:t>
+      </w:r>
+      <w:r>
+        <w:t xml:space="preserve"> </w:t>
+      </w:r>
+      <w:r>
+        <w:t>databázových souborů</w:t>
+      </w:r>
+      <w:r>
+        <w:t xml:space="preserve"> vytvoře</w:t>
+      </w:r>
+      <w:r>
+        <w:t>ných v aplikaci Microsoft Access. Podstatou kontroly je ověření existence a</w:t>
+      </w:r>
+      <w:r>
+        <w:t xml:space="preserve"> </w:t>
+      </w:r>
+      <w:r>
+        <w:t xml:space="preserve">struktury objektů uložených v databázových </w:t>
+      </w:r>
+      <w:r>
+        <w:t>souborech</w:t>
+      </w:r>
+      <w:r>
+        <w:t xml:space="preserve"> dle uživatelem zadaných kritérií</w:t>
+      </w:r>
+      <w:r>
+        <w:t>,</w:t>
+      </w:r>
+      <w:r>
+        <w:t xml:space="preserve"> další částí pak</w:t>
+      </w:r>
+      <w:r>
+        <w:t xml:space="preserve"> je</w:t>
+      </w:r>
+      <w:r>
+        <w:t xml:space="preserve"> </w:t>
+      </w:r>
+      <w:r>
+        <w:t>detekce</w:t>
+      </w:r>
+      <w:r>
+        <w:t xml:space="preserve"> plagiarismu </w:t>
+      </w:r>
+      <w:r>
+        <w:t xml:space="preserve">na základě </w:t>
+      </w:r>
+      <w:r>
+        <w:t>podobnosti</w:t>
+      </w:r>
+      <w:r>
+        <w:t xml:space="preserve"> databází</w:t>
+      </w:r>
+      <w:r>
+        <w:t>. Vytvořené řešení se skládá z</w:t>
+      </w:r>
+      <w:r>
+        <w:t xml:space="preserve"> </w:t>
+      </w:r>
+      <w:r>
+        <w:t>aplikace s</w:t>
+      </w:r>
+      <w:r>
+        <w:t xml:space="preserve"> </w:t>
+      </w:r>
+      <w:r>
+        <w:t>grafickým rozhraním</w:t>
+      </w:r>
+      <w:r>
+        <w:t xml:space="preserve"> </w:t>
+      </w:r>
+      <w:r>
+        <w:t xml:space="preserve">a </w:t>
+      </w:r>
+      <w:r>
+        <w:t>části</w:t>
+      </w:r>
+      <w:r>
+        <w:t xml:space="preserve"> adaptované pro použití v rámci validátoru</w:t>
+      </w:r>
+      <w:r>
+        <w:t xml:space="preserve"> studentských prací</w:t>
+      </w:r>
+      <w:r>
+        <w:t xml:space="preserve"> na portálu ZČU</w:t>
+      </w:r>
+      <w:r>
+        <w:t>.</w:t>
+      </w:r>
+      <w:r>
+        <w:t xml:space="preserve"> </w:t>
+      </w:r>
+      <w:r>
+        <w:t xml:space="preserve">Výsledkem této práce je </w:t>
+      </w:r>
+      <w:r>
+        <w:t>systém</w:t>
+      </w:r>
+      <w:r>
+        <w:t xml:space="preserve"> schopný automaticky vyhodnocovat </w:t>
+      </w:r>
+      <w:r>
+        <w:t>samostatné práce s ohledem na splnění zadání</w:t>
+      </w:r>
+      <w:r>
+        <w:t xml:space="preserve"> a </w:t>
+      </w:r>
+      <w:r>
+        <w:t xml:space="preserve">vyučujícím </w:t>
+      </w:r>
+      <w:r>
+        <w:t xml:space="preserve">tak </w:t>
+      </w:r>
+      <w:r>
+        <w:t xml:space="preserve">usnadnit </w:t>
+      </w:r>
+      <w:r>
+        <w:t xml:space="preserve">jejich </w:t>
+      </w:r>
+      <w:r>
+        <w:t xml:space="preserve">kontrolu. </w:t>
       </w:r>
     </w:p>
     <w:p>
@@ -465,7 +751,7 @@
       <w:r>
         <w:fldChar w:fldCharType="separate"/>
       </w:r>
-      <w:hyperlink w:anchor="_Toc513577843" w:history="1">
+      <w:hyperlink w:anchor="_Toc513648258" w:history="1">
         <w:r>
           <w:rPr>
             <w:rStyle w:val="Hypertextovodkaz"/>
@@ -509,7 +795,7 @@
             <w:noProof/>
             <w:webHidden/>
           </w:rPr>
-          <w:instrText xml:space="preserve"> PAGEREF _Toc513577843 \h </w:instrText>
+          <w:instrText xml:space="preserve"> PAGEREF _Toc513648258 \h </w:instrText>
         </w:r>
         <w:r>
           <w:rPr>
@@ -549,7 +835,7 @@
           <w:noProof/>
         </w:rPr>
       </w:pPr>
-      <w:hyperlink w:anchor="_Toc513577844" w:history="1">
+      <w:hyperlink w:anchor="_Toc513648259" w:history="1">
         <w:r>
           <w:rPr>
             <w:rStyle w:val="Hypertextovodkaz"/>
@@ -593,7 +879,7 @@
             <w:noProof/>
             <w:webHidden/>
           </w:rPr>
-          <w:instrText xml:space="preserve"> PAGEREF _Toc513577844 \h </w:instrText>
+          <w:instrText xml:space="preserve"> PAGEREF _Toc513648259 \h </w:instrText>
         </w:r>
         <w:r>
           <w:rPr>
@@ -632,7 +918,7 @@
           <w:noProof/>
         </w:rPr>
       </w:pPr>
-      <w:hyperlink w:anchor="_Toc513577845" w:history="1">
+      <w:hyperlink w:anchor="_Toc513648260" w:history="1">
         <w:r>
           <w:rPr>
             <w:rStyle w:val="Hypertextovodkaz"/>
@@ -675,7 +961,7 @@
             <w:noProof/>
             <w:webHidden/>
           </w:rPr>
-          <w:instrText xml:space="preserve"> PAGEREF _Toc513577845 \h </w:instrText>
+          <w:instrText xml:space="preserve"> PAGEREF _Toc513648260 \h </w:instrText>
         </w:r>
         <w:r>
           <w:rPr>
@@ -714,7 +1000,7 @@
           <w:noProof/>
         </w:rPr>
       </w:pPr>
-      <w:hyperlink w:anchor="_Toc513577846" w:history="1">
+      <w:hyperlink w:anchor="_Toc513648261" w:history="1">
         <w:r>
           <w:rPr>
             <w:rStyle w:val="Hypertextovodkaz"/>
@@ -757,7 +1043,7 @@
             <w:noProof/>
             <w:webHidden/>
           </w:rPr>
-          <w:instrText xml:space="preserve"> PAGEREF _Toc513577846 \h </w:instrText>
+          <w:instrText xml:space="preserve"> PAGEREF _Toc513648261 \h </w:instrText>
         </w:r>
         <w:r>
           <w:rPr>
@@ -796,7 +1082,7 @@
           <w:noProof/>
         </w:rPr>
       </w:pPr>
-      <w:hyperlink w:anchor="_Toc513577847" w:history="1">
+      <w:hyperlink w:anchor="_Toc513648262" w:history="1">
         <w:r>
           <w:rPr>
             <w:rStyle w:val="Hypertextovodkaz"/>
@@ -839,7 +1125,7 @@
             <w:noProof/>
             <w:webHidden/>
           </w:rPr>
-          <w:instrText xml:space="preserve"> PAGEREF _Toc513577847 \h </w:instrText>
+          <w:instrText xml:space="preserve"> PAGEREF _Toc513648262 \h </w:instrText>
         </w:r>
         <w:r>
           <w:rPr>
@@ -878,7 +1164,7 @@
           <w:noProof/>
         </w:rPr>
       </w:pPr>
-      <w:hyperlink w:anchor="_Toc513577848" w:history="1">
+      <w:hyperlink w:anchor="_Toc513648263" w:history="1">
         <w:r>
           <w:rPr>
             <w:rStyle w:val="Hypertextovodkaz"/>
@@ -921,7 +1207,7 @@
             <w:noProof/>
             <w:webHidden/>
           </w:rPr>
-          <w:instrText xml:space="preserve"> PAGEREF _Toc513577848 \h </w:instrText>
+          <w:instrText xml:space="preserve"> PAGEREF _Toc513648263 \h </w:instrText>
         </w:r>
         <w:r>
           <w:rPr>
@@ -960,7 +1246,7 @@
           <w:noProof/>
         </w:rPr>
       </w:pPr>
-      <w:hyperlink w:anchor="_Toc513577849" w:history="1">
+      <w:hyperlink w:anchor="_Toc513648264" w:history="1">
         <w:r>
           <w:rPr>
             <w:rStyle w:val="Hypertextovodkaz"/>
@@ -1003,7 +1289,7 @@
             <w:noProof/>
             <w:webHidden/>
           </w:rPr>
-          <w:instrText xml:space="preserve"> PAGEREF _Toc513577849 \h </w:instrText>
+          <w:instrText xml:space="preserve"> PAGEREF _Toc513648264 \h </w:instrText>
         </w:r>
         <w:r>
           <w:rPr>
@@ -1042,7 +1328,7 @@
           <w:noProof/>
         </w:rPr>
       </w:pPr>
-      <w:hyperlink w:anchor="_Toc513577850" w:history="1">
+      <w:hyperlink w:anchor="_Toc513648265" w:history="1">
         <w:r>
           <w:rPr>
             <w:rStyle w:val="Hypertextovodkaz"/>
@@ -1085,7 +1371,7 @@
             <w:noProof/>
             <w:webHidden/>
           </w:rPr>
-          <w:instrText xml:space="preserve"> PAGEREF _Toc513577850 \h </w:instrText>
+          <w:instrText xml:space="preserve"> PAGEREF _Toc513648265 \h </w:instrText>
         </w:r>
         <w:r>
           <w:rPr>
@@ -1124,7 +1410,7 @@
           <w:noProof/>
         </w:rPr>
       </w:pPr>
-      <w:hyperlink w:anchor="_Toc513577851" w:history="1">
+      <w:hyperlink w:anchor="_Toc513648266" w:history="1">
         <w:r>
           <w:rPr>
             <w:rStyle w:val="Hypertextovodkaz"/>
@@ -1167,7 +1453,7 @@
             <w:noProof/>
             <w:webHidden/>
           </w:rPr>
-          <w:instrText xml:space="preserve"> PAGEREF _Toc513577851 \h </w:instrText>
+          <w:instrText xml:space="preserve"> PAGEREF _Toc513648266 \h </w:instrText>
         </w:r>
         <w:r>
           <w:rPr>
@@ -1206,7 +1492,7 @@
           <w:noProof/>
         </w:rPr>
       </w:pPr>
-      <w:hyperlink w:anchor="_Toc513577852" w:history="1">
+      <w:hyperlink w:anchor="_Toc513648267" w:history="1">
         <w:r>
           <w:rPr>
             <w:rStyle w:val="Hypertextovodkaz"/>
@@ -1249,7 +1535,7 @@
             <w:noProof/>
             <w:webHidden/>
           </w:rPr>
-          <w:instrText xml:space="preserve"> PAGEREF _Toc513577852 \h </w:instrText>
+          <w:instrText xml:space="preserve"> PAGEREF _Toc513648267 \h </w:instrText>
         </w:r>
         <w:r>
           <w:rPr>
@@ -1288,7 +1574,7 @@
           <w:noProof/>
         </w:rPr>
       </w:pPr>
-      <w:hyperlink w:anchor="_Toc513577853" w:history="1">
+      <w:hyperlink w:anchor="_Toc513648268" w:history="1">
         <w:r>
           <w:rPr>
             <w:rStyle w:val="Hypertextovodkaz"/>
@@ -1331,7 +1617,7 @@
             <w:noProof/>
             <w:webHidden/>
           </w:rPr>
-          <w:instrText xml:space="preserve"> PAGEREF _Toc513577853 \h </w:instrText>
+          <w:instrText xml:space="preserve"> PAGEREF _Toc513648268 \h </w:instrText>
         </w:r>
         <w:r>
           <w:rPr>
@@ -1370,7 +1656,7 @@
           <w:noProof/>
         </w:rPr>
       </w:pPr>
-      <w:hyperlink w:anchor="_Toc513577854" w:history="1">
+      <w:hyperlink w:anchor="_Toc513648269" w:history="1">
         <w:r>
           <w:rPr>
             <w:rStyle w:val="Hypertextovodkaz"/>
@@ -1413,7 +1699,7 @@
             <w:noProof/>
             <w:webHidden/>
           </w:rPr>
-          <w:instrText xml:space="preserve"> PAGEREF _Toc513577854 \h </w:instrText>
+          <w:instrText xml:space="preserve"> PAGEREF _Toc513648269 \h </w:instrText>
         </w:r>
         <w:r>
           <w:rPr>
@@ -1452,7 +1738,7 @@
           <w:noProof/>
         </w:rPr>
       </w:pPr>
-      <w:hyperlink w:anchor="_Toc513577855" w:history="1">
+      <w:hyperlink w:anchor="_Toc513648270" w:history="1">
         <w:r>
           <w:rPr>
             <w:rStyle w:val="Hypertextovodkaz"/>
@@ -1495,7 +1781,7 @@
             <w:noProof/>
             <w:webHidden/>
           </w:rPr>
-          <w:instrText xml:space="preserve"> PAGEREF _Toc513577855 \h </w:instrText>
+          <w:instrText xml:space="preserve"> PAGEREF _Toc513648270 \h </w:instrText>
         </w:r>
         <w:r>
           <w:rPr>
@@ -1534,7 +1820,7 @@
           <w:noProof/>
         </w:rPr>
       </w:pPr>
-      <w:hyperlink w:anchor="_Toc513577856" w:history="1">
+      <w:hyperlink w:anchor="_Toc513648271" w:history="1">
         <w:r>
           <w:rPr>
             <w:rStyle w:val="Hypertextovodkaz"/>
@@ -1577,7 +1863,7 @@
             <w:noProof/>
             <w:webHidden/>
           </w:rPr>
-          <w:instrText xml:space="preserve"> PAGEREF _Toc513577856 \h </w:instrText>
+          <w:instrText xml:space="preserve"> PAGEREF _Toc513648271 \h </w:instrText>
         </w:r>
         <w:r>
           <w:rPr>
@@ -1616,7 +1902,7 @@
           <w:noProof/>
         </w:rPr>
       </w:pPr>
-      <w:hyperlink w:anchor="_Toc513577857" w:history="1">
+      <w:hyperlink w:anchor="_Toc513648272" w:history="1">
         <w:r>
           <w:rPr>
             <w:rStyle w:val="Hypertextovodkaz"/>
@@ -1659,7 +1945,7 @@
             <w:noProof/>
             <w:webHidden/>
           </w:rPr>
-          <w:instrText xml:space="preserve"> PAGEREF _Toc513577857 \h </w:instrText>
+          <w:instrText xml:space="preserve"> PAGEREF _Toc513648272 \h </w:instrText>
         </w:r>
         <w:r>
           <w:rPr>
@@ -1698,7 +1984,7 @@
           <w:noProof/>
         </w:rPr>
       </w:pPr>
-      <w:hyperlink w:anchor="_Toc513577858" w:history="1">
+      <w:hyperlink w:anchor="_Toc513648273" w:history="1">
         <w:r>
           <w:rPr>
             <w:rStyle w:val="Hypertextovodkaz"/>
@@ -1741,7 +2027,7 @@
             <w:noProof/>
             <w:webHidden/>
           </w:rPr>
-          <w:instrText xml:space="preserve"> PAGEREF _Toc513577858 \h </w:instrText>
+          <w:instrText xml:space="preserve"> PAGEREF _Toc513648273 \h </w:instrText>
         </w:r>
         <w:r>
           <w:rPr>
@@ -1780,7 +2066,7 @@
           <w:noProof/>
         </w:rPr>
       </w:pPr>
-      <w:hyperlink w:anchor="_Toc513577859" w:history="1">
+      <w:hyperlink w:anchor="_Toc513648274" w:history="1">
         <w:r>
           <w:rPr>
             <w:rStyle w:val="Hypertextovodkaz"/>
@@ -1823,7 +2109,7 @@
             <w:noProof/>
             <w:webHidden/>
           </w:rPr>
-          <w:instrText xml:space="preserve"> PAGEREF _Toc513577859 \h </w:instrText>
+          <w:instrText xml:space="preserve"> PAGEREF _Toc513648274 \h </w:instrText>
         </w:r>
         <w:r>
           <w:rPr>
@@ -1863,7 +2149,7 @@
           <w:noProof/>
         </w:rPr>
       </w:pPr>
-      <w:hyperlink w:anchor="_Toc513577860" w:history="1">
+      <w:hyperlink w:anchor="_Toc513648275" w:history="1">
         <w:r>
           <w:rPr>
             <w:rStyle w:val="Hypertextovodkaz"/>
@@ -1909,7 +2195,7 @@
             <w:noProof/>
             <w:webHidden/>
           </w:rPr>
-          <w:instrText xml:space="preserve"> PAGEREF _Toc513577860 \h </w:instrText>
+          <w:instrText xml:space="preserve"> PAGEREF _Toc513648275 \h </w:instrText>
         </w:r>
         <w:r>
           <w:rPr>
@@ -1948,7 +2234,7 @@
           <w:noProof/>
         </w:rPr>
       </w:pPr>
-      <w:hyperlink w:anchor="_Toc513577861" w:history="1">
+      <w:hyperlink w:anchor="_Toc513648276" w:history="1">
         <w:r>
           <w:rPr>
             <w:rStyle w:val="Hypertextovodkaz"/>
@@ -1993,7 +2279,7 @@
             <w:noProof/>
             <w:webHidden/>
           </w:rPr>
-          <w:instrText xml:space="preserve"> PAGEREF _Toc513577861 \h </w:instrText>
+          <w:instrText xml:space="preserve"> PAGEREF _Toc513648276 \h </w:instrText>
         </w:r>
         <w:r>
           <w:rPr>
@@ -2032,7 +2318,7 @@
           <w:noProof/>
         </w:rPr>
       </w:pPr>
-      <w:hyperlink w:anchor="_Toc513577862" w:history="1">
+      <w:hyperlink w:anchor="_Toc513648277" w:history="1">
         <w:r>
           <w:rPr>
             <w:rStyle w:val="Hypertextovodkaz"/>
@@ -2077,7 +2363,7 @@
             <w:noProof/>
             <w:webHidden/>
           </w:rPr>
-          <w:instrText xml:space="preserve"> PAGEREF _Toc513577862 \h </w:instrText>
+          <w:instrText xml:space="preserve"> PAGEREF _Toc513648277 \h </w:instrText>
         </w:r>
         <w:r>
           <w:rPr>
@@ -2116,7 +2402,7 @@
           <w:noProof/>
         </w:rPr>
       </w:pPr>
-      <w:hyperlink w:anchor="_Toc513577863" w:history="1">
+      <w:hyperlink w:anchor="_Toc513648278" w:history="1">
         <w:r>
           <w:rPr>
             <w:rStyle w:val="Hypertextovodkaz"/>
@@ -2159,7 +2445,7 @@
             <w:noProof/>
             <w:webHidden/>
           </w:rPr>
-          <w:instrText xml:space="preserve"> PAGEREF _Toc513577863 \h </w:instrText>
+          <w:instrText xml:space="preserve"> PAGEREF _Toc513648278 \h </w:instrText>
         </w:r>
         <w:r>
           <w:rPr>
@@ -2179,7 +2465,7 @@
             <w:noProof/>
             <w:webHidden/>
           </w:rPr>
-          <w:t>14</w:t>
+          <w:t>15</w:t>
         </w:r>
         <w:r>
           <w:rPr>
@@ -2198,7 +2484,7 @@
           <w:noProof/>
         </w:rPr>
       </w:pPr>
-      <w:hyperlink w:anchor="_Toc513577864" w:history="1">
+      <w:hyperlink w:anchor="_Toc513648279" w:history="1">
         <w:r>
           <w:rPr>
             <w:rStyle w:val="Hypertextovodkaz"/>
@@ -2241,7 +2527,7 @@
             <w:noProof/>
             <w:webHidden/>
           </w:rPr>
-          <w:instrText xml:space="preserve"> PAGEREF _Toc513577864 \h </w:instrText>
+          <w:instrText xml:space="preserve"> PAGEREF _Toc513648279 \h </w:instrText>
         </w:r>
         <w:r>
           <w:rPr>
@@ -2280,7 +2566,7 @@
           <w:noProof/>
         </w:rPr>
       </w:pPr>
-      <w:hyperlink w:anchor="_Toc513577865" w:history="1">
+      <w:hyperlink w:anchor="_Toc513648280" w:history="1">
         <w:r>
           <w:rPr>
             <w:rStyle w:val="Hypertextovodkaz"/>
@@ -2323,7 +2609,7 @@
             <w:noProof/>
             <w:webHidden/>
           </w:rPr>
-          <w:instrText xml:space="preserve"> PAGEREF _Toc513577865 \h </w:instrText>
+          <w:instrText xml:space="preserve"> PAGEREF _Toc513648280 \h </w:instrText>
         </w:r>
         <w:r>
           <w:rPr>
@@ -2343,7 +2629,7 @@
             <w:noProof/>
             <w:webHidden/>
           </w:rPr>
-          <w:t>16</w:t>
+          <w:t>17</w:t>
         </w:r>
         <w:r>
           <w:rPr>
@@ -2363,7 +2649,7 @@
           <w:noProof/>
         </w:rPr>
       </w:pPr>
-      <w:hyperlink w:anchor="_Toc513577866" w:history="1">
+      <w:hyperlink w:anchor="_Toc513648281" w:history="1">
         <w:r>
           <w:rPr>
             <w:rStyle w:val="Hypertextovodkaz"/>
@@ -2407,7 +2693,7 @@
             <w:noProof/>
             <w:webHidden/>
           </w:rPr>
-          <w:instrText xml:space="preserve"> PAGEREF _Toc513577866 \h </w:instrText>
+          <w:instrText xml:space="preserve"> PAGEREF _Toc513648281 \h </w:instrText>
         </w:r>
         <w:r>
           <w:rPr>
@@ -2427,7 +2713,7 @@
             <w:noProof/>
             <w:webHidden/>
           </w:rPr>
-          <w:t>18</w:t>
+          <w:t>19</w:t>
         </w:r>
         <w:r>
           <w:rPr>
@@ -2446,7 +2732,7 @@
           <w:noProof/>
         </w:rPr>
       </w:pPr>
-      <w:hyperlink w:anchor="_Toc513577867" w:history="1">
+      <w:hyperlink w:anchor="_Toc513648282" w:history="1">
         <w:r>
           <w:rPr>
             <w:rStyle w:val="Hypertextovodkaz"/>
@@ -2489,7 +2775,7 @@
             <w:noProof/>
             <w:webHidden/>
           </w:rPr>
-          <w:instrText xml:space="preserve"> PAGEREF _Toc513577867 \h </w:instrText>
+          <w:instrText xml:space="preserve"> PAGEREF _Toc513648282 \h </w:instrText>
         </w:r>
         <w:r>
           <w:rPr>
@@ -2509,7 +2795,7 @@
             <w:noProof/>
             <w:webHidden/>
           </w:rPr>
-          <w:t>18</w:t>
+          <w:t>19</w:t>
         </w:r>
         <w:r>
           <w:rPr>
@@ -2528,7 +2814,7 @@
           <w:noProof/>
         </w:rPr>
       </w:pPr>
-      <w:hyperlink w:anchor="_Toc513577868" w:history="1">
+      <w:hyperlink w:anchor="_Toc513648283" w:history="1">
         <w:r>
           <w:rPr>
             <w:rStyle w:val="Hypertextovodkaz"/>
@@ -2571,7 +2857,7 @@
             <w:noProof/>
             <w:webHidden/>
           </w:rPr>
-          <w:instrText xml:space="preserve"> PAGEREF _Toc513577868 \h </w:instrText>
+          <w:instrText xml:space="preserve"> PAGEREF _Toc513648283 \h </w:instrText>
         </w:r>
         <w:r>
           <w:rPr>
@@ -2591,7 +2877,7 @@
             <w:noProof/>
             <w:webHidden/>
           </w:rPr>
-          <w:t>19</w:t>
+          <w:t>20</w:t>
         </w:r>
         <w:r>
           <w:rPr>
@@ -2610,7 +2896,7 @@
           <w:noProof/>
         </w:rPr>
       </w:pPr>
-      <w:hyperlink w:anchor="_Toc513577869" w:history="1">
+      <w:hyperlink w:anchor="_Toc513648284" w:history="1">
         <w:r>
           <w:rPr>
             <w:rStyle w:val="Hypertextovodkaz"/>
@@ -2653,7 +2939,7 @@
             <w:noProof/>
             <w:webHidden/>
           </w:rPr>
-          <w:instrText xml:space="preserve"> PAGEREF _Toc513577869 \h </w:instrText>
+          <w:instrText xml:space="preserve"> PAGEREF _Toc513648284 \h </w:instrText>
         </w:r>
         <w:r>
           <w:rPr>
@@ -2673,7 +2959,7 @@
             <w:noProof/>
             <w:webHidden/>
           </w:rPr>
-          <w:t>20</w:t>
+          <w:t>21</w:t>
         </w:r>
         <w:r>
           <w:rPr>
@@ -2692,7 +2978,7 @@
           <w:noProof/>
         </w:rPr>
       </w:pPr>
-      <w:hyperlink w:anchor="_Toc513577870" w:history="1">
+      <w:hyperlink w:anchor="_Toc513648285" w:history="1">
         <w:r>
           <w:rPr>
             <w:rStyle w:val="Hypertextovodkaz"/>
@@ -2735,7 +3021,7 @@
             <w:noProof/>
             <w:webHidden/>
           </w:rPr>
-          <w:instrText xml:space="preserve"> PAGEREF _Toc513577870 \h </w:instrText>
+          <w:instrText xml:space="preserve"> PAGEREF _Toc513648285 \h </w:instrText>
         </w:r>
         <w:r>
           <w:rPr>
@@ -2755,7 +3041,7 @@
             <w:noProof/>
             <w:webHidden/>
           </w:rPr>
-          <w:t>21</w:t>
+          <w:t>22</w:t>
         </w:r>
         <w:r>
           <w:rPr>
@@ -2774,7 +3060,7 @@
           <w:noProof/>
         </w:rPr>
       </w:pPr>
-      <w:hyperlink w:anchor="_Toc513577871" w:history="1">
+      <w:hyperlink w:anchor="_Toc513648286" w:history="1">
         <w:r>
           <w:rPr>
             <w:rStyle w:val="Hypertextovodkaz"/>
@@ -2817,7 +3103,7 @@
             <w:noProof/>
             <w:webHidden/>
           </w:rPr>
-          <w:instrText xml:space="preserve"> PAGEREF _Toc513577871 \h </w:instrText>
+          <w:instrText xml:space="preserve"> PAGEREF _Toc513648286 \h </w:instrText>
         </w:r>
         <w:r>
           <w:rPr>
@@ -2837,7 +3123,7 @@
             <w:noProof/>
             <w:webHidden/>
           </w:rPr>
-          <w:t>23</w:t>
+          <w:t>24</w:t>
         </w:r>
         <w:r>
           <w:rPr>
@@ -2856,13 +3142,12 @@
           <w:noProof/>
         </w:rPr>
       </w:pPr>
-      <w:hyperlink w:anchor="_Toc513577872" w:history="1">
+      <w:hyperlink w:anchor="_Toc513648287" w:history="1">
         <w:r>
           <w:rPr>
             <w:rStyle w:val="Hypertextovodkaz"/>
             <w:rFonts w:eastAsiaTheme="majorEastAsia"/>
             <w:noProof/>
-            <w:lang w:eastAsia="en-US"/>
           </w:rPr>
           <w:t>4.6</w:t>
         </w:r>
@@ -2878,9 +3163,8 @@
             <w:rStyle w:val="Hypertextovodkaz"/>
             <w:rFonts w:eastAsiaTheme="majorEastAsia"/>
             <w:noProof/>
-            <w:lang w:eastAsia="en-US"/>
-          </w:rPr>
-          <w:t>Adaptace pro validátor studentských prací</w:t>
+          </w:rPr>
+          <w:t>Grafické rozhraní</w:t>
         </w:r>
         <w:r>
           <w:rPr>
@@ -2901,7 +3185,7 @@
             <w:noProof/>
             <w:webHidden/>
           </w:rPr>
-          <w:instrText xml:space="preserve"> PAGEREF _Toc513577872 \h </w:instrText>
+          <w:instrText xml:space="preserve"> PAGEREF _Toc513648287 \h </w:instrText>
         </w:r>
         <w:r>
           <w:rPr>
@@ -2921,7 +3205,7 @@
             <w:noProof/>
             <w:webHidden/>
           </w:rPr>
-          <w:t>24</w:t>
+          <w:t>25</w:t>
         </w:r>
         <w:r>
           <w:rPr>
@@ -2940,7 +3224,7 @@
           <w:noProof/>
         </w:rPr>
       </w:pPr>
-      <w:hyperlink w:anchor="_Toc513577873" w:history="1">
+      <w:hyperlink w:anchor="_Toc513648288" w:history="1">
         <w:r>
           <w:rPr>
             <w:rStyle w:val="Hypertextovodkaz"/>
@@ -2964,6 +3248,90 @@
             <w:noProof/>
             <w:lang w:eastAsia="en-US"/>
           </w:rPr>
+          <w:t>Adaptace pro validátor studentských prací</w:t>
+        </w:r>
+        <w:r>
+          <w:rPr>
+            <w:noProof/>
+            <w:webHidden/>
+          </w:rPr>
+          <w:tab/>
+        </w:r>
+        <w:r>
+          <w:rPr>
+            <w:noProof/>
+            <w:webHidden/>
+          </w:rPr>
+          <w:fldChar w:fldCharType="begin"/>
+        </w:r>
+        <w:r>
+          <w:rPr>
+            <w:noProof/>
+            <w:webHidden/>
+          </w:rPr>
+          <w:instrText xml:space="preserve"> PAGEREF _Toc513648288 \h </w:instrText>
+        </w:r>
+        <w:r>
+          <w:rPr>
+            <w:noProof/>
+            <w:webHidden/>
+          </w:rPr>
+        </w:r>
+        <w:r>
+          <w:rPr>
+            <w:noProof/>
+            <w:webHidden/>
+          </w:rPr>
+          <w:fldChar w:fldCharType="separate"/>
+        </w:r>
+        <w:r>
+          <w:rPr>
+            <w:noProof/>
+            <w:webHidden/>
+          </w:rPr>
+          <w:t>26</w:t>
+        </w:r>
+        <w:r>
+          <w:rPr>
+            <w:noProof/>
+            <w:webHidden/>
+          </w:rPr>
+          <w:fldChar w:fldCharType="end"/>
+        </w:r>
+      </w:hyperlink>
+    </w:p>
+    <w:p>
+      <w:pPr>
+        <w:pStyle w:val="Obsah2"/>
+        <w:rPr>
+          <w:rFonts w:asciiTheme="minorHAnsi" w:eastAsiaTheme="minorEastAsia" w:hAnsiTheme="minorHAnsi" w:cstheme="minorBidi"/>
+          <w:noProof/>
+        </w:rPr>
+      </w:pPr>
+      <w:hyperlink w:anchor="_Toc513648289" w:history="1">
+        <w:r>
+          <w:rPr>
+            <w:rStyle w:val="Hypertextovodkaz"/>
+            <w:rFonts w:eastAsiaTheme="majorEastAsia"/>
+            <w:noProof/>
+            <w:lang w:eastAsia="en-US"/>
+          </w:rPr>
+          <w:t>4.8</w:t>
+        </w:r>
+        <w:r>
+          <w:rPr>
+            <w:rFonts w:asciiTheme="minorHAnsi" w:eastAsiaTheme="minorEastAsia" w:hAnsiTheme="minorHAnsi" w:cstheme="minorBidi"/>
+            <w:noProof/>
+          </w:rPr>
+          <w:tab/>
+        </w:r>
+        <w:r>
+          <w:rPr>
+            <w:rStyle w:val="Hypertextovodkaz"/>
+            <w:rFonts w:eastAsiaTheme="majorEastAsia"/>
+            <w:noProof/>
+            <w:lang w:eastAsia="en-US"/>
+          </w:rPr>
           <w:t>Návrh struktury systému</w:t>
         </w:r>
         <w:r>
@@ -2985,7 +3353,7 @@
             <w:noProof/>
             <w:webHidden/>
           </w:rPr>
-          <w:instrText xml:space="preserve"> PAGEREF _Toc513577873 \h </w:instrText>
+          <w:instrText xml:space="preserve"> PAGEREF _Toc513648289 \h </w:instrText>
         </w:r>
         <w:r>
           <w:rPr>
@@ -3005,7 +3373,7 @@
             <w:noProof/>
             <w:webHidden/>
           </w:rPr>
-          <w:t>25</w:t>
+          <w:t>26</w:t>
         </w:r>
         <w:r>
           <w:rPr>
@@ -3025,7 +3393,7 @@
           <w:noProof/>
         </w:rPr>
       </w:pPr>
-      <w:hyperlink w:anchor="_Toc513577874" w:history="1">
+      <w:hyperlink w:anchor="_Toc513648290" w:history="1">
         <w:r>
           <w:rPr>
             <w:rStyle w:val="Hypertextovodkaz"/>
@@ -3069,7 +3437,7 @@
             <w:noProof/>
             <w:webHidden/>
           </w:rPr>
-          <w:instrText xml:space="preserve"> PAGEREF _Toc513577874 \h </w:instrText>
+          <w:instrText xml:space="preserve"> PAGEREF _Toc513648290 \h </w:instrText>
         </w:r>
         <w:r>
           <w:rPr>
@@ -3089,7 +3457,7 @@
             <w:noProof/>
             <w:webHidden/>
           </w:rPr>
-          <w:t>26</w:t>
+          <w:t>28</w:t>
         </w:r>
         <w:r>
           <w:rPr>
@@ -3108,7 +3476,7 @@
           <w:noProof/>
         </w:rPr>
       </w:pPr>
-      <w:hyperlink w:anchor="_Toc513577875" w:history="1">
+      <w:hyperlink w:anchor="_Toc513648291" w:history="1">
         <w:r>
           <w:rPr>
             <w:rStyle w:val="Hypertextovodkaz"/>
@@ -3151,7 +3519,7 @@
             <w:noProof/>
             <w:webHidden/>
           </w:rPr>
-          <w:instrText xml:space="preserve"> PAGEREF _Toc513577875 \h </w:instrText>
+          <w:instrText xml:space="preserve"> PAGEREF _Toc513648291 \h </w:instrText>
         </w:r>
         <w:r>
           <w:rPr>
@@ -3171,7 +3539,7 @@
             <w:noProof/>
             <w:webHidden/>
           </w:rPr>
-          <w:t>26</w:t>
+          <w:t>28</w:t>
         </w:r>
         <w:r>
           <w:rPr>
@@ -3190,7 +3558,7 @@
           <w:noProof/>
         </w:rPr>
       </w:pPr>
-      <w:hyperlink w:anchor="_Toc513577876" w:history="1">
+      <w:hyperlink w:anchor="_Toc513648292" w:history="1">
         <w:r>
           <w:rPr>
             <w:rStyle w:val="Hypertextovodkaz"/>
@@ -3233,7 +3601,7 @@
             <w:noProof/>
             <w:webHidden/>
           </w:rPr>
-          <w:instrText xml:space="preserve"> PAGEREF _Toc513577876 \h </w:instrText>
+          <w:instrText xml:space="preserve"> PAGEREF _Toc513648292 \h </w:instrText>
         </w:r>
         <w:r>
           <w:rPr>
@@ -3253,7 +3621,7 @@
             <w:noProof/>
             <w:webHidden/>
           </w:rPr>
-          <w:t>26</w:t>
+          <w:t>28</w:t>
         </w:r>
         <w:r>
           <w:rPr>
@@ -3272,7 +3640,7 @@
           <w:noProof/>
         </w:rPr>
       </w:pPr>
-      <w:hyperlink w:anchor="_Toc513577877" w:history="1">
+      <w:hyperlink w:anchor="_Toc513648293" w:history="1">
         <w:r>
           <w:rPr>
             <w:rStyle w:val="Hypertextovodkaz"/>
@@ -3315,7 +3683,7 @@
             <w:noProof/>
             <w:webHidden/>
           </w:rPr>
-          <w:instrText xml:space="preserve"> PAGEREF _Toc513577877 \h </w:instrText>
+          <w:instrText xml:space="preserve"> PAGEREF _Toc513648293 \h </w:instrText>
         </w:r>
         <w:r>
           <w:rPr>
@@ -3335,7 +3703,7 @@
             <w:noProof/>
             <w:webHidden/>
           </w:rPr>
-          <w:t>26</w:t>
+          <w:t>28</w:t>
         </w:r>
         <w:r>
           <w:rPr>
@@ -3354,7 +3722,7 @@
           <w:noProof/>
         </w:rPr>
       </w:pPr>
-      <w:hyperlink w:anchor="_Toc513577878" w:history="1">
+      <w:hyperlink w:anchor="_Toc513648294" w:history="1">
         <w:r>
           <w:rPr>
             <w:rStyle w:val="Hypertextovodkaz"/>
@@ -3397,7 +3765,7 @@
             <w:noProof/>
             <w:webHidden/>
           </w:rPr>
-          <w:instrText xml:space="preserve"> PAGEREF _Toc513577878 \h </w:instrText>
+          <w:instrText xml:space="preserve"> PAGEREF _Toc513648294 \h </w:instrText>
         </w:r>
         <w:r>
           <w:rPr>
@@ -3417,7 +3785,7 @@
             <w:noProof/>
             <w:webHidden/>
           </w:rPr>
-          <w:t>26</w:t>
+          <w:t>28</w:t>
         </w:r>
         <w:r>
           <w:rPr>
@@ -3436,7 +3804,7 @@
           <w:noProof/>
         </w:rPr>
       </w:pPr>
-      <w:hyperlink w:anchor="_Toc513577879" w:history="1">
+      <w:hyperlink w:anchor="_Toc513648295" w:history="1">
         <w:r>
           <w:rPr>
             <w:rStyle w:val="Hypertextovodkaz"/>
@@ -3479,7 +3847,7 @@
             <w:noProof/>
             <w:webHidden/>
           </w:rPr>
-          <w:instrText xml:space="preserve"> PAGEREF _Toc513577879 \h </w:instrText>
+          <w:instrText xml:space="preserve"> PAGEREF _Toc513648295 \h </w:instrText>
         </w:r>
         <w:r>
           <w:rPr>
@@ -3499,7 +3867,7 @@
             <w:noProof/>
             <w:webHidden/>
           </w:rPr>
-          <w:t>26</w:t>
+          <w:t>28</w:t>
         </w:r>
         <w:r>
           <w:rPr>
@@ -3518,7 +3886,7 @@
           <w:noProof/>
         </w:rPr>
       </w:pPr>
-      <w:hyperlink w:anchor="_Toc513577880" w:history="1">
+      <w:hyperlink w:anchor="_Toc513648296" w:history="1">
         <w:r>
           <w:rPr>
             <w:rStyle w:val="Hypertextovodkaz"/>
@@ -3561,7 +3929,7 @@
             <w:noProof/>
             <w:webHidden/>
           </w:rPr>
-          <w:instrText xml:space="preserve"> PAGEREF _Toc513577880 \h </w:instrText>
+          <w:instrText xml:space="preserve"> PAGEREF _Toc513648296 \h </w:instrText>
         </w:r>
         <w:r>
           <w:rPr>
@@ -3581,7 +3949,7 @@
             <w:noProof/>
             <w:webHidden/>
           </w:rPr>
-          <w:t>26</w:t>
+          <w:t>28</w:t>
         </w:r>
         <w:r>
           <w:rPr>
@@ -3600,7 +3968,7 @@
           <w:noProof/>
         </w:rPr>
       </w:pPr>
-      <w:hyperlink w:anchor="_Toc513577881" w:history="1">
+      <w:hyperlink w:anchor="_Toc513648297" w:history="1">
         <w:r>
           <w:rPr>
             <w:rStyle w:val="Hypertextovodkaz"/>
@@ -3643,7 +4011,7 @@
             <w:noProof/>
             <w:webHidden/>
           </w:rPr>
-          <w:instrText xml:space="preserve"> PAGEREF _Toc513577881 \h </w:instrText>
+          <w:instrText xml:space="preserve"> PAGEREF _Toc513648297 \h </w:instrText>
         </w:r>
         <w:r>
           <w:rPr>
@@ -3663,7 +4031,7 @@
             <w:noProof/>
             <w:webHidden/>
           </w:rPr>
-          <w:t>26</w:t>
+          <w:t>28</w:t>
         </w:r>
         <w:r>
           <w:rPr>
@@ -3683,7 +4051,7 @@
           <w:noProof/>
         </w:rPr>
       </w:pPr>
-      <w:hyperlink w:anchor="_Toc513577882" w:history="1">
+      <w:hyperlink w:anchor="_Toc513648298" w:history="1">
         <w:r>
           <w:rPr>
             <w:rStyle w:val="Hypertextovodkaz"/>
@@ -3727,7 +4095,7 @@
             <w:noProof/>
             <w:webHidden/>
           </w:rPr>
-          <w:instrText xml:space="preserve"> PAGEREF _Toc513577882 \h </w:instrText>
+          <w:instrText xml:space="preserve"> PAGEREF _Toc513648298 \h </w:instrText>
         </w:r>
         <w:r>
           <w:rPr>
@@ -3747,7 +4115,7 @@
             <w:noProof/>
             <w:webHidden/>
           </w:rPr>
-          <w:t>27</w:t>
+          <w:t>29</w:t>
         </w:r>
         <w:r>
           <w:rPr>
@@ -3766,7 +4134,7 @@
           <w:noProof/>
         </w:rPr>
       </w:pPr>
-      <w:hyperlink w:anchor="_Toc513577883" w:history="1">
+      <w:hyperlink w:anchor="_Toc513648299" w:history="1">
         <w:r>
           <w:rPr>
             <w:rStyle w:val="Hypertextovodkaz"/>
@@ -3788,7 +4156,7 @@
             <w:rFonts w:eastAsiaTheme="majorEastAsia"/>
             <w:noProof/>
           </w:rPr>
-          <w:t>Konzolová aplikace pro validátor portálu ZČU</w:t>
+          <w:t>Validace a validační pravidla</w:t>
         </w:r>
         <w:r>
           <w:rPr>
@@ -3809,7 +4177,7 @@
             <w:noProof/>
             <w:webHidden/>
           </w:rPr>
-          <w:instrText xml:space="preserve"> PAGEREF _Toc513577883 \h </w:instrText>
+          <w:instrText xml:space="preserve"> PAGEREF _Toc513648299 \h </w:instrText>
         </w:r>
         <w:r>
           <w:rPr>
@@ -3829,7 +4197,7 @@
             <w:noProof/>
             <w:webHidden/>
           </w:rPr>
-          <w:t>27</w:t>
+          <w:t>29</w:t>
         </w:r>
         <w:r>
           <w:rPr>
@@ -3848,7 +4216,7 @@
           <w:noProof/>
         </w:rPr>
       </w:pPr>
-      <w:hyperlink w:anchor="_Toc513577884" w:history="1">
+      <w:hyperlink w:anchor="_Toc513648300" w:history="1">
         <w:r>
           <w:rPr>
             <w:rStyle w:val="Hypertextovodkaz"/>
@@ -3870,7 +4238,7 @@
             <w:rFonts w:eastAsiaTheme="majorEastAsia"/>
             <w:noProof/>
           </w:rPr>
-          <w:t>Grafické rozhraní</w:t>
+          <w:t>Detekce plagiarismu</w:t>
         </w:r>
         <w:r>
           <w:rPr>
@@ -3891,7 +4259,7 @@
             <w:noProof/>
             <w:webHidden/>
           </w:rPr>
-          <w:instrText xml:space="preserve"> PAGEREF _Toc513577884 \h </w:instrText>
+          <w:instrText xml:space="preserve"> PAGEREF _Toc513648300 \h </w:instrText>
         </w:r>
         <w:r>
           <w:rPr>
@@ -3911,7 +4279,7 @@
             <w:noProof/>
             <w:webHidden/>
           </w:rPr>
-          <w:t>27</w:t>
+          <w:t>29</w:t>
         </w:r>
         <w:r>
           <w:rPr>
@@ -3930,7 +4298,7 @@
           <w:noProof/>
         </w:rPr>
       </w:pPr>
-      <w:hyperlink w:anchor="_Toc513577885" w:history="1">
+      <w:hyperlink w:anchor="_Toc513648301" w:history="1">
         <w:r>
           <w:rPr>
             <w:rStyle w:val="Hypertextovodkaz"/>
@@ -3952,7 +4320,7 @@
             <w:rFonts w:eastAsiaTheme="majorEastAsia"/>
             <w:noProof/>
           </w:rPr>
-          <w:t>Validační pravidla</w:t>
+          <w:t>Grafické rozhraní</w:t>
         </w:r>
         <w:r>
           <w:rPr>
@@ -3973,7 +4341,7 @@
             <w:noProof/>
             <w:webHidden/>
           </w:rPr>
-          <w:instrText xml:space="preserve"> PAGEREF _Toc513577885 \h </w:instrText>
+          <w:instrText xml:space="preserve"> PAGEREF _Toc513648301 \h </w:instrText>
         </w:r>
         <w:r>
           <w:rPr>
@@ -3993,7 +4361,89 @@
             <w:noProof/>
             <w:webHidden/>
           </w:rPr>
-          <w:t>27</w:t>
+          <w:t>29</w:t>
+        </w:r>
+        <w:r>
+          <w:rPr>
+            <w:noProof/>
+            <w:webHidden/>
+          </w:rPr>
+          <w:fldChar w:fldCharType="end"/>
+        </w:r>
+      </w:hyperlink>
+    </w:p>
+    <w:p>
+      <w:pPr>
+        <w:pStyle w:val="Obsah2"/>
+        <w:rPr>
+          <w:rFonts w:asciiTheme="minorHAnsi" w:eastAsiaTheme="minorEastAsia" w:hAnsiTheme="minorHAnsi" w:cstheme="minorBidi"/>
+          <w:noProof/>
+        </w:rPr>
+      </w:pPr>
+      <w:hyperlink w:anchor="_Toc513648302" w:history="1">
+        <w:r>
+          <w:rPr>
+            <w:rStyle w:val="Hypertextovodkaz"/>
+            <w:rFonts w:eastAsiaTheme="majorEastAsia"/>
+            <w:noProof/>
+          </w:rPr>
+          <w:t>6.4</w:t>
+        </w:r>
+        <w:r>
+          <w:rPr>
+            <w:rFonts w:asciiTheme="minorHAnsi" w:eastAsiaTheme="minorEastAsia" w:hAnsiTheme="minorHAnsi" w:cstheme="minorBidi"/>
+            <w:noProof/>
+          </w:rPr>
+          <w:tab/>
+        </w:r>
+        <w:r>
+          <w:rPr>
+            <w:rStyle w:val="Hypertextovodkaz"/>
+            <w:rFonts w:eastAsiaTheme="majorEastAsia"/>
+            <w:noProof/>
+          </w:rPr>
+          <w:t>Konzolové rozhraní pro validátor portálu ZČU</w:t>
+        </w:r>
+        <w:r>
+          <w:rPr>
+            <w:noProof/>
+            <w:webHidden/>
+          </w:rPr>
+          <w:tab/>
+        </w:r>
+        <w:r>
+          <w:rPr>
+            <w:noProof/>
+            <w:webHidden/>
+          </w:rPr>
+          <w:fldChar w:fldCharType="begin"/>
+        </w:r>
+        <w:r>
+          <w:rPr>
+            <w:noProof/>
+            <w:webHidden/>
+          </w:rPr>
+          <w:instrText xml:space="preserve"> PAGEREF _Toc513648302 \h </w:instrText>
+        </w:r>
+        <w:r>
+          <w:rPr>
+            <w:noProof/>
+            <w:webHidden/>
+          </w:rPr>
+        </w:r>
+        <w:r>
+          <w:rPr>
+            <w:noProof/>
+            <w:webHidden/>
+          </w:rPr>
+          <w:fldChar w:fldCharType="separate"/>
+        </w:r>
+        <w:r>
+          <w:rPr>
+            <w:noProof/>
+            <w:webHidden/>
+          </w:rPr>
+          <w:t>29</w:t>
         </w:r>
         <w:r>
           <w:rPr>
@@ -4013,7 +4463,7 @@
           <w:noProof/>
         </w:rPr>
       </w:pPr>
-      <w:hyperlink w:anchor="_Toc513577886" w:history="1">
+      <w:hyperlink w:anchor="_Toc513648303" w:history="1">
         <w:r>
           <w:rPr>
             <w:rStyle w:val="Hypertextovodkaz"/>
@@ -4057,7 +4507,7 @@
             <w:noProof/>
             <w:webHidden/>
           </w:rPr>
-          <w:instrText xml:space="preserve"> PAGEREF _Toc513577886 \h </w:instrText>
+          <w:instrText xml:space="preserve"> PAGEREF _Toc513648303 \h </w:instrText>
         </w:r>
         <w:r>
           <w:rPr>
@@ -4077,7 +4527,7 @@
             <w:noProof/>
             <w:webHidden/>
           </w:rPr>
-          <w:t>28</w:t>
+          <w:t>30</w:t>
         </w:r>
         <w:r>
           <w:rPr>
@@ -4097,7 +4547,7 @@
           <w:noProof/>
         </w:rPr>
       </w:pPr>
-      <w:hyperlink w:anchor="_Toc513577887" w:history="1">
+      <w:hyperlink w:anchor="_Toc513648304" w:history="1">
         <w:r>
           <w:rPr>
             <w:rStyle w:val="Hypertextovodkaz"/>
@@ -4125,7 +4575,7 @@
             <w:noProof/>
             <w:webHidden/>
           </w:rPr>
-          <w:instrText xml:space="preserve"> PAGEREF _Toc513577887 \h </w:instrText>
+          <w:instrText xml:space="preserve"> PAGEREF _Toc513648304 \h </w:instrText>
         </w:r>
         <w:r>
           <w:rPr>
@@ -4145,7 +4595,7 @@
             <w:noProof/>
             <w:webHidden/>
           </w:rPr>
-          <w:t>29</w:t>
+          <w:t>31</w:t>
         </w:r>
         <w:r>
           <w:rPr>
@@ -4165,7 +4615,7 @@
           <w:noProof/>
         </w:rPr>
       </w:pPr>
-      <w:hyperlink w:anchor="_Toc513577888" w:history="1">
+      <w:hyperlink w:anchor="_Toc513648305" w:history="1">
         <w:r>
           <w:rPr>
             <w:rStyle w:val="Hypertextovodkaz"/>
@@ -4193,7 +4643,7 @@
             <w:noProof/>
             <w:webHidden/>
           </w:rPr>
-          <w:instrText xml:space="preserve"> PAGEREF _Toc513577888 \h </w:instrText>
+          <w:instrText xml:space="preserve"> PAGEREF _Toc513648305 \h </w:instrText>
         </w:r>
         <w:r>
           <w:rPr>
@@ -4213,7 +4663,7 @@
             <w:noProof/>
             <w:webHidden/>
           </w:rPr>
-          <w:t>31</w:t>
+          <w:t>33</w:t>
         </w:r>
         <w:r>
           <w:rPr>
@@ -4232,7 +4682,7 @@
           <w:noProof/>
         </w:rPr>
       </w:pPr>
-      <w:hyperlink w:anchor="_Toc513577889" w:history="1">
+      <w:hyperlink w:anchor="_Toc513648306" w:history="1">
         <w:r>
           <w:rPr>
             <w:rStyle w:val="Hypertextovodkaz"/>
@@ -4275,7 +4725,7 @@
             <w:noProof/>
             <w:webHidden/>
           </w:rPr>
-          <w:instrText xml:space="preserve"> PAGEREF _Toc513577889 \h </w:instrText>
+          <w:instrText xml:space="preserve"> PAGEREF _Toc513648306 \h </w:instrText>
         </w:r>
         <w:r>
           <w:rPr>
@@ -4295,7 +4745,7 @@
             <w:noProof/>
             <w:webHidden/>
           </w:rPr>
-          <w:t>31</w:t>
+          <w:t>33</w:t>
         </w:r>
         <w:r>
           <w:rPr>
@@ -4314,7 +4764,7 @@
           <w:noProof/>
         </w:rPr>
       </w:pPr>
-      <w:hyperlink w:anchor="_Toc513577890" w:history="1">
+      <w:hyperlink w:anchor="_Toc513648307" w:history="1">
         <w:r>
           <w:rPr>
             <w:rStyle w:val="Hypertextovodkaz"/>
@@ -4342,7 +4792,7 @@
             <w:noProof/>
             <w:webHidden/>
           </w:rPr>
-          <w:instrText xml:space="preserve"> PAGEREF _Toc513577890 \h </w:instrText>
+          <w:instrText xml:space="preserve"> PAGEREF _Toc513648307 \h </w:instrText>
         </w:r>
         <w:r>
           <w:rPr>
@@ -4362,7 +4812,7 @@
             <w:noProof/>
             <w:webHidden/>
           </w:rPr>
-          <w:t>31</w:t>
+          <w:t>33</w:t>
         </w:r>
         <w:r>
           <w:rPr>
@@ -4381,7 +4831,7 @@
           <w:noProof/>
         </w:rPr>
       </w:pPr>
-      <w:hyperlink w:anchor="_Toc513577891" w:history="1">
+      <w:hyperlink w:anchor="_Toc513648308" w:history="1">
         <w:r>
           <w:rPr>
             <w:rStyle w:val="Hypertextovodkaz"/>
@@ -4409,7 +4859,7 @@
             <w:noProof/>
             <w:webHidden/>
           </w:rPr>
-          <w:instrText xml:space="preserve"> PAGEREF _Toc513577891 \h </w:instrText>
+          <w:instrText xml:space="preserve"> PAGEREF _Toc513648308 \h </w:instrText>
         </w:r>
         <w:r>
           <w:rPr>
@@ -4429,7 +4879,7 @@
             <w:noProof/>
             <w:webHidden/>
           </w:rPr>
-          <w:t>31</w:t>
+          <w:t>33</w:t>
         </w:r>
         <w:r>
           <w:rPr>
@@ -4448,7 +4898,7 @@
           <w:noProof/>
         </w:rPr>
       </w:pPr>
-      <w:hyperlink w:anchor="_Toc513577892" w:history="1">
+      <w:hyperlink w:anchor="_Toc513648309" w:history="1">
         <w:r>
           <w:rPr>
             <w:rStyle w:val="Hypertextovodkaz"/>
@@ -4491,7 +4941,7 @@
             <w:noProof/>
             <w:webHidden/>
           </w:rPr>
-          <w:instrText xml:space="preserve"> PAGEREF _Toc513577892 \h </w:instrText>
+          <w:instrText xml:space="preserve"> PAGEREF _Toc513648309 \h </w:instrText>
         </w:r>
         <w:r>
           <w:rPr>
@@ -4511,7 +4961,7 @@
             <w:noProof/>
             <w:webHidden/>
           </w:rPr>
-          <w:t>31</w:t>
+          <w:t>33</w:t>
         </w:r>
         <w:r>
           <w:rPr>
@@ -4542,7 +4992,7 @@
       <w:pPr>
         <w:pStyle w:val="Nadpis1"/>
       </w:pPr>
-      <w:bookmarkStart w:id="0" w:name="_Toc513577843"/>
+      <w:bookmarkStart w:id="0" w:name="_Toc513648258"/>
       <w:r>
         <w:lastRenderedPageBreak/>
         <w:t>Úvod</w:t>
@@ -4553,7 +5003,7 @@
       <w:pPr>
         <w:pStyle w:val="Nadpis1"/>
       </w:pPr>
-      <w:bookmarkStart w:id="1" w:name="_Toc513577844"/>
+      <w:bookmarkStart w:id="1" w:name="_Toc513648259"/>
       <w:r>
         <w:lastRenderedPageBreak/>
         <w:t>Databázový</w:t>
@@ -4567,7 +5017,7 @@
       <w:pPr>
         <w:pStyle w:val="Nadpis2"/>
       </w:pPr>
-      <w:bookmarkStart w:id="2" w:name="_Toc513577845"/>
+      <w:bookmarkStart w:id="2" w:name="_Toc513648260"/>
       <w:r>
         <w:t xml:space="preserve">Základní </w:t>
       </w:r>
@@ -4652,15 +5102,42 @@
             </w:rPr>
             <w:t>[</w:t>
           </w:r>
-          <w:hyperlink w:anchor="_toc_1" w:history="1">
-            <w:r>
-              <w:rPr>
-                <w:rStyle w:val="Zpat"/>
-                <w:noProof/>
-              </w:rPr>
-              <w:t>1</w:t>
-            </w:r>
-          </w:hyperlink>
+          <w:r>
+            <w:rPr>
+              <w:noProof/>
+            </w:rPr>
+            <w:fldChar w:fldCharType="begin"/>
+          </w:r>
+          <w:r>
+            <w:rPr>
+              <w:noProof/>
+            </w:rPr>
+            <w:instrText xml:space="preserve"> HYPERLINK "" \l "_toc_1" </w:instrText>
+          </w:r>
+          <w:r>
+            <w:rPr>
+              <w:noProof/>
+            </w:rPr>
+          </w:r>
+          <w:r>
+            <w:rPr>
+              <w:noProof/>
+            </w:rPr>
+            <w:fldChar w:fldCharType="separate"/>
+          </w:r>
+          <w:r>
+            <w:rPr>
+              <w:rStyle w:val="Zpat"/>
+              <w:noProof/>
+            </w:rPr>
+            <w:t>1</w:t>
+          </w:r>
+          <w:r>
+            <w:rPr>
+              <w:noProof/>
+            </w:rPr>
+            <w:fldChar w:fldCharType="end"/>
+          </w:r>
           <w:r>
             <w:rPr>
               <w:noProof/>
@@ -4753,7 +5230,7 @@
       <w:pPr>
         <w:pStyle w:val="Nadpis2"/>
       </w:pPr>
-      <w:bookmarkStart w:id="3" w:name="_Toc513577846"/>
+      <w:bookmarkStart w:id="3" w:name="_Toc513648261"/>
       <w:r>
         <w:t>Objekty uložené v</w:t>
       </w:r>
@@ -4798,7 +5275,7 @@
       <w:pPr>
         <w:pStyle w:val="Nadpis3"/>
       </w:pPr>
-      <w:bookmarkStart w:id="4" w:name="_Toc513577847"/>
+      <w:bookmarkStart w:id="4" w:name="_Toc513648262"/>
       <w:r>
         <w:t>Tabulky</w:t>
       </w:r>
@@ -4817,8 +5294,6 @@
       <w:r>
         <w:t>í</w:t>
       </w:r>
-      <w:bookmarkStart w:id="5" w:name="_GoBack"/>
-      <w:bookmarkEnd w:id="5"/>
       <w:r>
         <w:t xml:space="preserve"> každé databáze. </w:t>
       </w:r>
@@ -6484,7 +6959,7 @@
           <w:lang w:eastAsia="en-US"/>
         </w:rPr>
       </w:pPr>
-      <w:bookmarkStart w:id="6" w:name="_Ref513392318"/>
+      <w:bookmarkStart w:id="5" w:name="_Ref513392318"/>
       <w:r>
         <w:t xml:space="preserve">Obrázek </w:t>
       </w:r>
@@ -6507,7 +6982,7 @@
           <w:t>1</w:t>
         </w:r>
       </w:fldSimple>
-      <w:bookmarkEnd w:id="6"/>
+      <w:bookmarkEnd w:id="5"/>
       <w:r>
         <w:t> – </w:t>
       </w:r>
@@ -7457,7 +7932,7 @@
       <w:pPr>
         <w:pStyle w:val="Nadpis3"/>
       </w:pPr>
-      <w:bookmarkStart w:id="7" w:name="_Toc513577848"/>
+      <w:bookmarkStart w:id="6" w:name="_Toc513648263"/>
       <w:r>
         <w:lastRenderedPageBreak/>
         <w:t>D</w:t>
@@ -7465,7 +7940,7 @@
       <w:r>
         <w:t>otazy</w:t>
       </w:r>
-      <w:bookmarkEnd w:id="7"/>
+      <w:bookmarkEnd w:id="6"/>
     </w:p>
     <w:p>
       <w:pPr>
@@ -8382,11 +8857,11 @@
       <w:pPr>
         <w:pStyle w:val="Nadpis3"/>
       </w:pPr>
-      <w:bookmarkStart w:id="8" w:name="_Toc513577849"/>
+      <w:bookmarkStart w:id="7" w:name="_Toc513648264"/>
       <w:r>
         <w:t>Formuláře</w:t>
       </w:r>
-      <w:bookmarkEnd w:id="8"/>
+      <w:bookmarkEnd w:id="7"/>
     </w:p>
     <w:p>
       <w:pPr>
@@ -8766,11 +9241,11 @@
       <w:pPr>
         <w:pStyle w:val="Nadpis3"/>
       </w:pPr>
-      <w:bookmarkStart w:id="9" w:name="_Toc513577850"/>
+      <w:bookmarkStart w:id="8" w:name="_Toc513648265"/>
       <w:r>
         <w:t>Sestavy</w:t>
       </w:r>
-      <w:bookmarkEnd w:id="9"/>
+      <w:bookmarkEnd w:id="8"/>
     </w:p>
     <w:p>
       <w:pPr>
@@ -8864,11 +9339,11 @@
       <w:pPr>
         <w:pStyle w:val="Nadpis3"/>
       </w:pPr>
-      <w:bookmarkStart w:id="10" w:name="_Toc513577851"/>
+      <w:bookmarkStart w:id="9" w:name="_Toc513648266"/>
       <w:r>
         <w:t>Skryté systémové tabulky</w:t>
       </w:r>
-      <w:bookmarkEnd w:id="10"/>
+      <w:bookmarkEnd w:id="9"/>
     </w:p>
     <w:p>
       <w:pPr>
@@ -9010,16 +9485,16 @@
       <w:pPr>
         <w:pStyle w:val="Nadpis2"/>
       </w:pPr>
-      <w:bookmarkStart w:id="11" w:name="_Ref512984911"/>
-      <w:bookmarkStart w:id="12" w:name="_Toc513577852"/>
+      <w:bookmarkStart w:id="10" w:name="_Ref512984911"/>
+      <w:bookmarkStart w:id="11" w:name="_Toc513648267"/>
       <w:r>
         <w:t>Metadata</w:t>
       </w:r>
       <w:r>
         <w:t xml:space="preserve"> databázových souborů</w:t>
       </w:r>
+      <w:bookmarkEnd w:id="10"/>
       <w:bookmarkEnd w:id="11"/>
-      <w:bookmarkEnd w:id="12"/>
     </w:p>
     <w:p>
       <w:pPr>
@@ -9340,7 +9815,7 @@
           <w:noProof/>
         </w:rPr>
       </w:pPr>
-      <w:bookmarkStart w:id="13" w:name="_Ref513511269"/>
+      <w:bookmarkStart w:id="12" w:name="_Ref513511269"/>
       <w:r>
         <w:t xml:space="preserve">Obrázek </w:t>
       </w:r>
@@ -9363,7 +9838,7 @@
           <w:t>4</w:t>
         </w:r>
       </w:fldSimple>
-      <w:bookmarkEnd w:id="13"/>
+      <w:bookmarkEnd w:id="12"/>
       <w:r>
         <w:t> – </w:t>
       </w:r>
@@ -9436,8 +9911,8 @@
       <w:pPr>
         <w:pStyle w:val="Nadpis2"/>
       </w:pPr>
-      <w:bookmarkStart w:id="14" w:name="_Ref513408632"/>
-      <w:bookmarkStart w:id="15" w:name="_Toc513577853"/>
+      <w:bookmarkStart w:id="13" w:name="_Ref513408632"/>
+      <w:bookmarkStart w:id="14" w:name="_Toc513648268"/>
       <w:r>
         <w:t>Formát ACCDB a m</w:t>
       </w:r>
@@ -9450,8 +9925,8 @@
       <w:r>
         <w:t>čtení</w:t>
       </w:r>
+      <w:bookmarkEnd w:id="13"/>
       <w:bookmarkEnd w:id="14"/>
-      <w:bookmarkEnd w:id="15"/>
     </w:p>
     <w:p>
       <w:pPr>
@@ -9853,11 +10328,11 @@
       <w:pPr>
         <w:pStyle w:val="Nadpis3"/>
       </w:pPr>
-      <w:bookmarkStart w:id="16" w:name="_Toc513577854"/>
+      <w:bookmarkStart w:id="15" w:name="_Toc513648269"/>
       <w:r>
         <w:t>ODBC</w:t>
       </w:r>
-      <w:bookmarkEnd w:id="16"/>
+      <w:bookmarkEnd w:id="15"/>
     </w:p>
     <w:p>
       <w:pPr>
@@ -10581,14 +11056,14 @@
       <w:pPr>
         <w:pStyle w:val="Nadpis3"/>
       </w:pPr>
-      <w:bookmarkStart w:id="17" w:name="_Toc513577855"/>
+      <w:bookmarkStart w:id="16" w:name="_Toc513648270"/>
       <w:r>
         <w:t xml:space="preserve">Microsoft </w:t>
       </w:r>
       <w:r>
         <w:t>Office Interop</w:t>
       </w:r>
-      <w:bookmarkEnd w:id="17"/>
+      <w:bookmarkEnd w:id="16"/>
     </w:p>
     <w:p>
       <w:pPr>
@@ -10964,7 +11439,7 @@
       <w:pPr>
         <w:pStyle w:val="Nadpis3"/>
       </w:pPr>
-      <w:bookmarkStart w:id="18" w:name="_Toc513577856"/>
+      <w:bookmarkStart w:id="17" w:name="_Toc513648271"/>
       <w:r>
         <w:t>MDB</w:t>
       </w:r>
@@ -10974,7 +11449,7 @@
       <w:r>
         <w:t>Tools</w:t>
       </w:r>
-      <w:bookmarkEnd w:id="18"/>
+      <w:bookmarkEnd w:id="17"/>
     </w:p>
     <w:p>
       <w:pPr>
@@ -11403,12 +11878,12 @@
       <w:pPr>
         <w:pStyle w:val="Nadpis3"/>
       </w:pPr>
-      <w:bookmarkStart w:id="19" w:name="_Toc513577857"/>
+      <w:bookmarkStart w:id="18" w:name="_Toc513648272"/>
       <w:r>
         <w:lastRenderedPageBreak/>
         <w:t>MDB Tools Java</w:t>
       </w:r>
-      <w:bookmarkEnd w:id="19"/>
+      <w:bookmarkEnd w:id="18"/>
     </w:p>
     <w:p>
       <w:pPr>
@@ -11607,11 +12082,11 @@
       <w:pPr>
         <w:pStyle w:val="Nadpis3"/>
       </w:pPr>
-      <w:bookmarkStart w:id="20" w:name="_Toc513577858"/>
+      <w:bookmarkStart w:id="19" w:name="_Toc513648273"/>
       <w:r>
         <w:t>Jackcess</w:t>
       </w:r>
-      <w:bookmarkEnd w:id="20"/>
+      <w:bookmarkEnd w:id="19"/>
     </w:p>
     <w:p>
       <w:pPr>
@@ -12041,11 +12516,11 @@
       <w:pPr>
         <w:pStyle w:val="Nadpis3"/>
       </w:pPr>
-      <w:bookmarkStart w:id="21" w:name="_Toc513577859"/>
+      <w:bookmarkStart w:id="20" w:name="_Toc513648274"/>
       <w:r>
         <w:t>JDBC</w:t>
       </w:r>
-      <w:bookmarkEnd w:id="21"/>
+      <w:bookmarkEnd w:id="20"/>
     </w:p>
     <w:p>
       <w:pPr>
@@ -12659,7 +13134,7 @@
           <w:lang w:eastAsia="en-US"/>
         </w:rPr>
       </w:pPr>
-      <w:bookmarkStart w:id="22" w:name="_Toc513577860"/>
+      <w:bookmarkStart w:id="21" w:name="_Toc513648275"/>
       <w:r>
         <w:rPr>
           <w:lang w:eastAsia="en-US"/>
@@ -12667,7 +13142,7 @@
         <w:lastRenderedPageBreak/>
         <w:t>Portál ZČU</w:t>
       </w:r>
-      <w:bookmarkEnd w:id="22"/>
+      <w:bookmarkEnd w:id="21"/>
     </w:p>
     <w:p>
       <w:pPr>
@@ -12718,10 +13193,7 @@
         </w:sdtContent>
       </w:sdt>
       <w:r>
-        <w:t>.</w:t>
-      </w:r>
-      <w:r>
-        <w:t xml:space="preserve"> Následující podkapitoly se věnují portálu Západočeské univerzity v</w:t>
+        <w:t>. Následující podkapitoly se věnují portálu Západočeské univerzity v</w:t>
       </w:r>
       <w:r>
         <w:t xml:space="preserve"> </w:t>
@@ -12743,14 +13215,14 @@
           <w:lang w:eastAsia="en-US"/>
         </w:rPr>
       </w:pPr>
-      <w:bookmarkStart w:id="23" w:name="_Toc513577861"/>
+      <w:bookmarkStart w:id="22" w:name="_Toc513648276"/>
       <w:r>
         <w:rPr>
           <w:lang w:eastAsia="en-US"/>
         </w:rPr>
         <w:t>Základní informace</w:t>
       </w:r>
-      <w:bookmarkEnd w:id="23"/>
+      <w:bookmarkEnd w:id="22"/>
     </w:p>
     <w:p>
       <w:pPr>
@@ -13124,14 +13596,14 @@
           <w:lang w:eastAsia="en-US"/>
         </w:rPr>
       </w:pPr>
-      <w:bookmarkStart w:id="24" w:name="_Toc513577862"/>
+      <w:bookmarkStart w:id="23" w:name="_Toc513648277"/>
       <w:r>
         <w:rPr>
           <w:lang w:eastAsia="en-US"/>
         </w:rPr>
         <w:t>Validátor studentských prací</w:t>
       </w:r>
-      <w:bookmarkEnd w:id="24"/>
+      <w:bookmarkEnd w:id="23"/>
     </w:p>
     <w:p>
       <w:pPr>
@@ -13198,10 +13670,7 @@
         <w:t> </w:t>
       </w:r>
       <w:r>
-        <w:t>nejistotě</w:t>
-      </w:r>
-      <w:r>
-        <w:t xml:space="preserve"> a pro </w:t>
+        <w:t xml:space="preserve">nejistotě a pro </w:t>
       </w:r>
       <w:r>
         <w:t>v</w:t>
@@ -13275,7 +13744,13 @@
         <w:rPr>
           <w:lang w:eastAsia="en-US"/>
         </w:rPr>
-        <w:t xml:space="preserve">automatizovaně </w:t>
+        <w:t>automaticky</w:t>
+      </w:r>
+      <w:r>
+        <w:rPr>
+          <w:lang w:eastAsia="en-US"/>
+        </w:rPr>
+        <w:t xml:space="preserve"> </w:t>
       </w:r>
       <w:r>
         <w:rPr>
@@ -13999,11 +14474,11 @@
       <w:pPr>
         <w:pStyle w:val="Nadpis3"/>
       </w:pPr>
-      <w:bookmarkStart w:id="25" w:name="_Toc513577863"/>
+      <w:bookmarkStart w:id="24" w:name="_Toc513648278"/>
       <w:r>
         <w:t>Validační servery</w:t>
       </w:r>
-      <w:bookmarkEnd w:id="25"/>
+      <w:bookmarkEnd w:id="24"/>
     </w:p>
     <w:p>
       <w:pPr>
@@ -14383,14 +14858,14 @@
       <w:pPr>
         <w:pStyle w:val="Nadpis3"/>
       </w:pPr>
-      <w:bookmarkStart w:id="26" w:name="_Toc513577864"/>
+      <w:bookmarkStart w:id="25" w:name="_Toc513648279"/>
       <w:r>
         <w:t>Validační</w:t>
       </w:r>
       <w:r>
         <w:t xml:space="preserve"> domény</w:t>
       </w:r>
-      <w:bookmarkEnd w:id="26"/>
+      <w:bookmarkEnd w:id="25"/>
     </w:p>
     <w:p>
       <w:pPr>
@@ -14809,7 +15284,7 @@
             <w:fldChar w:fldCharType="begin"/>
           </w:r>
           <w:r>
-            <w:instrText xml:space="preserve"> CITATION validator_test \l 1029 </w:instrText>
+            <w:instrText xml:space="preserve">CITATION validator_test \l 1029 </w:instrText>
           </w:r>
           <w:r>
             <w:fldChar w:fldCharType="separate"/>
@@ -15252,12 +15727,12 @@
       <w:pPr>
         <w:pStyle w:val="Nadpis3"/>
       </w:pPr>
-      <w:bookmarkStart w:id="27" w:name="_Toc513577865"/>
+      <w:bookmarkStart w:id="26" w:name="_Toc513648280"/>
       <w:r>
         <w:lastRenderedPageBreak/>
         <w:t>Princip validace práce</w:t>
       </w:r>
-      <w:bookmarkEnd w:id="27"/>
+      <w:bookmarkEnd w:id="26"/>
     </w:p>
     <w:p>
       <w:pPr>
@@ -15535,6 +16010,7 @@
       <w:r>
         <w:rPr>
           <w:noProof/>
+          <w:lang w:eastAsia="cs-CZ"/>
         </w:rPr>
         <w:lastRenderedPageBreak/>
         <w:drawing>
@@ -15584,7 +16060,7 @@
       <w:pPr>
         <w:pStyle w:val="Titulek"/>
       </w:pPr>
-      <w:bookmarkStart w:id="28" w:name="_Ref513420622"/>
+      <w:bookmarkStart w:id="27" w:name="_Ref513420622"/>
       <w:r>
         <w:t xml:space="preserve">Obrázek </w:t>
       </w:r>
@@ -15607,7 +16083,7 @@
           <w:t>1</w:t>
         </w:r>
       </w:fldSimple>
-      <w:bookmarkEnd w:id="28"/>
+      <w:bookmarkEnd w:id="27"/>
       <w:r>
         <w:t> – </w:t>
       </w:r>
@@ -15616,6 +16092,9 @@
       </w:r>
       <w:r>
         <w:t>proces validace práce odevzdané studentem</w:t>
+      </w:r>
+      <w:r>
+        <w:t>. Převzato z</w:t>
       </w:r>
       <w:sdt>
         <w:sdtPr>
@@ -15673,7 +16152,7 @@
       <w:pPr>
         <w:pStyle w:val="Nadpis1"/>
       </w:pPr>
-      <w:bookmarkStart w:id="29" w:name="_Toc513577866"/>
+      <w:bookmarkStart w:id="28" w:name="_Toc513648281"/>
       <w:r>
         <w:lastRenderedPageBreak/>
         <w:t>Analýza</w:t>
@@ -15684,7 +16163,7 @@
       <w:r>
         <w:t>řešení kontroly prací</w:t>
       </w:r>
-      <w:bookmarkEnd w:id="29"/>
+      <w:bookmarkEnd w:id="28"/>
     </w:p>
     <w:p>
       <w:pPr>
@@ -15747,11 +16226,11 @@
       <w:pPr>
         <w:pStyle w:val="Nadpis2"/>
       </w:pPr>
-      <w:bookmarkStart w:id="30" w:name="_Toc513577867"/>
+      <w:bookmarkStart w:id="29" w:name="_Toc513648282"/>
       <w:r>
         <w:t>Požadavky na řešení</w:t>
       </w:r>
-      <w:bookmarkEnd w:id="30"/>
+      <w:bookmarkEnd w:id="29"/>
     </w:p>
     <w:p>
       <w:pPr>
@@ -16184,11 +16663,11 @@
       <w:pPr>
         <w:pStyle w:val="Nadpis2"/>
       </w:pPr>
-      <w:bookmarkStart w:id="31" w:name="_Toc513577868"/>
+      <w:bookmarkStart w:id="30" w:name="_Toc513648283"/>
       <w:r>
         <w:t>Případy užití</w:t>
       </w:r>
-      <w:bookmarkEnd w:id="31"/>
+      <w:bookmarkEnd w:id="30"/>
     </w:p>
     <w:p>
       <w:pPr>
@@ -16243,7 +16722,7 @@
         <w:rPr>
           <w:lang w:eastAsia="cs-CZ"/>
         </w:rPr>
-        <w:t xml:space="preserve">4.1 </w:t>
+        <w:t>4.1</w:t>
       </w:r>
       <w:r>
         <w:rPr>
@@ -16335,7 +16814,19 @@
         <w:rPr>
           <w:lang w:eastAsia="en-US"/>
         </w:rPr>
-        <w:t>uživatel může načíst dříve vytvořenou sadu pravidel pro validaci databázových souborů ve formátu ACCDB. Stejnou funkcionalitu využívá i část adaptovaná pro validátor studentských prací, které jsou automatizovaně předávány odevzdané studentské práce.</w:t>
+        <w:t xml:space="preserve">uživatel může načíst dříve vytvořenou sadu pravidel pro validaci databázových souborů ve formátu ACCDB. Stejnou funkcionalitu využívá i část adaptovaná pro validátor studentských prací, které jsou </w:t>
+      </w:r>
+      <w:r>
+        <w:rPr>
+          <w:lang w:eastAsia="en-US"/>
+        </w:rPr>
+        <w:t>automaticky</w:t>
+      </w:r>
+      <w:r>
+        <w:rPr>
+          <w:lang w:eastAsia="en-US"/>
+        </w:rPr>
+        <w:t xml:space="preserve"> předávány odevzdané studentské práce.</w:t>
       </w:r>
     </w:p>
     <w:p>
@@ -16456,7 +16947,7 @@
         <w:rPr>
           <w:lang w:eastAsia="en-US"/>
         </w:rPr>
-        <w:t>4.3</w:t>
+        <w:t>4.4</w:t>
       </w:r>
       <w:r>
         <w:rPr>
@@ -16658,8 +17149,8 @@
         <w:pStyle w:val="Titulek"/>
         <w:spacing w:before="200"/>
       </w:pPr>
-      <w:bookmarkStart w:id="32" w:name="_Ref513392126"/>
-      <w:bookmarkStart w:id="33" w:name="_Ref513421358"/>
+      <w:bookmarkStart w:id="31" w:name="_Ref513392126"/>
+      <w:bookmarkStart w:id="32" w:name="_Ref513421358"/>
       <w:r>
         <w:t xml:space="preserve">Obrázek </w:t>
       </w:r>
@@ -16682,28 +17173,28 @@
           <w:t>1</w:t>
         </w:r>
       </w:fldSimple>
+      <w:bookmarkEnd w:id="31"/>
+      <w:r>
+        <w:t> – </w:t>
+      </w:r>
+      <w:r>
+        <w:t>diagram</w:t>
+      </w:r>
+      <w:r>
+        <w:t xml:space="preserve"> případů užití systému pro kontrolu samostatných prací.</w:t>
+      </w:r>
       <w:bookmarkEnd w:id="32"/>
-      <w:r>
-        <w:t> – </w:t>
-      </w:r>
-      <w:r>
-        <w:t>diagram</w:t>
-      </w:r>
-      <w:r>
-        <w:t xml:space="preserve"> případů užití systému pro kontrolu samostatných prací.</w:t>
+    </w:p>
+    <w:p/>
+    <w:p>
+      <w:pPr>
+        <w:pStyle w:val="Nadpis2"/>
+      </w:pPr>
+      <w:bookmarkStart w:id="33" w:name="_Toc513648284"/>
+      <w:r>
+        <w:t>Metoda čtení databázových souborů</w:t>
       </w:r>
       <w:bookmarkEnd w:id="33"/>
-    </w:p>
-    <w:p/>
-    <w:p>
-      <w:pPr>
-        <w:pStyle w:val="Nadpis2"/>
-      </w:pPr>
-      <w:bookmarkStart w:id="34" w:name="_Toc513577869"/>
-      <w:r>
-        <w:t>Metoda čtení databázových souborů</w:t>
-      </w:r>
-      <w:bookmarkEnd w:id="34"/>
     </w:p>
     <w:p>
       <w:pPr>
@@ -17341,8 +17832,8 @@
       <w:pPr>
         <w:pStyle w:val="Nadpis2"/>
       </w:pPr>
-      <w:bookmarkStart w:id="35" w:name="_Ref513392862"/>
-      <w:bookmarkStart w:id="36" w:name="_Toc513577870"/>
+      <w:bookmarkStart w:id="34" w:name="_Ref513392862"/>
+      <w:bookmarkStart w:id="35" w:name="_Toc513648285"/>
       <w:r>
         <w:t>V</w:t>
       </w:r>
@@ -17352,11 +17843,11 @@
       <w:r>
         <w:t>databáz</w:t>
       </w:r>
+      <w:bookmarkEnd w:id="34"/>
+      <w:r>
+        <w:t>ových souborů</w:t>
+      </w:r>
       <w:bookmarkEnd w:id="35"/>
-      <w:r>
-        <w:t>ových souborů</w:t>
-      </w:r>
-      <w:bookmarkEnd w:id="36"/>
     </w:p>
     <w:p>
       <w:pPr>
@@ -18193,14 +18684,14 @@
       <w:pPr>
         <w:pStyle w:val="Nadpis2"/>
       </w:pPr>
-      <w:bookmarkStart w:id="37" w:name="_Toc513577871"/>
+      <w:bookmarkStart w:id="36" w:name="_Toc513648286"/>
       <w:r>
         <w:t>V</w:t>
       </w:r>
       <w:r>
         <w:t>yhodnocení plagiarismu</w:t>
       </w:r>
-      <w:bookmarkEnd w:id="37"/>
+      <w:bookmarkEnd w:id="36"/>
     </w:p>
     <w:p>
       <w:pPr>
@@ -18261,13 +18752,25 @@
         <w:rPr>
           <w:lang w:eastAsia="cs-CZ"/>
         </w:rPr>
-        <w:t xml:space="preserve"> </w:t>
+        <w:t> </w:t>
       </w:r>
       <w:r>
         <w:rPr>
           <w:lang w:eastAsia="cs-CZ"/>
         </w:rPr>
-        <w:t>automatizaci je však nutné najít spolehlivý a</w:t>
+        <w:t>automatizaci</w:t>
+      </w:r>
+      <w:r>
+        <w:rPr>
+          <w:lang w:eastAsia="cs-CZ"/>
+        </w:rPr>
+        <w:t xml:space="preserve"> kontroly</w:t>
+      </w:r>
+      <w:r>
+        <w:rPr>
+          <w:lang w:eastAsia="cs-CZ"/>
+        </w:rPr>
+        <w:t xml:space="preserve"> je však nutné najít spolehlivý a</w:t>
       </w:r>
       <w:r>
         <w:rPr>
@@ -18659,9 +19162,11 @@
       <w:pPr>
         <w:pStyle w:val="Nadpis2"/>
       </w:pPr>
+      <w:bookmarkStart w:id="37" w:name="_Toc513648287"/>
       <w:r>
         <w:t>Grafické rozhraní</w:t>
       </w:r>
+      <w:bookmarkEnd w:id="37"/>
     </w:p>
     <w:p>
       <w:pPr>
@@ -18781,7 +19286,7 @@
           <w:lang w:eastAsia="en-US"/>
         </w:rPr>
       </w:pPr>
-      <w:bookmarkStart w:id="38" w:name="_Toc513577872"/>
+      <w:bookmarkStart w:id="38" w:name="_Toc513648288"/>
       <w:r>
         <w:rPr>
           <w:lang w:eastAsia="en-US"/>
@@ -18880,7 +19385,7 @@
           <w:lang w:eastAsia="en-US"/>
         </w:rPr>
       </w:pPr>
-      <w:bookmarkStart w:id="39" w:name="_Toc513577873"/>
+      <w:bookmarkStart w:id="39" w:name="_Toc513648289"/>
       <w:r>
         <w:rPr>
           <w:lang w:eastAsia="en-US"/>
@@ -19226,7 +19731,7 @@
       <w:pPr>
         <w:pStyle w:val="Nadpis1"/>
       </w:pPr>
-      <w:bookmarkStart w:id="40" w:name="_Toc513577874"/>
+      <w:bookmarkStart w:id="40" w:name="_Toc513648290"/>
       <w:r>
         <w:lastRenderedPageBreak/>
         <w:t>Implementace</w:t>
@@ -19248,7 +19753,7 @@
       <w:pPr>
         <w:pStyle w:val="Nadpis2"/>
       </w:pPr>
-      <w:bookmarkStart w:id="41" w:name="_Toc513577875"/>
+      <w:bookmarkStart w:id="41" w:name="_Toc513648291"/>
       <w:r>
         <w:t>Použité technologie</w:t>
       </w:r>
@@ -19258,7 +19763,7 @@
       <w:pPr>
         <w:pStyle w:val="Nadpis2"/>
       </w:pPr>
-      <w:bookmarkStart w:id="42" w:name="_Toc513577876"/>
+      <w:bookmarkStart w:id="42" w:name="_Toc513648292"/>
       <w:r>
         <w:t>Struktura aplikace</w:t>
       </w:r>
@@ -19268,7 +19773,7 @@
       <w:pPr>
         <w:pStyle w:val="Nadpis2"/>
       </w:pPr>
-      <w:bookmarkStart w:id="43" w:name="_Toc513577877"/>
+      <w:bookmarkStart w:id="43" w:name="_Toc513648293"/>
       <w:r>
         <w:t>Validace databáze</w:t>
       </w:r>
@@ -19278,7 +19783,7 @@
       <w:pPr>
         <w:pStyle w:val="Nadpis2"/>
       </w:pPr>
-      <w:bookmarkStart w:id="44" w:name="_Toc513577878"/>
+      <w:bookmarkStart w:id="44" w:name="_Toc513648294"/>
       <w:r>
         <w:t>Implementovaná validační pravidla</w:t>
       </w:r>
@@ -19288,7 +19793,7 @@
       <w:pPr>
         <w:pStyle w:val="Nadpis2"/>
       </w:pPr>
-      <w:bookmarkStart w:id="45" w:name="_Toc513577879"/>
+      <w:bookmarkStart w:id="45" w:name="_Toc513648295"/>
       <w:r>
         <w:t>Hledání podobností a detekce plagiarismu</w:t>
       </w:r>
@@ -19298,7 +19803,7 @@
       <w:pPr>
         <w:pStyle w:val="Nadpis2"/>
       </w:pPr>
-      <w:bookmarkStart w:id="46" w:name="_Toc513577880"/>
+      <w:bookmarkStart w:id="46" w:name="_Toc513648296"/>
       <w:r>
         <w:t>Grafické rozhraní</w:t>
       </w:r>
@@ -19308,7 +19813,7 @@
       <w:pPr>
         <w:pStyle w:val="Nadpis2"/>
       </w:pPr>
-      <w:bookmarkStart w:id="47" w:name="_Toc513577881"/>
+      <w:bookmarkStart w:id="47" w:name="_Toc513648297"/>
       <w:r>
         <w:t>Adaptace pro validátor portálu ZČU</w:t>
       </w:r>
@@ -19318,7 +19823,7 @@
       <w:pPr>
         <w:pStyle w:val="Nadpis1"/>
       </w:pPr>
-      <w:bookmarkStart w:id="48" w:name="_Toc513577882"/>
+      <w:bookmarkStart w:id="48" w:name="_Toc513648298"/>
       <w:r>
         <w:lastRenderedPageBreak/>
         <w:t>Testování</w:t>
@@ -19332,41 +19837,40 @@
       <w:pPr>
         <w:pStyle w:val="Nadpis2"/>
       </w:pPr>
-      <w:bookmarkStart w:id="49" w:name="_Toc513577883"/>
-      <w:bookmarkStart w:id="50" w:name="_Toc513577884"/>
-      <w:bookmarkStart w:id="51" w:name="_Toc513577885"/>
-      <w:r>
-        <w:t>Validace a v</w:t>
-      </w:r>
-      <w:r>
-        <w:t>alidační pravidla</w:t>
+      <w:bookmarkStart w:id="49" w:name="_Toc513648299"/>
+      <w:r>
+        <w:t>Validace a validační pravidla</w:t>
+      </w:r>
+      <w:bookmarkEnd w:id="49"/>
+    </w:p>
+    <w:p>
+      <w:pPr>
+        <w:pStyle w:val="Nadpis2"/>
+      </w:pPr>
+      <w:bookmarkStart w:id="50" w:name="_Toc513648300"/>
+      <w:r>
+        <w:t>Detekce plagiarismu</w:t>
+      </w:r>
+      <w:bookmarkEnd w:id="50"/>
+    </w:p>
+    <w:p>
+      <w:pPr>
+        <w:pStyle w:val="Nadpis2"/>
+      </w:pPr>
+      <w:bookmarkStart w:id="51" w:name="_Toc513648301"/>
+      <w:r>
+        <w:t>Grafické rozhraní</w:t>
       </w:r>
       <w:bookmarkEnd w:id="51"/>
+      <w:r>
+        <w:t xml:space="preserve"> </w:t>
+      </w:r>
     </w:p>
     <w:p>
       <w:pPr>
         <w:pStyle w:val="Nadpis2"/>
       </w:pPr>
-      <w:r>
-        <w:t>Detekce plagiarismu</w:t>
-      </w:r>
-    </w:p>
-    <w:p>
-      <w:pPr>
-        <w:pStyle w:val="Nadpis2"/>
-      </w:pPr>
-      <w:r>
-        <w:t>Grafické rozhraní</w:t>
-      </w:r>
-      <w:bookmarkEnd w:id="50"/>
-      <w:r>
-        <w:t xml:space="preserve"> </w:t>
-      </w:r>
-    </w:p>
-    <w:p>
-      <w:pPr>
-        <w:pStyle w:val="Nadpis2"/>
-      </w:pPr>
+      <w:bookmarkStart w:id="52" w:name="_Toc513648302"/>
       <w:r>
         <w:t>Konzolové</w:t>
       </w:r>
@@ -19379,18 +19883,18 @@
       <w:r>
         <w:t xml:space="preserve"> pro validátor portálu ZČU</w:t>
       </w:r>
-      <w:bookmarkEnd w:id="49"/>
+      <w:bookmarkEnd w:id="52"/>
     </w:p>
     <w:p>
       <w:pPr>
         <w:pStyle w:val="Nadpis1"/>
       </w:pPr>
-      <w:bookmarkStart w:id="52" w:name="_Toc513577886"/>
+      <w:bookmarkStart w:id="53" w:name="_Toc513648303"/>
       <w:r>
         <w:lastRenderedPageBreak/>
         <w:t>Závěr</w:t>
       </w:r>
-      <w:bookmarkEnd w:id="52"/>
+      <w:bookmarkEnd w:id="53"/>
     </w:p>
     <w:p>
       <w:pPr>
@@ -19401,12 +19905,12 @@
         </w:numPr>
         <w:ind w:left="510" w:hanging="510"/>
       </w:pPr>
-      <w:bookmarkStart w:id="53" w:name="_Toc513577887"/>
+      <w:bookmarkStart w:id="54" w:name="_Toc513648304"/>
       <w:r>
         <w:lastRenderedPageBreak/>
         <w:t>Reference</w:t>
       </w:r>
-      <w:bookmarkEnd w:id="53"/>
+      <w:bookmarkEnd w:id="54"/>
     </w:p>
     <w:p>
       <w:pPr>
@@ -19426,7 +19930,20 @@
         <w:fldChar w:fldCharType="separate"/>
       </w:r>
       <w:r>
-        <w:t xml:space="preserve">[1] ADAMSKI, Joseph J.; FINNEGAN, Kathy T. ; SCOLLARD, Sharon. </w:t>
+        <w:tab/>
+        <w:t>[</w:t>
+      </w:r>
+      <w:bookmarkStart w:id="55" w:name="_toc_1"/>
+      <w:r>
+        <w:t>1</w:t>
+      </w:r>
+      <w:bookmarkEnd w:id="55"/>
+      <w:r>
+        <w:t>]</w:t>
+      </w:r>
+      <w:r>
+        <w:tab/>
+        <w:t xml:space="preserve">ADAMSKI, Joseph J.; FINNEGAN, Kathy T. ; SCOLLARD, Sharon. </w:t>
       </w:r>
       <w:r>
         <w:rPr>
@@ -19444,15 +19961,20 @@
         <w:pStyle w:val="Bibliografie"/>
       </w:pPr>
       <w:r>
+        <w:tab/>
         <w:t>[</w:t>
       </w:r>
-      <w:bookmarkStart w:id="54" w:name="_toc_2"/>
+      <w:bookmarkStart w:id="56" w:name="_toc_2"/>
       <w:r>
         <w:t>2</w:t>
       </w:r>
-      <w:bookmarkEnd w:id="54"/>
-      <w:r>
-        <w:t xml:space="preserve">] Introduction to the Access 2007 file format. </w:t>
+      <w:bookmarkEnd w:id="56"/>
+      <w:r>
+        <w:t>]</w:t>
+      </w:r>
+      <w:r>
+        <w:tab/>
+        <w:t xml:space="preserve">Introduction to the Access 2007 file format. </w:t>
       </w:r>
       <w:r>
         <w:rPr>
@@ -19462,19 +19984,7 @@
         <w:t xml:space="preserve">Microsoft Office help and training - Office Support. </w:t>
       </w:r>
       <w:r>
-        <w:t>[Online] [Citace: 20.</w:t>
-      </w:r>
-      <w:r>
-        <w:t xml:space="preserve"> </w:t>
-      </w:r>
-      <w:r>
-        <w:t>3.</w:t>
-      </w:r>
-      <w:r>
-        <w:t xml:space="preserve"> </w:t>
-      </w:r>
-      <w:r>
-        <w:t xml:space="preserve">2018]. Dostupné z: </w:t>
+        <w:t xml:space="preserve">[Online] [Citace: 20. 3. 2018]. Dostupné z: </w:t>
       </w:r>
       <w:hyperlink r:id="rId16" w:history="1">
         <w:r>
@@ -19491,15 +20001,20 @@
         <w:pStyle w:val="Bibliografie"/>
       </w:pPr>
       <w:r>
+        <w:tab/>
         <w:t>[</w:t>
       </w:r>
-      <w:bookmarkStart w:id="55" w:name="_toc_3"/>
+      <w:bookmarkStart w:id="57" w:name="_toc_3"/>
       <w:r>
         <w:t>3</w:t>
       </w:r>
-      <w:bookmarkEnd w:id="55"/>
-      <w:r>
-        <w:t xml:space="preserve">] Data types for Access desktop databases. </w:t>
+      <w:bookmarkEnd w:id="57"/>
+      <w:r>
+        <w:t>]</w:t>
+      </w:r>
+      <w:r>
+        <w:tab/>
+        <w:t xml:space="preserve">Data types for Access desktop databases. </w:t>
       </w:r>
       <w:r>
         <w:rPr>
@@ -19509,19 +20024,7 @@
         <w:t xml:space="preserve">Microsoft Office help and training - Office Support. </w:t>
       </w:r>
       <w:r>
-        <w:t>[Online] [Citace: 22.</w:t>
-      </w:r>
-      <w:r>
-        <w:t xml:space="preserve"> </w:t>
-      </w:r>
-      <w:r>
-        <w:t>3.</w:t>
-      </w:r>
-      <w:r>
-        <w:t xml:space="preserve"> </w:t>
-      </w:r>
-      <w:r>
-        <w:t xml:space="preserve">2018]. Dostupné z: </w:t>
+        <w:t xml:space="preserve">[Online] [Citace: 22. 3. 2018]. Dostupné z: </w:t>
       </w:r>
       <w:hyperlink r:id="rId17" w:history="1">
         <w:r>
@@ -19538,15 +20041,20 @@
         <w:pStyle w:val="Bibliografie"/>
       </w:pPr>
       <w:r>
+        <w:tab/>
         <w:t>[</w:t>
       </w:r>
-      <w:bookmarkStart w:id="56" w:name="_toc_4"/>
+      <w:bookmarkStart w:id="58" w:name="_toc_4"/>
       <w:r>
         <w:t>4</w:t>
       </w:r>
-      <w:bookmarkEnd w:id="56"/>
-      <w:r>
-        <w:t xml:space="preserve">] CONNOLLY, Thomas; BEGG, Carolyn. </w:t>
+      <w:bookmarkEnd w:id="58"/>
+      <w:r>
+        <w:t>]</w:t>
+      </w:r>
+      <w:r>
+        <w:tab/>
+        <w:t xml:space="preserve">CONNOLLY, Thomas; BEGG, Carolyn. </w:t>
       </w:r>
       <w:r>
         <w:rPr>
@@ -19564,15 +20072,20 @@
         <w:pStyle w:val="Bibliografie"/>
       </w:pPr>
       <w:r>
+        <w:tab/>
         <w:t>[</w:t>
       </w:r>
-      <w:bookmarkStart w:id="57" w:name="_toc_5"/>
+      <w:bookmarkStart w:id="59" w:name="_toc_5"/>
       <w:r>
         <w:t>5</w:t>
       </w:r>
-      <w:bookmarkEnd w:id="57"/>
-      <w:r>
-        <w:t xml:space="preserve">] BRUNS, Brian. HACKING. </w:t>
+      <w:bookmarkEnd w:id="59"/>
+      <w:r>
+        <w:t>]</w:t>
+      </w:r>
+      <w:r>
+        <w:tab/>
+        <w:t xml:space="preserve">BRUNS, Brian. HACKING. </w:t>
       </w:r>
       <w:r>
         <w:rPr>
@@ -19582,19 +20095,7 @@
         <w:t xml:space="preserve">MDB Tools repository. </w:t>
       </w:r>
       <w:r>
-        <w:t>[Online] [Citace: 20.</w:t>
-      </w:r>
-      <w:r>
-        <w:t xml:space="preserve"> </w:t>
-      </w:r>
-      <w:r>
-        <w:t>4.</w:t>
-      </w:r>
-      <w:r>
-        <w:t xml:space="preserve"> </w:t>
-      </w:r>
-      <w:r>
-        <w:t xml:space="preserve">2018]. Dostupné z: </w:t>
+        <w:t xml:space="preserve">[Online] [Citace: 20. 4. 2018]. Dostupné z: </w:t>
       </w:r>
       <w:hyperlink r:id="rId18" w:history="1">
         <w:r>
@@ -19611,15 +20112,20 @@
         <w:pStyle w:val="Bibliografie"/>
       </w:pPr>
       <w:r>
+        <w:tab/>
         <w:t>[</w:t>
       </w:r>
-      <w:bookmarkStart w:id="58" w:name="_toc_6"/>
+      <w:bookmarkStart w:id="60" w:name="_toc_6"/>
       <w:r>
         <w:t>6</w:t>
       </w:r>
-      <w:bookmarkEnd w:id="58"/>
-      <w:r>
-        <w:t xml:space="preserve">] Microsoft Access ACCDB File Format Family. </w:t>
+      <w:bookmarkEnd w:id="60"/>
+      <w:r>
+        <w:t>]</w:t>
+      </w:r>
+      <w:r>
+        <w:tab/>
+        <w:t xml:space="preserve">Microsoft Access ACCDB File Format Family. </w:t>
       </w:r>
       <w:r>
         <w:rPr>
@@ -19629,19 +20135,7 @@
         <w:t xml:space="preserve">Digital Preservation at the Library of Congress. </w:t>
       </w:r>
       <w:r>
-        <w:t>[Online] [Citace: 20.</w:t>
-      </w:r>
-      <w:r>
-        <w:t xml:space="preserve"> </w:t>
-      </w:r>
-      <w:r>
-        <w:t>3.</w:t>
-      </w:r>
-      <w:r>
-        <w:t xml:space="preserve"> </w:t>
-      </w:r>
-      <w:r>
-        <w:t xml:space="preserve">2018]. Dostupné z: </w:t>
+        <w:t xml:space="preserve">[Online] [Citace: 20. 3. 2018]. Dostupné z: </w:t>
       </w:r>
       <w:hyperlink r:id="rId19" w:history="1">
         <w:r>
@@ -19658,7 +20152,20 @@
         <w:pStyle w:val="Bibliografie"/>
       </w:pPr>
       <w:r>
-        <w:t xml:space="preserve">[7] Which Access file format should I use? </w:t>
+        <w:tab/>
+        <w:t>[</w:t>
+      </w:r>
+      <w:bookmarkStart w:id="61" w:name="_toc_7"/>
+      <w:r>
+        <w:t>7</w:t>
+      </w:r>
+      <w:bookmarkEnd w:id="61"/>
+      <w:r>
+        <w:t>]</w:t>
+      </w:r>
+      <w:r>
+        <w:tab/>
+        <w:t xml:space="preserve">Which Access file format should I use? </w:t>
       </w:r>
       <w:r>
         <w:rPr>
@@ -19668,19 +20175,7 @@
         <w:t xml:space="preserve">Microsoft Office help and training - Office Support. </w:t>
       </w:r>
       <w:r>
-        <w:t>[Online] [Citace: 20.</w:t>
-      </w:r>
-      <w:r>
-        <w:t xml:space="preserve"> </w:t>
-      </w:r>
-      <w:r>
-        <w:t>3.</w:t>
-      </w:r>
-      <w:r>
-        <w:t xml:space="preserve"> </w:t>
-      </w:r>
-      <w:r>
-        <w:t xml:space="preserve">2018]. Dostupné z: </w:t>
+        <w:t xml:space="preserve">[Online] [Citace: 20. 3. 2018]. Dostupné z: </w:t>
       </w:r>
       <w:hyperlink r:id="rId20" w:history="1">
         <w:r>
@@ -19697,15 +20192,20 @@
         <w:pStyle w:val="Bibliografie"/>
       </w:pPr>
       <w:r>
+        <w:tab/>
         <w:t>[</w:t>
       </w:r>
-      <w:bookmarkStart w:id="59" w:name="_toc_8"/>
+      <w:bookmarkStart w:id="62" w:name="_toc_8"/>
       <w:r>
         <w:t>8</w:t>
       </w:r>
-      <w:bookmarkEnd w:id="59"/>
-      <w:r>
-        <w:t xml:space="preserve">] KYLE, Geiger. </w:t>
+      <w:bookmarkEnd w:id="62"/>
+      <w:r>
+        <w:t>]</w:t>
+      </w:r>
+      <w:r>
+        <w:tab/>
+        <w:t xml:space="preserve">KYLE, Geiger. </w:t>
       </w:r>
       <w:r>
         <w:rPr>
@@ -19723,15 +20223,20 @@
         <w:pStyle w:val="Bibliografie"/>
       </w:pPr>
       <w:r>
+        <w:tab/>
         <w:t>[</w:t>
       </w:r>
-      <w:bookmarkStart w:id="60" w:name="_toc_9"/>
+      <w:bookmarkStart w:id="63" w:name="_toc_9"/>
       <w:r>
         <w:t>9</w:t>
       </w:r>
-      <w:bookmarkEnd w:id="60"/>
-      <w:r>
-        <w:t xml:space="preserve">] ROFF, Jason T. </w:t>
+      <w:bookmarkEnd w:id="63"/>
+      <w:r>
+        <w:t>]</w:t>
+      </w:r>
+      <w:r>
+        <w:tab/>
+        <w:t xml:space="preserve">ROFF, Jason T. </w:t>
       </w:r>
       <w:r>
         <w:rPr>
@@ -19749,15 +20254,20 @@
         <w:pStyle w:val="Bibliografie"/>
       </w:pPr>
       <w:r>
+        <w:tab/>
         <w:t>[</w:t>
       </w:r>
-      <w:bookmarkStart w:id="61" w:name="_toc_10"/>
+      <w:bookmarkStart w:id="64" w:name="_toc_10"/>
       <w:r>
         <w:t>10</w:t>
       </w:r>
-      <w:bookmarkEnd w:id="61"/>
-      <w:r>
-        <w:t xml:space="preserve">] Office Primary Interop Assemblies. </w:t>
+      <w:bookmarkEnd w:id="64"/>
+      <w:r>
+        <w:t>]</w:t>
+      </w:r>
+      <w:r>
+        <w:tab/>
+        <w:t xml:space="preserve">Office Primary Interop Assemblies. </w:t>
       </w:r>
       <w:r>
         <w:rPr>
@@ -19767,19 +20277,7 @@
         <w:t xml:space="preserve">Microsoft Developer Network. </w:t>
       </w:r>
       <w:r>
-        <w:t>[Online] [Citace: 02.</w:t>
-      </w:r>
-      <w:r>
-        <w:t xml:space="preserve"> </w:t>
-      </w:r>
-      <w:r>
-        <w:t>04.</w:t>
-      </w:r>
-      <w:r>
-        <w:t xml:space="preserve"> </w:t>
-      </w:r>
-      <w:r>
-        <w:t xml:space="preserve">2017]. Dostupné z: </w:t>
+        <w:t xml:space="preserve">[Online] [Citace: 02. 04. 2017]. Dostupné z: </w:t>
       </w:r>
       <w:hyperlink r:id="rId21" w:history="1">
         <w:r>
@@ -19796,15 +20294,20 @@
         <w:pStyle w:val="Bibliografie"/>
       </w:pPr>
       <w:r>
+        <w:tab/>
         <w:t>[</w:t>
       </w:r>
-      <w:bookmarkStart w:id="62" w:name="_toc_11"/>
+      <w:bookmarkStart w:id="65" w:name="_toc_11"/>
       <w:r>
         <w:t>11</w:t>
       </w:r>
-      <w:bookmarkEnd w:id="62"/>
-      <w:r>
-        <w:t xml:space="preserve">] BRUNS, Brian. </w:t>
+      <w:bookmarkEnd w:id="65"/>
+      <w:r>
+        <w:t>]</w:t>
+      </w:r>
+      <w:r>
+        <w:tab/>
+        <w:t xml:space="preserve">BRUNS, Brian. </w:t>
       </w:r>
       <w:r>
         <w:rPr>
@@ -19814,19 +20317,7 @@
         <w:t xml:space="preserve">MDB Tools repository. </w:t>
       </w:r>
       <w:r>
-        <w:t>[Online] [Citace: 20.</w:t>
-      </w:r>
-      <w:r>
-        <w:t xml:space="preserve"> </w:t>
-      </w:r>
-      <w:r>
-        <w:t>4.</w:t>
-      </w:r>
-      <w:r>
-        <w:t xml:space="preserve"> </w:t>
-      </w:r>
-      <w:r>
-        <w:t xml:space="preserve">2018]. Dostupné z: </w:t>
+        <w:t xml:space="preserve">[Online] [Citace: 20. 4. 2018]. Dostupné z: </w:t>
       </w:r>
       <w:hyperlink r:id="rId22" w:history="1">
         <w:r>
@@ -19843,7 +20334,20 @@
         <w:pStyle w:val="Bibliografie"/>
       </w:pPr>
       <w:r>
-        <w:t xml:space="preserve">[12] —. Access 2013 support. </w:t>
+        <w:tab/>
+        <w:t>[</w:t>
+      </w:r>
+      <w:bookmarkStart w:id="66" w:name="_toc_12"/>
+      <w:r>
+        <w:t>12</w:t>
+      </w:r>
+      <w:bookmarkEnd w:id="66"/>
+      <w:r>
+        <w:t>]</w:t>
+      </w:r>
+      <w:r>
+        <w:tab/>
+        <w:t xml:space="preserve">—. Access 2013 support. </w:t>
       </w:r>
       <w:r>
         <w:rPr>
@@ -19853,19 +20357,7 @@
         <w:t xml:space="preserve">MDB Tools repository. </w:t>
       </w:r>
       <w:r>
-        <w:t>[Online] [Citace: 20.</w:t>
-      </w:r>
-      <w:r>
-        <w:t xml:space="preserve"> </w:t>
-      </w:r>
-      <w:r>
-        <w:t>4.</w:t>
-      </w:r>
-      <w:r>
-        <w:t xml:space="preserve"> </w:t>
-      </w:r>
-      <w:r>
-        <w:t xml:space="preserve">2018]. Dostupné z: </w:t>
+        <w:t xml:space="preserve">[Online] [Citace: 20. 4. 2018]. Dostupné z: </w:t>
       </w:r>
       <w:hyperlink r:id="rId23" w:history="1">
         <w:r>
@@ -19882,7 +20374,20 @@
         <w:pStyle w:val="Bibliografie"/>
       </w:pPr>
       <w:r>
-        <w:t xml:space="preserve">[13] SMITH, Calvin R. mdbtools is being ported to java. </w:t>
+        <w:tab/>
+        <w:t>[</w:t>
+      </w:r>
+      <w:bookmarkStart w:id="67" w:name="_toc_13"/>
+      <w:r>
+        <w:t>13</w:t>
+      </w:r>
+      <w:bookmarkEnd w:id="67"/>
+      <w:r>
+        <w:t>]</w:t>
+      </w:r>
+      <w:r>
+        <w:tab/>
+        <w:t xml:space="preserve">SMITH, Calvin R. mdbtools is being ported to java. </w:t>
       </w:r>
       <w:r>
         <w:rPr>
@@ -19892,31 +20397,7 @@
         <w:t xml:space="preserve">MDB Tools Discussion. </w:t>
       </w:r>
       <w:r>
-        <w:t>[Online] 2.</w:t>
-      </w:r>
-      <w:r>
-        <w:t xml:space="preserve"> </w:t>
-      </w:r>
-      <w:r>
-        <w:t>5.</w:t>
-      </w:r>
-      <w:r>
-        <w:t xml:space="preserve"> </w:t>
-      </w:r>
-      <w:r>
-        <w:t>2004 [Citace: 20.</w:t>
-      </w:r>
-      <w:r>
-        <w:t xml:space="preserve"> </w:t>
-      </w:r>
-      <w:r>
-        <w:t>4.</w:t>
-      </w:r>
-      <w:r>
-        <w:t xml:space="preserve"> </w:t>
-      </w:r>
-      <w:r>
-        <w:t xml:space="preserve">2018]. Dostupné z: </w:t>
+        <w:t xml:space="preserve">[Online] 2. 5. 2004 [Citace: 20. 4. 2018]. Dostupné z: </w:t>
       </w:r>
       <w:hyperlink r:id="rId24" w:history="1">
         <w:r>
@@ -19933,15 +20414,20 @@
         <w:pStyle w:val="Bibliografie"/>
       </w:pPr>
       <w:r>
+        <w:tab/>
         <w:t>[</w:t>
       </w:r>
-      <w:bookmarkStart w:id="63" w:name="_toc_14"/>
+      <w:bookmarkStart w:id="68" w:name="_toc_14"/>
       <w:r>
         <w:t>14</w:t>
       </w:r>
-      <w:bookmarkEnd w:id="63"/>
-      <w:r>
-        <w:t xml:space="preserve">] Open Microscopy Environment. </w:t>
+      <w:bookmarkEnd w:id="68"/>
+      <w:r>
+        <w:t>]</w:t>
+      </w:r>
+      <w:r>
+        <w:tab/>
+        <w:t xml:space="preserve">Open Microscopy Environment. </w:t>
       </w:r>
       <w:r>
         <w:rPr>
@@ -19951,19 +20437,7 @@
         <w:t xml:space="preserve">OME MDB Tools. </w:t>
       </w:r>
       <w:r>
-        <w:t>[Online] [Citace: 20.</w:t>
-      </w:r>
-      <w:r>
-        <w:t xml:space="preserve"> </w:t>
-      </w:r>
-      <w:r>
-        <w:t>4.</w:t>
-      </w:r>
-      <w:r>
-        <w:t xml:space="preserve"> </w:t>
-      </w:r>
-      <w:r>
-        <w:t xml:space="preserve">2018]. Dostupné z: </w:t>
+        <w:t xml:space="preserve">[Online] [Citace: 20. 4. 2018]. Dostupné z: </w:t>
       </w:r>
       <w:hyperlink r:id="rId25" w:history="1">
         <w:r>
@@ -19980,7 +20454,21 @@
         <w:pStyle w:val="Bibliografie"/>
       </w:pPr>
       <w:r>
-        <w:t xml:space="preserve">[15] —. ColumnTest source code (ukázka použití). </w:t>
+        <w:lastRenderedPageBreak/>
+        <w:tab/>
+        <w:t>[</w:t>
+      </w:r>
+      <w:bookmarkStart w:id="69" w:name="_toc_15"/>
+      <w:r>
+        <w:t>15</w:t>
+      </w:r>
+      <w:bookmarkEnd w:id="69"/>
+      <w:r>
+        <w:t>]</w:t>
+      </w:r>
+      <w:r>
+        <w:tab/>
+        <w:t xml:space="preserve">—. ColumnTest source code (ukázka použití). </w:t>
       </w:r>
       <w:r>
         <w:rPr>
@@ -19990,19 +20478,7 @@
         <w:t xml:space="preserve">OME MDB Tools. </w:t>
       </w:r>
       <w:r>
-        <w:t>[Online] [Citace: 20.</w:t>
-      </w:r>
-      <w:r>
-        <w:t xml:space="preserve"> </w:t>
-      </w:r>
-      <w:r>
-        <w:t>4.</w:t>
-      </w:r>
-      <w:r>
-        <w:t xml:space="preserve"> </w:t>
-      </w:r>
-      <w:r>
-        <w:t xml:space="preserve">2018]. Dostupné z: </w:t>
+        <w:t xml:space="preserve">[Online] [Citace: 20. 4. 2018]. Dostupné z: </w:t>
       </w:r>
       <w:hyperlink r:id="rId26" w:history="1">
         <w:r>
@@ -20019,16 +20495,19 @@
         <w:pStyle w:val="Bibliografie"/>
       </w:pPr>
       <w:r>
-        <w:lastRenderedPageBreak/>
+        <w:tab/>
         <w:t>[</w:t>
       </w:r>
-      <w:bookmarkStart w:id="64" w:name="_toc_16"/>
+      <w:bookmarkStart w:id="70" w:name="_toc_16"/>
       <w:r>
         <w:t>16</w:t>
       </w:r>
-      <w:bookmarkEnd w:id="64"/>
-      <w:r>
-        <w:t xml:space="preserve">] </w:t>
+      <w:bookmarkEnd w:id="70"/>
+      <w:r>
+        <w:t>]</w:t>
+      </w:r>
+      <w:r>
+        <w:tab/>
       </w:r>
       <w:r>
         <w:rPr>
@@ -20038,31 +20517,7 @@
         <w:t xml:space="preserve">Jackcess. </w:t>
       </w:r>
       <w:r>
-        <w:t>[Online] Health Market Science, 31.</w:t>
-      </w:r>
-      <w:r>
-        <w:t xml:space="preserve"> </w:t>
-      </w:r>
-      <w:r>
-        <w:t>3.</w:t>
-      </w:r>
-      <w:r>
-        <w:t xml:space="preserve"> </w:t>
-      </w:r>
-      <w:r>
-        <w:t>2018 [Citace: 20.</w:t>
-      </w:r>
-      <w:r>
-        <w:t xml:space="preserve"> </w:t>
-      </w:r>
-      <w:r>
-        <w:t>4.</w:t>
-      </w:r>
-      <w:r>
-        <w:t xml:space="preserve"> </w:t>
-      </w:r>
-      <w:r>
-        <w:t xml:space="preserve">2018]. Dostupné z: </w:t>
+        <w:t xml:space="preserve">[Online] Health Market Science, 31. 3. 2018 [Citace: 20. 4. 2018]. Dostupné z: </w:t>
       </w:r>
       <w:hyperlink r:id="rId27" w:history="1">
         <w:r>
@@ -20079,15 +20534,20 @@
         <w:pStyle w:val="Bibliografie"/>
       </w:pPr>
       <w:r>
+        <w:tab/>
         <w:t>[</w:t>
       </w:r>
-      <w:bookmarkStart w:id="65" w:name="_toc_17"/>
+      <w:bookmarkStart w:id="71" w:name="_toc_17"/>
       <w:r>
         <w:t>17</w:t>
       </w:r>
-      <w:bookmarkEnd w:id="65"/>
-      <w:r>
-        <w:t xml:space="preserve">] Frequently Asked Questions. </w:t>
+      <w:bookmarkEnd w:id="71"/>
+      <w:r>
+        <w:t>]</w:t>
+      </w:r>
+      <w:r>
+        <w:tab/>
+        <w:t xml:space="preserve">Frequently Asked Questions. </w:t>
       </w:r>
       <w:r>
         <w:rPr>
@@ -20097,31 +20557,7 @@
         <w:t xml:space="preserve">Jackcess. </w:t>
       </w:r>
       <w:r>
-        <w:t>[Online] Health Market Science, 31.</w:t>
-      </w:r>
-      <w:r>
-        <w:t xml:space="preserve"> </w:t>
-      </w:r>
-      <w:r>
-        <w:t>3.</w:t>
-      </w:r>
-      <w:r>
-        <w:t xml:space="preserve"> </w:t>
-      </w:r>
-      <w:r>
-        <w:t>2018 [Citace: 20.</w:t>
-      </w:r>
-      <w:r>
-        <w:t xml:space="preserve"> </w:t>
-      </w:r>
-      <w:r>
-        <w:t>4.</w:t>
-      </w:r>
-      <w:r>
-        <w:t xml:space="preserve"> </w:t>
-      </w:r>
-      <w:r>
-        <w:t xml:space="preserve">2018]. Dostupné z: </w:t>
+        <w:t xml:space="preserve">[Online] Health Market Science, 31. 3. 2018 [Citace: 20. 4. 2018]. Dostupné z: </w:t>
       </w:r>
       <w:hyperlink r:id="rId28" w:history="1">
         <w:r>
@@ -20138,15 +20574,20 @@
         <w:pStyle w:val="Bibliografie"/>
       </w:pPr>
       <w:r>
+        <w:tab/>
         <w:t>[</w:t>
       </w:r>
-      <w:bookmarkStart w:id="66" w:name="_toc_18"/>
+      <w:bookmarkStart w:id="72" w:name="_toc_18"/>
       <w:r>
         <w:t>18</w:t>
       </w:r>
-      <w:bookmarkEnd w:id="66"/>
-      <w:r>
-        <w:t xml:space="preserve">] Cookbook. </w:t>
+      <w:bookmarkEnd w:id="72"/>
+      <w:r>
+        <w:t>]</w:t>
+      </w:r>
+      <w:r>
+        <w:tab/>
+        <w:t xml:space="preserve">Cookbook. </w:t>
       </w:r>
       <w:r>
         <w:rPr>
@@ -20156,31 +20597,7 @@
         <w:t xml:space="preserve">Jackcess. </w:t>
       </w:r>
       <w:r>
-        <w:t>[Online] Health Market Science, 31.</w:t>
-      </w:r>
-      <w:r>
-        <w:t xml:space="preserve"> </w:t>
-      </w:r>
-      <w:r>
-        <w:t>3.</w:t>
-      </w:r>
-      <w:r>
-        <w:t xml:space="preserve"> </w:t>
-      </w:r>
-      <w:r>
-        <w:t>2018 [Citace: 20.</w:t>
-      </w:r>
-      <w:r>
-        <w:t xml:space="preserve"> </w:t>
-      </w:r>
-      <w:r>
-        <w:t>4.</w:t>
-      </w:r>
-      <w:r>
-        <w:t xml:space="preserve"> </w:t>
-      </w:r>
-      <w:r>
-        <w:t xml:space="preserve">2018]. Dostupné z: </w:t>
+        <w:t xml:space="preserve">[Online] Health Market Science, 31. 3. 2018 [Citace: 20. 4. 2018]. Dostupné z: </w:t>
       </w:r>
       <w:hyperlink r:id="rId29" w:history="1">
         <w:r>
@@ -20197,15 +20614,19 @@
         <w:pStyle w:val="Bibliografie"/>
       </w:pPr>
       <w:r>
+        <w:tab/>
         <w:t>[</w:t>
       </w:r>
-      <w:bookmarkStart w:id="67" w:name="_toc_19"/>
+      <w:bookmarkStart w:id="73" w:name="_toc_19"/>
       <w:r>
         <w:t>19</w:t>
       </w:r>
-      <w:bookmarkEnd w:id="67"/>
-      <w:r>
-        <w:t xml:space="preserve">] </w:t>
+      <w:bookmarkEnd w:id="73"/>
+      <w:r>
+        <w:t>]</w:t>
+      </w:r>
+      <w:r>
+        <w:tab/>
       </w:r>
       <w:r>
         <w:rPr>
@@ -20215,31 +20636,7 @@
         <w:t xml:space="preserve">Jackcess Encrypt. </w:t>
       </w:r>
       <w:r>
-        <w:t>[Online] Health Market Science, 9.</w:t>
-      </w:r>
-      <w:r>
-        <w:t xml:space="preserve"> </w:t>
-      </w:r>
-      <w:r>
-        <w:t>10.</w:t>
-      </w:r>
-      <w:r>
-        <w:t xml:space="preserve"> </w:t>
-      </w:r>
-      <w:r>
-        <w:t>2017 [Citace: 20.</w:t>
-      </w:r>
-      <w:r>
-        <w:t xml:space="preserve"> </w:t>
-      </w:r>
-      <w:r>
-        <w:t>4.</w:t>
-      </w:r>
-      <w:r>
-        <w:t xml:space="preserve"> </w:t>
-      </w:r>
-      <w:r>
-        <w:t xml:space="preserve">2018]. Dostupné z: </w:t>
+        <w:t xml:space="preserve">[Online] Health Market Science, 9. 10. 2017 [Citace: 20. 4. 2018]. Dostupné z: </w:t>
       </w:r>
       <w:hyperlink r:id="rId30" w:history="1">
         <w:r>
@@ -20256,15 +20653,20 @@
         <w:pStyle w:val="Bibliografie"/>
       </w:pPr>
       <w:r>
+        <w:tab/>
         <w:t>[</w:t>
       </w:r>
-      <w:bookmarkStart w:id="68" w:name="_toc_20"/>
+      <w:bookmarkStart w:id="74" w:name="_toc_20"/>
       <w:r>
         <w:t>20</w:t>
       </w:r>
-      <w:bookmarkEnd w:id="68"/>
-      <w:r>
-        <w:t xml:space="preserve">] MAYDENE FISHER, Jon Ellis, Jonathan Bruce. </w:t>
+      <w:bookmarkEnd w:id="74"/>
+      <w:r>
+        <w:t>]</w:t>
+      </w:r>
+      <w:r>
+        <w:tab/>
+        <w:t xml:space="preserve">MAYDENE FISHER, Jon Ellis, Jonathan Bruce. </w:t>
       </w:r>
       <w:r>
         <w:rPr>
@@ -20282,15 +20684,20 @@
         <w:pStyle w:val="Bibliografie"/>
       </w:pPr>
       <w:r>
+        <w:tab/>
         <w:t>[</w:t>
       </w:r>
-      <w:bookmarkStart w:id="69" w:name="_toc_21"/>
+      <w:bookmarkStart w:id="75" w:name="_toc_21"/>
       <w:r>
         <w:t>21</w:t>
       </w:r>
-      <w:bookmarkEnd w:id="69"/>
-      <w:r>
-        <w:t xml:space="preserve">] ORACLE. JDBC-ODBC Bridge. </w:t>
+      <w:bookmarkEnd w:id="75"/>
+      <w:r>
+        <w:t>]</w:t>
+      </w:r>
+      <w:r>
+        <w:tab/>
+        <w:t xml:space="preserve">ORACLE. JDBC-ODBC Bridge. </w:t>
       </w:r>
       <w:r>
         <w:rPr>
@@ -20300,19 +20707,7 @@
         <w:t xml:space="preserve">Java SE Documentation. </w:t>
       </w:r>
       <w:r>
-        <w:t>[Online] [Citace: 20.</w:t>
-      </w:r>
-      <w:r>
-        <w:t xml:space="preserve"> </w:t>
-      </w:r>
-      <w:r>
-        <w:t>4.</w:t>
-      </w:r>
-      <w:r>
-        <w:t xml:space="preserve"> </w:t>
-      </w:r>
-      <w:r>
-        <w:t xml:space="preserve">2018]. Dostupné z: </w:t>
+        <w:t xml:space="preserve">[Online] [Citace: 20. 4. 2018]. Dostupné z: </w:t>
       </w:r>
       <w:hyperlink r:id="rId31" w:history="1">
         <w:r>
@@ -20329,7 +20724,20 @@
         <w:pStyle w:val="Bibliografie"/>
       </w:pPr>
       <w:r>
-        <w:t xml:space="preserve">[22] AMADEI, Marco. </w:t>
+        <w:tab/>
+        <w:t>[</w:t>
+      </w:r>
+      <w:bookmarkStart w:id="76" w:name="_toc_22"/>
+      <w:r>
+        <w:t>22</w:t>
+      </w:r>
+      <w:bookmarkEnd w:id="76"/>
+      <w:r>
+        <w:t>]</w:t>
+      </w:r>
+      <w:r>
+        <w:tab/>
+        <w:t xml:space="preserve">AMADEI, Marco. </w:t>
       </w:r>
       <w:r>
         <w:rPr>
@@ -20339,19 +20747,7 @@
         <w:t xml:space="preserve">UCanAccess. </w:t>
       </w:r>
       <w:r>
-        <w:t>[Online] [Citace: 20.</w:t>
-      </w:r>
-      <w:r>
-        <w:t xml:space="preserve"> </w:t>
-      </w:r>
-      <w:r>
-        <w:t>4.</w:t>
-      </w:r>
-      <w:r>
-        <w:t xml:space="preserve"> </w:t>
-      </w:r>
-      <w:r>
-        <w:t xml:space="preserve">2018]. Dostupné z: </w:t>
+        <w:t xml:space="preserve">[Online] [Citace: 20. 4. 2018]. Dostupné z: </w:t>
       </w:r>
       <w:hyperlink r:id="rId32" w:history="1">
         <w:r>
@@ -20368,7 +20764,20 @@
         <w:pStyle w:val="Bibliografie"/>
       </w:pPr>
       <w:r>
-        <w:t xml:space="preserve">[23] Centrum informatizace a výpočetní techniky. </w:t>
+        <w:tab/>
+        <w:t>[</w:t>
+      </w:r>
+      <w:bookmarkStart w:id="77" w:name="_toc_23"/>
+      <w:r>
+        <w:t>23</w:t>
+      </w:r>
+      <w:bookmarkEnd w:id="77"/>
+      <w:r>
+        <w:t>]</w:t>
+      </w:r>
+      <w:r>
+        <w:tab/>
+        <w:t xml:space="preserve">Centrum informatizace a výpočetní techniky. </w:t>
       </w:r>
       <w:r>
         <w:rPr>
@@ -20386,15 +20795,20 @@
         <w:pStyle w:val="Bibliografie"/>
       </w:pPr>
       <w:r>
+        <w:tab/>
         <w:t>[</w:t>
       </w:r>
-      <w:bookmarkStart w:id="70" w:name="_toc_24"/>
+      <w:bookmarkStart w:id="78" w:name="_toc_24"/>
       <w:r>
         <w:t>24</w:t>
       </w:r>
-      <w:bookmarkEnd w:id="70"/>
-      <w:r>
-        <w:t xml:space="preserve">] —. Aplikace pro správu semestrálních prací, jejich odevzdávání a hodnocení. </w:t>
+      <w:bookmarkEnd w:id="78"/>
+      <w:r>
+        <w:t>]</w:t>
+      </w:r>
+      <w:r>
+        <w:tab/>
+        <w:t xml:space="preserve">—. Aplikace pro správu semestrálních prací, jejich odevzdávání a hodnocení. </w:t>
       </w:r>
       <w:r>
         <w:rPr>
@@ -20404,19 +20818,7 @@
         <w:t xml:space="preserve">IS/STAG - Helpcentrum. </w:t>
       </w:r>
       <w:r>
-        <w:t>[Online] Západočeská univerzita [Citace: 23.</w:t>
-      </w:r>
-      <w:r>
-        <w:t xml:space="preserve"> </w:t>
-      </w:r>
-      <w:r>
-        <w:t>4.</w:t>
-      </w:r>
-      <w:r>
-        <w:t xml:space="preserve"> </w:t>
-      </w:r>
-      <w:r>
-        <w:t xml:space="preserve">2018]. Dostupné z: </w:t>
+        <w:t xml:space="preserve">[Online] Západočeská univerzita [Citace: 23. 4. 2018]. Dostupné z: </w:t>
       </w:r>
       <w:hyperlink r:id="rId33" w:history="1">
         <w:r>
@@ -20433,15 +20835,20 @@
         <w:pStyle w:val="Bibliografie"/>
       </w:pPr>
       <w:r>
+        <w:tab/>
         <w:t>[</w:t>
       </w:r>
-      <w:bookmarkStart w:id="71" w:name="_toc_25"/>
+      <w:bookmarkStart w:id="79" w:name="_toc_25"/>
       <w:r>
         <w:t>25</w:t>
       </w:r>
-      <w:bookmarkEnd w:id="71"/>
-      <w:r>
-        <w:t xml:space="preserve">] HEROUT, Pavel. </w:t>
+      <w:bookmarkEnd w:id="79"/>
+      <w:r>
+        <w:t>]</w:t>
+      </w:r>
+      <w:r>
+        <w:tab/>
+        <w:t xml:space="preserve">HEROUT, Pavel. </w:t>
       </w:r>
       <w:r>
         <w:rPr>
@@ -20451,19 +20858,7 @@
         <w:t xml:space="preserve">Validační server pro studentské projekty. </w:t>
       </w:r>
       <w:r>
-        <w:t>[Online] [Interní dokument] [Citace: 20.</w:t>
-      </w:r>
-      <w:r>
-        <w:t xml:space="preserve"> </w:t>
-      </w:r>
-      <w:r>
-        <w:t>4.</w:t>
-      </w:r>
-      <w:r>
-        <w:t xml:space="preserve"> </w:t>
-      </w:r>
-      <w:r>
-        <w:t xml:space="preserve">2018]. Dostupné z: </w:t>
+        <w:t xml:space="preserve">[Online] [Interní dokument] [Citace: 20. 4. 2018]. Dostupné z: </w:t>
       </w:r>
       <w:hyperlink r:id="rId34" w:history="1">
         <w:r>
@@ -20480,7 +20875,20 @@
         <w:pStyle w:val="Bibliografie"/>
       </w:pPr>
       <w:r>
-        <w:t xml:space="preserve">[26] VALENTA, Lukáš; DUDOVÁ, Veronika. </w:t>
+        <w:tab/>
+        <w:t>[</w:t>
+      </w:r>
+      <w:bookmarkStart w:id="80" w:name="_toc_26"/>
+      <w:r>
+        <w:t>26</w:t>
+      </w:r>
+      <w:bookmarkEnd w:id="80"/>
+      <w:r>
+        <w:t>]</w:t>
+      </w:r>
+      <w:r>
+        <w:tab/>
+        <w:t xml:space="preserve">VALENTA, Lukáš; DUDOVÁ, Veronika. </w:t>
       </w:r>
       <w:r>
         <w:rPr>
@@ -20490,19 +20898,7 @@
         <w:t xml:space="preserve">Validační server - manuál. </w:t>
       </w:r>
       <w:r>
-        <w:t>[Online] [Citace: 20.</w:t>
-      </w:r>
-      <w:r>
-        <w:t xml:space="preserve"> </w:t>
-      </w:r>
-      <w:r>
-        <w:t>4.</w:t>
-      </w:r>
-      <w:r>
-        <w:t xml:space="preserve"> </w:t>
-      </w:r>
-      <w:r>
-        <w:t xml:space="preserve">2018]. Dostupné z: </w:t>
+        <w:t xml:space="preserve">[Online] [Citace: 20. 4. 2018]. Dostupné z: </w:t>
       </w:r>
       <w:hyperlink r:id="rId35" w:history="1">
         <w:r>
@@ -20519,7 +20915,20 @@
         <w:pStyle w:val="Bibliografie"/>
       </w:pPr>
       <w:r>
-        <w:t xml:space="preserve">[27] DUDOVÁ, Veronika. </w:t>
+        <w:tab/>
+        <w:t>[</w:t>
+      </w:r>
+      <w:bookmarkStart w:id="81" w:name="_toc_27"/>
+      <w:r>
+        <w:t>27</w:t>
+      </w:r>
+      <w:bookmarkEnd w:id="81"/>
+      <w:r>
+        <w:t>]</w:t>
+      </w:r>
+      <w:r>
+        <w:tab/>
+        <w:t xml:space="preserve">DUDOVÁ, Veronika. </w:t>
       </w:r>
       <w:r>
         <w:rPr>
@@ -20537,15 +20946,19 @@
         <w:pStyle w:val="Bibliografie"/>
       </w:pPr>
       <w:r>
+        <w:tab/>
         <w:t>[</w:t>
       </w:r>
-      <w:bookmarkStart w:id="72" w:name="_toc_28"/>
+      <w:bookmarkStart w:id="82" w:name="_toc_28"/>
       <w:r>
         <w:t>28</w:t>
       </w:r>
-      <w:bookmarkEnd w:id="72"/>
-      <w:r>
-        <w:t xml:space="preserve">] </w:t>
+      <w:bookmarkEnd w:id="82"/>
+      <w:r>
+        <w:t>]</w:t>
+      </w:r>
+      <w:r>
+        <w:tab/>
       </w:r>
       <w:r>
         <w:rPr>
@@ -20555,19 +20968,7 @@
         <w:t xml:space="preserve">Testovací validační server pro studentské projekty. </w:t>
       </w:r>
       <w:r>
-        <w:t>[Online] [Citace: 20.</w:t>
-      </w:r>
-      <w:r>
-        <w:t xml:space="preserve"> </w:t>
-      </w:r>
-      <w:r>
-        <w:t>4.</w:t>
-      </w:r>
-      <w:r>
-        <w:t xml:space="preserve"> </w:t>
-      </w:r>
-      <w:r>
-        <w:t xml:space="preserve">2018]. Dostupné z: </w:t>
+        <w:t xml:space="preserve">[Online] [Citace: 20. 4. 2018]. Dostupné z: </w:t>
       </w:r>
       <w:hyperlink r:id="rId36" w:history="1">
         <w:r>
@@ -20584,15 +20985,19 @@
         <w:pStyle w:val="Bibliografie"/>
       </w:pPr>
       <w:r>
+        <w:tab/>
         <w:t>[</w:t>
       </w:r>
-      <w:bookmarkStart w:id="73" w:name="_toc_29"/>
+      <w:bookmarkStart w:id="83" w:name="_toc_29"/>
       <w:r>
         <w:t>29</w:t>
       </w:r>
-      <w:bookmarkEnd w:id="73"/>
-      <w:r>
-        <w:t xml:space="preserve">] </w:t>
+      <w:bookmarkEnd w:id="83"/>
+      <w:r>
+        <w:t>]</w:t>
+      </w:r>
+      <w:r>
+        <w:tab/>
       </w:r>
       <w:r>
         <w:rPr>
@@ -20602,19 +21007,7 @@
         <w:t xml:space="preserve">Wiki - Validační server a jeho moduly - Redmine. </w:t>
       </w:r>
       <w:r>
-        <w:t>[Online] [Citace: 20.</w:t>
-      </w:r>
-      <w:r>
-        <w:t xml:space="preserve"> </w:t>
-      </w:r>
-      <w:r>
-        <w:t>4.</w:t>
-      </w:r>
-      <w:r>
-        <w:t xml:space="preserve"> </w:t>
-      </w:r>
-      <w:r>
-        <w:t xml:space="preserve">2018]. Dostupné z: </w:t>
+        <w:t xml:space="preserve">[Online] [Citace: 20. 4. 2018]. Dostupné z: </w:t>
       </w:r>
       <w:hyperlink r:id="rId37" w:history="1">
         <w:r>
@@ -20627,9 +21020,51 @@
       </w:hyperlink>
     </w:p>
     <w:p>
+      <w:pPr>
+        <w:pStyle w:val="Bibliografie"/>
+      </w:pPr>
+      <w:r>
+        <w:tab/>
+        <w:t>[</w:t>
+      </w:r>
+      <w:bookmarkStart w:id="84" w:name="_toc_30"/>
+      <w:r>
+        <w:t>30</w:t>
+      </w:r>
+      <w:bookmarkEnd w:id="84"/>
+      <w:r>
+        <w:t>]</w:t>
+      </w:r>
+      <w:r>
+        <w:tab/>
+        <w:t xml:space="preserve">LEBANS, Stephen. </w:t>
+      </w:r>
+      <w:r>
+        <w:rPr>
+          <w:i/>
+          <w:iCs/>
+        </w:rPr>
+        <w:t xml:space="preserve">SaveRelationshipView. </w:t>
+      </w:r>
+      <w:r>
+        <w:t xml:space="preserve">[Online] 15. 3. 2005 [Citace: 22. 4. 2018]. Dostupné z: </w:t>
+      </w:r>
+      <w:hyperlink r:id="rId38" w:history="1">
+        <w:r>
+          <w:rPr>
+            <w:rStyle w:val="Hypertextovodkaz"/>
+            <w:rFonts w:ascii="Consolas" w:hAnsi="Consolas"/>
+          </w:rPr>
+          <w:t>http://www.lebans.com/saverelationshipview.htm</w:t>
+        </w:r>
+      </w:hyperlink>
+    </w:p>
+    <w:p>
       <w:r>
         <w:fldChar w:fldCharType="end"/>
       </w:r>
+      <w:bookmarkStart w:id="85" w:name="_GoBack"/>
+      <w:bookmarkEnd w:id="85"/>
     </w:p>
     <w:p>
       <w:pPr>
@@ -20640,12 +21075,12 @@
         </w:numPr>
         <w:ind w:left="510" w:hanging="510"/>
       </w:pPr>
-      <w:bookmarkStart w:id="74" w:name="_Toc513577888"/>
+      <w:bookmarkStart w:id="86" w:name="_Toc513648305"/>
       <w:r>
         <w:lastRenderedPageBreak/>
         <w:t>Přílohy</w:t>
       </w:r>
-      <w:bookmarkEnd w:id="74"/>
+      <w:bookmarkEnd w:id="86"/>
     </w:p>
     <w:p>
       <w:pPr>
@@ -20656,7 +21091,7 @@
         </w:numPr>
         <w:ind w:left="709" w:hanging="709"/>
       </w:pPr>
-      <w:bookmarkStart w:id="75" w:name="_Toc513577889"/>
+      <w:bookmarkStart w:id="87" w:name="_Toc513648306"/>
       <w:r>
         <w:t>A</w:t>
       </w:r>
@@ -20664,7 +21099,7 @@
         <w:tab/>
         <w:t>Uživatelská příručka</w:t>
       </w:r>
-      <w:bookmarkEnd w:id="75"/>
+      <w:bookmarkEnd w:id="87"/>
     </w:p>
     <w:p>
       <w:pPr>
@@ -20675,11 +21110,11 @@
         </w:numPr>
         <w:ind w:left="720"/>
       </w:pPr>
-      <w:bookmarkStart w:id="76" w:name="_Toc513577890"/>
+      <w:bookmarkStart w:id="88" w:name="_Toc513648307"/>
       <w:r>
         <w:t>Spuštění a kompilace nástroje</w:t>
       </w:r>
-      <w:bookmarkEnd w:id="76"/>
+      <w:bookmarkEnd w:id="88"/>
     </w:p>
     <w:p>
       <w:pPr>
@@ -20690,11 +21125,11 @@
         </w:numPr>
         <w:ind w:left="720"/>
       </w:pPr>
-      <w:bookmarkStart w:id="77" w:name="_Toc513577891"/>
+      <w:bookmarkStart w:id="89" w:name="_Toc513648308"/>
       <w:r>
         <w:t>Obsluha nástroje</w:t>
       </w:r>
-      <w:bookmarkEnd w:id="77"/>
+      <w:bookmarkEnd w:id="89"/>
     </w:p>
     <w:p/>
     <w:p>
@@ -20731,7 +21166,7 @@
         </w:numPr>
         <w:ind w:left="709" w:hanging="709"/>
       </w:pPr>
-      <w:bookmarkStart w:id="78" w:name="_Toc513577892"/>
+      <w:bookmarkStart w:id="90" w:name="_Toc513648309"/>
       <w:r>
         <w:t>B</w:t>
       </w:r>
@@ -20739,7 +21174,7 @@
         <w:tab/>
         <w:t>Obsah přiloženého média</w:t>
       </w:r>
-      <w:bookmarkEnd w:id="78"/>
+      <w:bookmarkEnd w:id="90"/>
     </w:p>
     <w:p>
       <w:pPr>
@@ -20906,7 +21341,7 @@
       <w:pPr>
         <w:pStyle w:val="Normln-bezodsazen"/>
       </w:pPr>
-      <w:hyperlink r:id="rId38" w:history="1">
+      <w:hyperlink r:id="rId39" w:history="1">
         <w:r>
           <w:t>https://github.com/ikeblaster/access-validator/</w:t>
         </w:r>
@@ -20923,7 +21358,7 @@
       </w:pPr>
     </w:p>
     <w:sectPr>
-      <w:footerReference w:type="default" r:id="rId39"/>
+      <w:footerReference w:type="default" r:id="rId40"/>
       <w:pgSz w:w="11906" w:h="16838" w:code="9"/>
       <w:pgMar w:top="1418" w:right="1418" w:bottom="2127" w:left="1418" w:header="709" w:footer="1407" w:gutter="567"/>
       <w:pgNumType w:start="1"/>
@@ -21010,7 +21445,7 @@
           <w:rPr>
             <w:noProof/>
           </w:rPr>
-          <w:t>3</w:t>
+          <w:t>31</w:t>
         </w:r>
         <w:r>
           <w:fldChar w:fldCharType="end"/>
@@ -24848,6 +25283,7 @@
   <w:style w:type="character" w:default="1" w:styleId="Standardnpsmoodstavce">
     <w:name w:val="Default Paragraph Font"/>
     <w:uiPriority w:val="1"/>
+    <w:semiHidden/>
     <w:unhideWhenUsed/>
   </w:style>
   <w:style w:type="table" w:default="1" w:styleId="Normlntabulka">
@@ -25266,13 +25702,13 @@
     <w:next w:val="Normln"/>
     <w:uiPriority w:val="37"/>
     <w:unhideWhenUsed/>
-    <w:rsid w:val="009863CA"/>
+    <w:rsid w:val="004646CD"/>
     <w:pPr>
       <w:tabs>
-        <w:tab w:val="right" w:pos="378"/>
+        <w:tab w:val="right" w:pos="426"/>
       </w:tabs>
       <w:spacing w:after="120" w:line="276" w:lineRule="auto"/>
-      <w:ind w:left="476" w:hanging="476"/>
+      <w:ind w:left="567" w:hanging="567"/>
       <w:jc w:val="left"/>
     </w:pPr>
     <w:rPr>
@@ -25756,7 +26192,7 @@
   <w:style w:type="paragraph" w:customStyle="1" w:styleId="Nadpis1-bezobsahu">
     <w:name w:val="Nadpis 1 - bez obsahu"/>
     <w:basedOn w:val="Normln"/>
-    <w:next w:val="Normln"/>
+    <w:next w:val="Normln-bezodsazen"/>
     <w:rsid w:val="001F27D1"/>
     <w:pPr>
       <w:spacing w:before="800" w:after="240" w:line="276" w:lineRule="auto"/>
@@ -26837,17 +27273,6 @@
     <b:RefOrder>24</b:RefOrder>
   </b:Source>
   <b:Source>
-    <b:Tag>validator_test</b:Tag>
-    <b:SourceType>InternetSite</b:SourceType>
-    <b:Guid>{BDF95868-03B0-4BE0-94E4-739F35B96B4E}</b:Guid>
-    <b:InternetSiteTitle>Testovací validační server pro studentské projekty</b:InternetSiteTitle>
-    <b:YearAccessed>2018</b:YearAccessed>
-    <b:MonthAccessed>4</b:MonthAccessed>
-    <b:DayAccessed>20</b:DayAccessed>
-    <b:URL>https://validator-test.zcu.cz/</b:URL>
-    <b:RefOrder>28</b:RefOrder>
-  </b:Source>
-  <b:Source>
     <b:Tag>validator_wiki</b:Tag>
     <b:SourceType>DocumentFromInternetSite</b:SourceType>
     <b:Guid>{B4F4540D-0630-4F81-921C-9D90E74C308E}</b:Guid>
@@ -26928,11 +27353,22 @@
     <b:InternetSiteTitle>SaveRelationshipView</b:InternetSiteTitle>
     <b:RefOrder>30</b:RefOrder>
   </b:Source>
+  <b:Source>
+    <b:Tag>validator_test</b:Tag>
+    <b:SourceType>DocumentFromInternetSite</b:SourceType>
+    <b:Guid>{B51E8FEF-1734-4DB0-9C7B-E2D4AE92DD5E}</b:Guid>
+    <b:InternetSiteTitle>Testovací validační server pro studentské projekty</b:InternetSiteTitle>
+    <b:YearAccessed>2018</b:YearAccessed>
+    <b:MonthAccessed>4</b:MonthAccessed>
+    <b:DayAccessed>20</b:DayAccessed>
+    <b:URL>https://validator-test.zcu.cz/</b:URL>
+    <b:RefOrder>28</b:RefOrder>
+  </b:Source>
 </b:Sources>
 </file>
 
 <file path=customXml/itemProps1.xml><?xml version="1.0" encoding="utf-8"?>
-<ds:datastoreItem xmlns:ds="http://schemas.openxmlformats.org/officeDocument/2006/customXml" ds:itemID="{DEB92528-A017-4F5B-ADB5-2486A48A951F}">
+<ds:datastoreItem xmlns:ds="http://schemas.openxmlformats.org/officeDocument/2006/customXml" ds:itemID="{86482C4A-408C-475D-9664-398E4BB2FBC4}">
   <ds:schemaRefs>
     <ds:schemaRef ds:uri="http://schemas.openxmlformats.org/officeDocument/2006/bibliography"/>
   </ds:schemaRefs>

</xml_diff>